<commit_message>
Revert "Merge branch 'master' of https://github.com/SamuelKun/feup-bdad"
This reverts commit 19b58dc41a3638d0718ae52a98d7437dd47083b7, reversing
changes made to 35f900bac66d2e28a5ddcd4915e1208c2baf2243.
</commit_message>
<xml_diff>
--- a/Projeto/Submission 3/doc/ReportUML.docx
+++ b/Projeto/Submission 3/doc/ReportUML.docx
@@ -2268,23 +2268,13 @@
         </w:rPr>
         <w:t xml:space="preserve"> </w:t>
       </w:r>
-      <w:proofErr w:type="spellStart"/>
-      <w:r>
-        <w:rPr>
-          <w:rFonts w:ascii="Tahoma" w:eastAsia="Times New Roman" w:hAnsi="Tahoma" w:cs="Tahoma"/>
-          <w:color w:val="000000"/>
-          <w:lang w:eastAsia="en-GB"/>
-        </w:rPr>
-        <w:t>username</w:t>
-      </w:r>
-      <w:proofErr w:type="spellEnd"/>
-      <w:r>
-        <w:rPr>
-          <w:rFonts w:ascii="Tahoma" w:eastAsia="Times New Roman" w:hAnsi="Tahoma" w:cs="Tahoma"/>
-          <w:color w:val="000000"/>
-          <w:lang w:eastAsia="en-GB"/>
-        </w:rPr>
-        <w:t>,</w:t>
+      <w:r>
+        <w:rPr>
+          <w:rFonts w:ascii="Tahoma" w:eastAsia="Times New Roman" w:hAnsi="Tahoma" w:cs="Tahoma"/>
+          <w:color w:val="000000"/>
+          <w:lang w:eastAsia="en-GB"/>
+        </w:rPr>
+        <w:t>username,</w:t>
       </w:r>
       <w:r>
         <w:rPr>
@@ -5205,25 +5195,7 @@
           <w:color w:val="000000"/>
           <w:lang w:eastAsia="en-GB"/>
         </w:rPr>
-        <w:t xml:space="preserve">} -&gt; {email, </w:t>
-      </w:r>
-      <w:proofErr w:type="spellStart"/>
-      <w:r>
-        <w:rPr>
-          <w:rFonts w:ascii="Tahoma" w:eastAsia="Times New Roman" w:hAnsi="Tahoma" w:cs="Tahoma"/>
-          <w:color w:val="000000"/>
-          <w:lang w:eastAsia="en-GB"/>
-        </w:rPr>
-        <w:t>username</w:t>
-      </w:r>
-      <w:proofErr w:type="spellEnd"/>
-      <w:r>
-        <w:rPr>
-          <w:rFonts w:ascii="Tahoma" w:eastAsia="Times New Roman" w:hAnsi="Tahoma" w:cs="Tahoma"/>
-          <w:color w:val="000000"/>
-          <w:lang w:eastAsia="en-GB"/>
-        </w:rPr>
-        <w:t>, password}</w:t>
+        <w:t>} -&gt; {email, username, password}</w:t>
       </w:r>
     </w:p>
     <w:p>
@@ -5277,61 +5249,25 @@
           <w:color w:val="000000"/>
           <w:lang w:eastAsia="en-GB"/>
         </w:rPr>
-        <w:t xml:space="preserve">, </w:t>
-      </w:r>
-      <w:proofErr w:type="spellStart"/>
-      <w:r>
-        <w:rPr>
-          <w:rFonts w:ascii="Tahoma" w:eastAsia="Times New Roman" w:hAnsi="Tahoma" w:cs="Tahoma"/>
-          <w:color w:val="000000"/>
-          <w:lang w:eastAsia="en-GB"/>
-        </w:rPr>
-        <w:t>username</w:t>
-      </w:r>
-      <w:proofErr w:type="spellEnd"/>
-      <w:r>
-        <w:rPr>
-          <w:rFonts w:ascii="Tahoma" w:eastAsia="Times New Roman" w:hAnsi="Tahoma" w:cs="Tahoma"/>
-          <w:color w:val="000000"/>
-          <w:lang w:eastAsia="en-GB"/>
-        </w:rPr>
-        <w:t>, password}</w:t>
-      </w:r>
-    </w:p>
-    <w:p>
-      <w:pPr>
-        <w:spacing w:after="0" w:line="240" w:lineRule="auto"/>
-        <w:rPr>
-          <w:rFonts w:ascii="Tahoma" w:eastAsia="Times New Roman" w:hAnsi="Tahoma" w:cs="Tahoma"/>
-          <w:color w:val="000000"/>
-          <w:lang w:eastAsia="en-GB"/>
-        </w:rPr>
-      </w:pPr>
-      <w:r>
-        <w:rPr>
-          <w:rFonts w:ascii="Tahoma" w:eastAsia="Times New Roman" w:hAnsi="Tahoma" w:cs="Tahoma"/>
-          <w:color w:val="000000"/>
-          <w:lang w:eastAsia="en-GB"/>
-        </w:rPr>
-        <w:t>{</w:t>
-      </w:r>
-      <w:proofErr w:type="spellStart"/>
-      <w:r>
-        <w:rPr>
-          <w:rFonts w:ascii="Tahoma" w:eastAsia="Times New Roman" w:hAnsi="Tahoma" w:cs="Tahoma"/>
-          <w:color w:val="000000"/>
-          <w:lang w:eastAsia="en-GB"/>
-        </w:rPr>
-        <w:t>username</w:t>
-      </w:r>
-      <w:proofErr w:type="spellEnd"/>
-      <w:r>
-        <w:rPr>
-          <w:rFonts w:ascii="Tahoma" w:eastAsia="Times New Roman" w:hAnsi="Tahoma" w:cs="Tahoma"/>
-          <w:color w:val="000000"/>
-          <w:lang w:eastAsia="en-GB"/>
-        </w:rPr>
-        <w:t>} -</w:t>
+        <w:t>, username, password}</w:t>
+      </w:r>
+    </w:p>
+    <w:p>
+      <w:pPr>
+        <w:spacing w:after="0" w:line="240" w:lineRule="auto"/>
+        <w:rPr>
+          <w:rFonts w:ascii="Tahoma" w:eastAsia="Times New Roman" w:hAnsi="Tahoma" w:cs="Tahoma"/>
+          <w:color w:val="000000"/>
+          <w:lang w:eastAsia="en-GB"/>
+        </w:rPr>
+      </w:pPr>
+      <w:r>
+        <w:rPr>
+          <w:rFonts w:ascii="Tahoma" w:eastAsia="Times New Roman" w:hAnsi="Tahoma" w:cs="Tahoma"/>
+          <w:color w:val="000000"/>
+          <w:lang w:eastAsia="en-GB"/>
+        </w:rPr>
+        <w:t>{username} -</w:t>
       </w:r>
       <w:proofErr w:type="gramStart"/>
       <w:r>
@@ -8810,2265 +8746,6 @@
         <w:jc w:val="both"/>
         <w:rPr>
           <w:rFonts w:ascii="Tahoma" w:eastAsia="Yu Gothic" w:hAnsi="Tahoma" w:cs="Tahoma"/>
-        </w:rPr>
-      </w:pPr>
-    </w:p>
-    <w:p>
-      <w:pPr>
-        <w:pStyle w:val="PargrafodaLista"/>
-        <w:ind w:left="0"/>
-        <w:jc w:val="both"/>
-        <w:rPr>
-          <w:rFonts w:ascii="Tahoma" w:eastAsia="Yu Gothic" w:hAnsi="Tahoma" w:cs="Tahoma"/>
-        </w:rPr>
-      </w:pPr>
-    </w:p>
-    <w:p>
-      <w:pPr>
-        <w:pStyle w:val="PargrafodaLista"/>
-        <w:ind w:left="0"/>
-        <w:jc w:val="both"/>
-        <w:rPr>
-          <w:rFonts w:ascii="Tahoma" w:eastAsia="Yu Gothic" w:hAnsi="Tahoma" w:cs="Tahoma"/>
-        </w:rPr>
-      </w:pPr>
-    </w:p>
-    <w:p>
-      <w:pPr>
-        <w:pStyle w:val="PargrafodaLista"/>
-        <w:ind w:left="0"/>
-        <w:jc w:val="both"/>
-        <w:rPr>
-          <w:rFonts w:ascii="Tahoma" w:eastAsia="Yu Gothic" w:hAnsi="Tahoma" w:cs="Tahoma"/>
-        </w:rPr>
-      </w:pPr>
-    </w:p>
-    <w:p>
-      <w:pPr>
-        <w:pStyle w:val="PargrafodaLista"/>
-        <w:ind w:left="0"/>
-        <w:jc w:val="both"/>
-        <w:rPr>
-          <w:rFonts w:ascii="Tahoma" w:eastAsia="Yu Gothic" w:hAnsi="Tahoma" w:cs="Tahoma"/>
-        </w:rPr>
-      </w:pPr>
-    </w:p>
-    <w:p>
-      <w:pPr>
-        <w:spacing w:after="0" w:line="240" w:lineRule="auto"/>
-        <w:rPr>
-          <w:rFonts w:ascii="Tahoma" w:eastAsia="Times New Roman" w:hAnsi="Tahoma" w:cs="Tahoma"/>
-          <w:b/>
-          <w:bCs/>
-          <w:color w:val="000000"/>
-          <w:sz w:val="44"/>
-          <w:szCs w:val="44"/>
-          <w:lang w:eastAsia="en-GB"/>
-        </w:rPr>
-      </w:pPr>
-      <w:r>
-        <w:rPr>
-          <w:rFonts w:ascii="Tahoma" w:eastAsia="Times New Roman" w:hAnsi="Tahoma" w:cs="Tahoma"/>
-          <w:b/>
-          <w:bCs/>
-          <w:color w:val="000000"/>
-          <w:sz w:val="44"/>
-          <w:szCs w:val="44"/>
-          <w:lang w:eastAsia="en-GB"/>
-        </w:rPr>
-        <w:lastRenderedPageBreak/>
-        <w:t>Interrogações</w:t>
-      </w:r>
-    </w:p>
-    <w:p>
-      <w:pPr>
-        <w:pStyle w:val="PargrafodaLista"/>
-        <w:ind w:left="0"/>
-        <w:jc w:val="both"/>
-        <w:rPr>
-          <w:rFonts w:ascii="Tahoma" w:eastAsia="Yu Gothic" w:hAnsi="Tahoma" w:cs="Tahoma"/>
-        </w:rPr>
-      </w:pPr>
-    </w:p>
-    <w:p>
-      <w:pPr>
-        <w:pStyle w:val="PargrafodaLista"/>
-        <w:ind w:left="0"/>
-        <w:jc w:val="both"/>
-        <w:rPr>
-          <w:rFonts w:ascii="Tahoma" w:eastAsia="Yu Gothic" w:hAnsi="Tahoma" w:cs="Tahoma"/>
-          <w:sz w:val="24"/>
-          <w:szCs w:val="24"/>
-        </w:rPr>
-      </w:pPr>
-      <w:r>
-        <w:rPr>
-          <w:rFonts w:ascii="Tahoma" w:eastAsia="Yu Gothic" w:hAnsi="Tahoma" w:cs="Tahoma"/>
-          <w:sz w:val="24"/>
-          <w:szCs w:val="24"/>
-        </w:rPr>
-        <w:tab/>
-        <w:t>Segue-se uma lista de interrogações à base de dados, que consideramos pertinentes tendo em conta o seu context</w:t>
-      </w:r>
-      <w:r>
-        <w:rPr>
-          <w:rFonts w:ascii="Tahoma" w:eastAsia="Yu Gothic" w:hAnsi="Tahoma" w:cs="Tahoma"/>
-          <w:sz w:val="24"/>
-          <w:szCs w:val="24"/>
-        </w:rPr>
-        <w:t>o. Esta lista encontra-se ordenada, pelo que à interrogação 1 corresponde ao código SQL do ficheiro int1.sql, e o mesmo para as restantes.</w:t>
-      </w:r>
-      <w:r>
-        <w:rPr>
-          <w:rFonts w:ascii="Tahoma" w:eastAsia="Yu Gothic" w:hAnsi="Tahoma" w:cs="Tahoma"/>
-          <w:sz w:val="24"/>
-          <w:szCs w:val="24"/>
-        </w:rPr>
-        <w:t xml:space="preserve"> Em todas as interrogações é usado o operador SELECT FROM, para listar os atributos que interessam.</w:t>
-      </w:r>
-    </w:p>
-    <w:p>
-      <w:pPr>
-        <w:pStyle w:val="PargrafodaLista"/>
-        <w:ind w:left="0"/>
-        <w:jc w:val="both"/>
-        <w:rPr>
-          <w:rFonts w:ascii="Tahoma" w:eastAsia="Yu Gothic" w:hAnsi="Tahoma" w:cs="Tahoma"/>
-          <w:sz w:val="24"/>
-          <w:szCs w:val="24"/>
-        </w:rPr>
-      </w:pPr>
-    </w:p>
-    <w:p>
-      <w:pPr>
-        <w:pStyle w:val="PargrafodaLista"/>
-        <w:ind w:left="0"/>
-        <w:jc w:val="both"/>
-        <w:rPr>
-          <w:rFonts w:ascii="Tahoma" w:eastAsia="Yu Gothic" w:hAnsi="Tahoma" w:cs="Tahoma"/>
-          <w:sz w:val="24"/>
-          <w:szCs w:val="24"/>
-          <w:u w:val="single"/>
-        </w:rPr>
-      </w:pPr>
-      <w:r>
-        <w:rPr>
-          <w:rFonts w:ascii="Tahoma" w:eastAsia="Yu Gothic" w:hAnsi="Tahoma" w:cs="Tahoma"/>
-          <w:sz w:val="24"/>
-          <w:szCs w:val="24"/>
-        </w:rPr>
-        <w:tab/>
-      </w:r>
-      <w:r>
-        <w:rPr>
-          <w:rFonts w:ascii="Tahoma" w:eastAsia="Yu Gothic" w:hAnsi="Tahoma" w:cs="Tahoma"/>
-          <w:sz w:val="24"/>
-          <w:szCs w:val="24"/>
-        </w:rPr>
-        <w:tab/>
-      </w:r>
-      <w:r>
-        <w:rPr>
-          <w:rFonts w:ascii="Tahoma" w:eastAsia="Yu Gothic" w:hAnsi="Tahoma" w:cs="Tahoma"/>
-          <w:sz w:val="24"/>
-          <w:szCs w:val="24"/>
-        </w:rPr>
-        <w:tab/>
-      </w:r>
-      <w:r>
-        <w:rPr>
-          <w:rFonts w:ascii="Tahoma" w:eastAsia="Yu Gothic" w:hAnsi="Tahoma" w:cs="Tahoma"/>
-          <w:sz w:val="24"/>
-          <w:szCs w:val="24"/>
-        </w:rPr>
-        <w:tab/>
-      </w:r>
-      <w:r>
-        <w:rPr>
-          <w:rFonts w:ascii="Tahoma" w:eastAsia="Yu Gothic" w:hAnsi="Tahoma" w:cs="Tahoma"/>
-          <w:sz w:val="24"/>
-          <w:szCs w:val="24"/>
-        </w:rPr>
-        <w:tab/>
-        <w:t>// METER INTERROGAÇÕES</w:t>
-      </w:r>
-    </w:p>
-    <w:p>
-      <w:pPr>
-        <w:pStyle w:val="PargrafodaLista"/>
-        <w:numPr>
-          <w:ilvl w:val="0"/>
-          <w:numId w:val="19"/>
-        </w:numPr>
-        <w:jc w:val="both"/>
-        <w:rPr>
-          <w:rFonts w:ascii="Tahoma" w:eastAsia="Times New Roman" w:hAnsi="Tahoma" w:cs="Tahoma"/>
-          <w:b/>
-          <w:bCs/>
-          <w:color w:val="000000"/>
-          <w:sz w:val="24"/>
-          <w:szCs w:val="24"/>
-          <w:lang w:eastAsia="en-GB"/>
-        </w:rPr>
-      </w:pPr>
-      <w:r>
-        <w:rPr>
-          <w:rFonts w:ascii="Tahoma" w:eastAsia="Times New Roman" w:hAnsi="Tahoma" w:cs="Tahoma"/>
-          <w:b/>
-          <w:bCs/>
-          <w:color w:val="000000"/>
-          <w:sz w:val="24"/>
-          <w:szCs w:val="24"/>
-          <w:lang w:eastAsia="en-GB"/>
-        </w:rPr>
-        <w:t>Interrogação 1</w:t>
-      </w:r>
-    </w:p>
-    <w:p>
-      <w:pPr>
-        <w:pStyle w:val="PargrafodaLista"/>
-        <w:numPr>
-          <w:ilvl w:val="0"/>
-          <w:numId w:val="19"/>
-        </w:numPr>
-        <w:jc w:val="both"/>
-        <w:rPr>
-          <w:rFonts w:ascii="Tahoma" w:eastAsia="Times New Roman" w:hAnsi="Tahoma" w:cs="Tahoma"/>
-          <w:b/>
-          <w:bCs/>
-          <w:color w:val="000000"/>
-          <w:sz w:val="24"/>
-          <w:szCs w:val="24"/>
-          <w:lang w:eastAsia="en-GB"/>
-        </w:rPr>
-      </w:pPr>
-      <w:r>
-        <w:rPr>
-          <w:rFonts w:ascii="Tahoma" w:eastAsia="Times New Roman" w:hAnsi="Tahoma" w:cs="Tahoma"/>
-          <w:b/>
-          <w:bCs/>
-          <w:color w:val="000000"/>
-          <w:sz w:val="24"/>
-          <w:szCs w:val="24"/>
-          <w:lang w:eastAsia="en-GB"/>
-        </w:rPr>
-        <w:t>Interrogação 2</w:t>
-      </w:r>
-    </w:p>
-    <w:p>
-      <w:pPr>
-        <w:pStyle w:val="PargrafodaLista"/>
-        <w:numPr>
-          <w:ilvl w:val="0"/>
-          <w:numId w:val="19"/>
-        </w:numPr>
-        <w:jc w:val="both"/>
-        <w:rPr>
-          <w:rFonts w:ascii="Tahoma" w:eastAsia="Times New Roman" w:hAnsi="Tahoma" w:cs="Tahoma"/>
-          <w:b/>
-          <w:bCs/>
-          <w:color w:val="000000"/>
-          <w:sz w:val="24"/>
-          <w:szCs w:val="24"/>
-          <w:lang w:eastAsia="en-GB"/>
-        </w:rPr>
-      </w:pPr>
-      <w:r>
-        <w:rPr>
-          <w:rFonts w:ascii="Tahoma" w:eastAsia="Times New Roman" w:hAnsi="Tahoma" w:cs="Tahoma"/>
-          <w:b/>
-          <w:bCs/>
-          <w:color w:val="000000"/>
-          <w:sz w:val="24"/>
-          <w:szCs w:val="24"/>
-          <w:lang w:eastAsia="en-GB"/>
-        </w:rPr>
-        <w:t xml:space="preserve">Interrogação </w:t>
-      </w:r>
-      <w:r>
-        <w:rPr>
-          <w:rFonts w:ascii="Tahoma" w:eastAsia="Times New Roman" w:hAnsi="Tahoma" w:cs="Tahoma"/>
-          <w:b/>
-          <w:bCs/>
-          <w:color w:val="000000"/>
-          <w:sz w:val="24"/>
-          <w:szCs w:val="24"/>
-          <w:lang w:eastAsia="en-GB"/>
-        </w:rPr>
-        <w:t>3</w:t>
-      </w:r>
-    </w:p>
-    <w:p>
-      <w:pPr>
-        <w:pStyle w:val="PargrafodaLista"/>
-        <w:numPr>
-          <w:ilvl w:val="0"/>
-          <w:numId w:val="19"/>
-        </w:numPr>
-        <w:jc w:val="both"/>
-        <w:rPr>
-          <w:rFonts w:ascii="Tahoma" w:eastAsia="Times New Roman" w:hAnsi="Tahoma" w:cs="Tahoma"/>
-          <w:b/>
-          <w:bCs/>
-          <w:color w:val="000000"/>
-          <w:sz w:val="24"/>
-          <w:szCs w:val="24"/>
-          <w:lang w:eastAsia="en-GB"/>
-        </w:rPr>
-      </w:pPr>
-      <w:r>
-        <w:rPr>
-          <w:rFonts w:ascii="Tahoma" w:eastAsia="Times New Roman" w:hAnsi="Tahoma" w:cs="Tahoma"/>
-          <w:b/>
-          <w:bCs/>
-          <w:color w:val="000000"/>
-          <w:sz w:val="24"/>
-          <w:szCs w:val="24"/>
-          <w:lang w:eastAsia="en-GB"/>
-        </w:rPr>
-        <w:t xml:space="preserve">Interrogação </w:t>
-      </w:r>
-      <w:r>
-        <w:rPr>
-          <w:rFonts w:ascii="Tahoma" w:eastAsia="Times New Roman" w:hAnsi="Tahoma" w:cs="Tahoma"/>
-          <w:b/>
-          <w:bCs/>
-          <w:color w:val="000000"/>
-          <w:sz w:val="24"/>
-          <w:szCs w:val="24"/>
-          <w:lang w:eastAsia="en-GB"/>
-        </w:rPr>
-        <w:t>4</w:t>
-      </w:r>
-    </w:p>
-    <w:p>
-      <w:pPr>
-        <w:pStyle w:val="PargrafodaLista"/>
-        <w:numPr>
-          <w:ilvl w:val="0"/>
-          <w:numId w:val="19"/>
-        </w:numPr>
-        <w:jc w:val="both"/>
-        <w:rPr>
-          <w:rFonts w:ascii="Tahoma" w:eastAsia="Times New Roman" w:hAnsi="Tahoma" w:cs="Tahoma"/>
-          <w:b/>
-          <w:bCs/>
-          <w:color w:val="000000"/>
-          <w:sz w:val="24"/>
-          <w:szCs w:val="24"/>
-          <w:lang w:eastAsia="en-GB"/>
-        </w:rPr>
-      </w:pPr>
-      <w:r>
-        <w:rPr>
-          <w:rFonts w:ascii="Tahoma" w:eastAsia="Times New Roman" w:hAnsi="Tahoma" w:cs="Tahoma"/>
-          <w:b/>
-          <w:bCs/>
-          <w:color w:val="000000"/>
-          <w:sz w:val="24"/>
-          <w:szCs w:val="24"/>
-          <w:lang w:eastAsia="en-GB"/>
-        </w:rPr>
-        <w:t xml:space="preserve">Interrogação </w:t>
-      </w:r>
-      <w:r>
-        <w:rPr>
-          <w:rFonts w:ascii="Tahoma" w:eastAsia="Times New Roman" w:hAnsi="Tahoma" w:cs="Tahoma"/>
-          <w:b/>
-          <w:bCs/>
-          <w:color w:val="000000"/>
-          <w:sz w:val="24"/>
-          <w:szCs w:val="24"/>
-          <w:lang w:eastAsia="en-GB"/>
-        </w:rPr>
-        <w:t>5</w:t>
-      </w:r>
-    </w:p>
-    <w:p>
-      <w:pPr>
-        <w:pStyle w:val="PargrafodaLista"/>
-        <w:numPr>
-          <w:ilvl w:val="0"/>
-          <w:numId w:val="19"/>
-        </w:numPr>
-        <w:jc w:val="both"/>
-        <w:rPr>
-          <w:rFonts w:ascii="Tahoma" w:eastAsia="Times New Roman" w:hAnsi="Tahoma" w:cs="Tahoma"/>
-          <w:b/>
-          <w:bCs/>
-          <w:color w:val="000000"/>
-          <w:sz w:val="24"/>
-          <w:szCs w:val="24"/>
-          <w:lang w:eastAsia="en-GB"/>
-        </w:rPr>
-      </w:pPr>
-      <w:r>
-        <w:rPr>
-          <w:rFonts w:ascii="Tahoma" w:eastAsia="Times New Roman" w:hAnsi="Tahoma" w:cs="Tahoma"/>
-          <w:b/>
-          <w:bCs/>
-          <w:color w:val="000000"/>
-          <w:sz w:val="24"/>
-          <w:szCs w:val="24"/>
-          <w:lang w:eastAsia="en-GB"/>
-        </w:rPr>
-        <w:t xml:space="preserve">Interrogação </w:t>
-      </w:r>
-      <w:r>
-        <w:rPr>
-          <w:rFonts w:ascii="Tahoma" w:eastAsia="Times New Roman" w:hAnsi="Tahoma" w:cs="Tahoma"/>
-          <w:b/>
-          <w:bCs/>
-          <w:color w:val="000000"/>
-          <w:sz w:val="24"/>
-          <w:szCs w:val="24"/>
-          <w:lang w:eastAsia="en-GB"/>
-        </w:rPr>
-        <w:t>6</w:t>
-      </w:r>
-    </w:p>
-    <w:p>
-      <w:pPr>
-        <w:pStyle w:val="PargrafodaLista"/>
-        <w:numPr>
-          <w:ilvl w:val="0"/>
-          <w:numId w:val="19"/>
-        </w:numPr>
-        <w:jc w:val="both"/>
-        <w:rPr>
-          <w:rFonts w:ascii="Tahoma" w:eastAsia="Times New Roman" w:hAnsi="Tahoma" w:cs="Tahoma"/>
-          <w:b/>
-          <w:bCs/>
-          <w:color w:val="000000"/>
-          <w:sz w:val="24"/>
-          <w:szCs w:val="24"/>
-          <w:lang w:eastAsia="en-GB"/>
-        </w:rPr>
-      </w:pPr>
-      <w:r>
-        <w:rPr>
-          <w:rFonts w:ascii="Tahoma" w:eastAsia="Times New Roman" w:hAnsi="Tahoma" w:cs="Tahoma"/>
-          <w:b/>
-          <w:bCs/>
-          <w:color w:val="000000"/>
-          <w:sz w:val="24"/>
-          <w:szCs w:val="24"/>
-          <w:lang w:eastAsia="en-GB"/>
-        </w:rPr>
-        <w:t xml:space="preserve">Interrogação </w:t>
-      </w:r>
-      <w:r>
-        <w:rPr>
-          <w:rFonts w:ascii="Tahoma" w:eastAsia="Times New Roman" w:hAnsi="Tahoma" w:cs="Tahoma"/>
-          <w:b/>
-          <w:bCs/>
-          <w:color w:val="000000"/>
-          <w:sz w:val="24"/>
-          <w:szCs w:val="24"/>
-          <w:lang w:eastAsia="en-GB"/>
-        </w:rPr>
-        <w:t>7</w:t>
-      </w:r>
-    </w:p>
-    <w:p>
-      <w:pPr>
-        <w:pStyle w:val="PargrafodaLista"/>
-        <w:numPr>
-          <w:ilvl w:val="0"/>
-          <w:numId w:val="19"/>
-        </w:numPr>
-        <w:jc w:val="both"/>
-        <w:rPr>
-          <w:rFonts w:ascii="Tahoma" w:eastAsia="Times New Roman" w:hAnsi="Tahoma" w:cs="Tahoma"/>
-          <w:b/>
-          <w:bCs/>
-          <w:color w:val="000000"/>
-          <w:sz w:val="24"/>
-          <w:szCs w:val="24"/>
-          <w:lang w:eastAsia="en-GB"/>
-        </w:rPr>
-      </w:pPr>
-      <w:r>
-        <w:rPr>
-          <w:rFonts w:ascii="Tahoma" w:eastAsia="Times New Roman" w:hAnsi="Tahoma" w:cs="Tahoma"/>
-          <w:b/>
-          <w:bCs/>
-          <w:color w:val="000000"/>
-          <w:sz w:val="24"/>
-          <w:szCs w:val="24"/>
-          <w:lang w:eastAsia="en-GB"/>
-        </w:rPr>
-        <w:t xml:space="preserve">Interrogação </w:t>
-      </w:r>
-      <w:r>
-        <w:rPr>
-          <w:rFonts w:ascii="Tahoma" w:eastAsia="Times New Roman" w:hAnsi="Tahoma" w:cs="Tahoma"/>
-          <w:b/>
-          <w:bCs/>
-          <w:color w:val="000000"/>
-          <w:sz w:val="24"/>
-          <w:szCs w:val="24"/>
-          <w:lang w:eastAsia="en-GB"/>
-        </w:rPr>
-        <w:t>8</w:t>
-      </w:r>
-    </w:p>
-    <w:p>
-      <w:pPr>
-        <w:pStyle w:val="PargrafodaLista"/>
-        <w:numPr>
-          <w:ilvl w:val="0"/>
-          <w:numId w:val="19"/>
-        </w:numPr>
-        <w:jc w:val="both"/>
-        <w:rPr>
-          <w:rFonts w:ascii="Tahoma" w:eastAsia="Times New Roman" w:hAnsi="Tahoma" w:cs="Tahoma"/>
-          <w:b/>
-          <w:bCs/>
-          <w:color w:val="000000"/>
-          <w:sz w:val="24"/>
-          <w:szCs w:val="24"/>
-          <w:lang w:eastAsia="en-GB"/>
-        </w:rPr>
-      </w:pPr>
-      <w:r>
-        <w:rPr>
-          <w:rFonts w:ascii="Tahoma" w:eastAsia="Times New Roman" w:hAnsi="Tahoma" w:cs="Tahoma"/>
-          <w:b/>
-          <w:bCs/>
-          <w:color w:val="000000"/>
-          <w:sz w:val="24"/>
-          <w:szCs w:val="24"/>
-          <w:lang w:eastAsia="en-GB"/>
-        </w:rPr>
-        <w:t xml:space="preserve">Interrogação </w:t>
-      </w:r>
-      <w:r>
-        <w:rPr>
-          <w:rFonts w:ascii="Tahoma" w:eastAsia="Times New Roman" w:hAnsi="Tahoma" w:cs="Tahoma"/>
-          <w:b/>
-          <w:bCs/>
-          <w:color w:val="000000"/>
-          <w:sz w:val="24"/>
-          <w:szCs w:val="24"/>
-          <w:lang w:eastAsia="en-GB"/>
-        </w:rPr>
-        <w:t>9</w:t>
-      </w:r>
-    </w:p>
-    <w:p>
-      <w:pPr>
-        <w:pStyle w:val="PargrafodaLista"/>
-        <w:numPr>
-          <w:ilvl w:val="0"/>
-          <w:numId w:val="19"/>
-        </w:numPr>
-        <w:jc w:val="both"/>
-        <w:rPr>
-          <w:rFonts w:ascii="Tahoma" w:eastAsia="Times New Roman" w:hAnsi="Tahoma" w:cs="Tahoma"/>
-          <w:b/>
-          <w:bCs/>
-          <w:color w:val="000000"/>
-          <w:sz w:val="24"/>
-          <w:szCs w:val="24"/>
-          <w:lang w:eastAsia="en-GB"/>
-        </w:rPr>
-      </w:pPr>
-      <w:r>
-        <w:rPr>
-          <w:rFonts w:ascii="Tahoma" w:eastAsia="Times New Roman" w:hAnsi="Tahoma" w:cs="Tahoma"/>
-          <w:b/>
-          <w:bCs/>
-          <w:color w:val="000000"/>
-          <w:sz w:val="24"/>
-          <w:szCs w:val="24"/>
-          <w:lang w:eastAsia="en-GB"/>
-        </w:rPr>
-        <w:t xml:space="preserve">Interrogação </w:t>
-      </w:r>
-      <w:r>
-        <w:rPr>
-          <w:rFonts w:ascii="Tahoma" w:eastAsia="Times New Roman" w:hAnsi="Tahoma" w:cs="Tahoma"/>
-          <w:b/>
-          <w:bCs/>
-          <w:color w:val="000000"/>
-          <w:sz w:val="24"/>
-          <w:szCs w:val="24"/>
-          <w:lang w:eastAsia="en-GB"/>
-        </w:rPr>
-        <w:t>10</w:t>
-      </w:r>
-    </w:p>
-    <w:p>
-      <w:pPr>
-        <w:pStyle w:val="PargrafodaLista"/>
-        <w:jc w:val="both"/>
-        <w:rPr>
-          <w:rFonts w:ascii="Tahoma" w:eastAsia="Times New Roman" w:hAnsi="Tahoma" w:cs="Tahoma"/>
-          <w:b/>
-          <w:bCs/>
-          <w:color w:val="000000"/>
-          <w:sz w:val="24"/>
-          <w:szCs w:val="24"/>
-          <w:lang w:eastAsia="en-GB"/>
-        </w:rPr>
-      </w:pPr>
-    </w:p>
-    <w:p>
-      <w:pPr>
-        <w:pStyle w:val="PargrafodaLista"/>
-        <w:ind w:left="0"/>
-        <w:jc w:val="both"/>
-        <w:rPr>
-          <w:rFonts w:ascii="Tahoma" w:eastAsia="Times New Roman" w:hAnsi="Tahoma" w:cs="Tahoma"/>
-          <w:b/>
-          <w:bCs/>
-          <w:color w:val="000000"/>
-          <w:sz w:val="24"/>
-          <w:szCs w:val="24"/>
-          <w:lang w:eastAsia="en-GB"/>
-        </w:rPr>
-      </w:pPr>
-    </w:p>
-    <w:p>
-      <w:pPr>
-        <w:pStyle w:val="PargrafodaLista"/>
-        <w:spacing w:after="0" w:line="240" w:lineRule="auto"/>
-        <w:rPr>
-          <w:rFonts w:ascii="Tahoma" w:eastAsia="Times New Roman" w:hAnsi="Tahoma" w:cs="Tahoma"/>
-          <w:color w:val="000000"/>
-          <w:sz w:val="24"/>
-          <w:szCs w:val="24"/>
-          <w:lang w:eastAsia="en-GB"/>
-        </w:rPr>
-      </w:pPr>
-      <w:r>
-        <w:rPr>
-          <w:rFonts w:ascii="Tahoma" w:eastAsia="Times New Roman" w:hAnsi="Tahoma" w:cs="Tahoma"/>
-          <w:b/>
-          <w:bCs/>
-          <w:color w:val="000000"/>
-          <w:sz w:val="24"/>
-          <w:szCs w:val="24"/>
-          <w:lang w:eastAsia="en-GB"/>
-        </w:rPr>
-        <w:t xml:space="preserve">   </w:t>
-      </w:r>
-      <w:r>
-        <w:rPr>
-          <w:rFonts w:ascii="Tahoma" w:eastAsia="Times New Roman" w:hAnsi="Tahoma" w:cs="Tahoma"/>
-          <w:b/>
-          <w:bCs/>
-          <w:color w:val="000000"/>
-          <w:sz w:val="24"/>
-          <w:szCs w:val="24"/>
-          <w:lang w:eastAsia="en-GB"/>
-        </w:rPr>
-        <w:tab/>
-      </w:r>
-      <w:r>
-        <w:rPr>
-          <w:rFonts w:ascii="Tahoma" w:eastAsia="Times New Roman" w:hAnsi="Tahoma" w:cs="Tahoma"/>
-          <w:b/>
-          <w:bCs/>
-          <w:color w:val="000000"/>
-          <w:sz w:val="24"/>
-          <w:szCs w:val="24"/>
-          <w:lang w:eastAsia="en-GB"/>
-        </w:rPr>
-        <w:tab/>
-      </w:r>
-      <w:r>
-        <w:rPr>
-          <w:rFonts w:ascii="Tahoma" w:eastAsia="Times New Roman" w:hAnsi="Tahoma" w:cs="Tahoma"/>
-          <w:b/>
-          <w:bCs/>
-          <w:color w:val="000000"/>
-          <w:sz w:val="24"/>
-          <w:szCs w:val="24"/>
-          <w:lang w:eastAsia="en-GB"/>
-        </w:rPr>
-        <w:tab/>
-      </w:r>
-      <w:r>
-        <w:rPr>
-          <w:rFonts w:ascii="Tahoma" w:eastAsia="Times New Roman" w:hAnsi="Tahoma" w:cs="Tahoma"/>
-          <w:b/>
-          <w:bCs/>
-          <w:color w:val="000000"/>
-          <w:sz w:val="24"/>
-          <w:szCs w:val="24"/>
-          <w:lang w:eastAsia="en-GB"/>
-        </w:rPr>
-        <w:tab/>
-      </w:r>
-      <w:r>
-        <w:rPr>
-          <w:rFonts w:ascii="Tahoma" w:eastAsia="Times New Roman" w:hAnsi="Tahoma" w:cs="Tahoma"/>
-          <w:color w:val="000000"/>
-          <w:sz w:val="24"/>
-          <w:szCs w:val="24"/>
-          <w:lang w:eastAsia="en-GB"/>
-        </w:rPr>
-        <w:t xml:space="preserve">// TIRAR </w:t>
-      </w:r>
-      <w:r>
-        <w:rPr>
-          <w:rFonts w:ascii="Tahoma" w:eastAsia="Times New Roman" w:hAnsi="Tahoma" w:cs="Tahoma"/>
-          <w:color w:val="000000"/>
-          <w:sz w:val="24"/>
-          <w:szCs w:val="24"/>
-          <w:u w:val="single"/>
-          <w:lang w:eastAsia="en-GB"/>
-        </w:rPr>
-        <w:t>INTERROGAÇÕES</w:t>
-      </w:r>
-      <w:r>
-        <w:rPr>
-          <w:rFonts w:ascii="Tahoma" w:eastAsia="Times New Roman" w:hAnsi="Tahoma" w:cs="Tahoma"/>
-          <w:color w:val="000000"/>
-          <w:sz w:val="24"/>
-          <w:szCs w:val="24"/>
-          <w:lang w:eastAsia="en-GB"/>
-        </w:rPr>
-        <w:t xml:space="preserve"> DAQUI</w:t>
-      </w:r>
-    </w:p>
-    <w:p>
-      <w:pPr>
-        <w:pStyle w:val="PargrafodaLista"/>
-        <w:spacing w:after="0" w:line="240" w:lineRule="auto"/>
-        <w:rPr>
-          <w:rFonts w:ascii="Tahoma" w:eastAsia="Times New Roman" w:hAnsi="Tahoma" w:cs="Tahoma"/>
-          <w:color w:val="000000"/>
-          <w:sz w:val="24"/>
-          <w:szCs w:val="24"/>
-          <w:lang w:eastAsia="en-GB"/>
-        </w:rPr>
-      </w:pPr>
-    </w:p>
-    <w:p>
-      <w:pPr>
-        <w:pStyle w:val="PargrafodaLista"/>
-        <w:spacing w:after="0" w:line="240" w:lineRule="auto"/>
-        <w:ind w:firstLine="720"/>
-        <w:rPr>
-          <w:rFonts w:ascii="Helvetica" w:hAnsi="Helvetica" w:cs="Helvetica"/>
-          <w:color w:val="333333"/>
-          <w:shd w:val="clear" w:color="auto" w:fill="FFFFFF"/>
-        </w:rPr>
-      </w:pPr>
-      <w:r>
-        <w:rPr>
-          <w:rFonts w:ascii="Helvetica" w:hAnsi="Helvetica" w:cs="Helvetica"/>
-          <w:color w:val="333333"/>
-          <w:shd w:val="clear" w:color="auto" w:fill="FFFFFF"/>
-        </w:rPr>
-        <w:t xml:space="preserve">Esta interrogação lista todos os pares </w:t>
-      </w:r>
-      <w:proofErr w:type="spellStart"/>
-      <w:r>
-        <w:rPr>
-          <w:rFonts w:ascii="Helvetica" w:hAnsi="Helvetica" w:cs="Helvetica"/>
-          <w:color w:val="333333"/>
-          <w:shd w:val="clear" w:color="auto" w:fill="FFFFFF"/>
-        </w:rPr>
-        <w:t>Utilzador</w:t>
-      </w:r>
-      <w:proofErr w:type="spellEnd"/>
-      <w:r>
-        <w:rPr>
-          <w:rFonts w:ascii="Helvetica" w:hAnsi="Helvetica" w:cs="Helvetica"/>
-          <w:color w:val="333333"/>
-          <w:shd w:val="clear" w:color="auto" w:fill="FFFFFF"/>
-        </w:rPr>
-        <w:t xml:space="preserve">-Música </w:t>
-      </w:r>
-      <w:r>
-        <w:rPr>
-          <w:rFonts w:ascii="Helvetica" w:hAnsi="Helvetica" w:cs="Helvetica"/>
-          <w:color w:val="333333"/>
-          <w:shd w:val="clear" w:color="auto" w:fill="FFFFFF"/>
-        </w:rPr>
-        <w:t>em que o Utilizador ouviu mais do que 60 segundos dessa música.</w:t>
-      </w:r>
-    </w:p>
-    <w:p>
-      <w:pPr>
-        <w:pStyle w:val="PargrafodaLista"/>
-        <w:spacing w:after="0" w:line="240" w:lineRule="auto"/>
-        <w:ind w:firstLine="720"/>
-        <w:rPr>
-          <w:rFonts w:ascii="Helvetica" w:hAnsi="Helvetica" w:cs="Helvetica"/>
-          <w:color w:val="333333"/>
-          <w:shd w:val="clear" w:color="auto" w:fill="FFFFFF"/>
-          <w:lang w:val="en-US"/>
-        </w:rPr>
-      </w:pPr>
-      <w:proofErr w:type="spellStart"/>
-      <w:r>
-        <w:rPr>
-          <w:rFonts w:ascii="Helvetica" w:hAnsi="Helvetica" w:cs="Helvetica"/>
-          <w:color w:val="333333"/>
-          <w:shd w:val="clear" w:color="auto" w:fill="FFFFFF"/>
-          <w:lang w:val="en-US"/>
-        </w:rPr>
-        <w:t>Operadores</w:t>
-      </w:r>
-      <w:proofErr w:type="spellEnd"/>
-      <w:r>
-        <w:rPr>
-          <w:rFonts w:ascii="Helvetica" w:hAnsi="Helvetica" w:cs="Helvetica"/>
-          <w:color w:val="333333"/>
-          <w:shd w:val="clear" w:color="auto" w:fill="FFFFFF"/>
-          <w:lang w:val="en-US"/>
-        </w:rPr>
-        <w:t xml:space="preserve"> </w:t>
-      </w:r>
-      <w:proofErr w:type="spellStart"/>
-      <w:r>
-        <w:rPr>
-          <w:rFonts w:ascii="Helvetica" w:hAnsi="Helvetica" w:cs="Helvetica"/>
-          <w:color w:val="333333"/>
-          <w:shd w:val="clear" w:color="auto" w:fill="FFFFFF"/>
-          <w:lang w:val="en-US"/>
-        </w:rPr>
-        <w:t>utilizados</w:t>
-      </w:r>
-      <w:proofErr w:type="spellEnd"/>
-      <w:r>
-        <w:rPr>
-          <w:rFonts w:ascii="Helvetica" w:hAnsi="Helvetica" w:cs="Helvetica"/>
-          <w:color w:val="333333"/>
-          <w:shd w:val="clear" w:color="auto" w:fill="FFFFFF"/>
-          <w:lang w:val="en-US"/>
-        </w:rPr>
-        <w:t xml:space="preserve">: </w:t>
-      </w:r>
-      <w:proofErr w:type="gramStart"/>
-      <w:r>
-        <w:rPr>
-          <w:rFonts w:ascii="Helvetica" w:hAnsi="Helvetica" w:cs="Helvetica"/>
-          <w:color w:val="333333"/>
-          <w:shd w:val="clear" w:color="auto" w:fill="FFFFFF"/>
-          <w:lang w:val="en-US"/>
-        </w:rPr>
-        <w:t>SUM(</w:t>
-      </w:r>
-      <w:proofErr w:type="gramEnd"/>
-      <w:r>
-        <w:rPr>
-          <w:rFonts w:ascii="Helvetica" w:hAnsi="Helvetica" w:cs="Helvetica"/>
-          <w:color w:val="333333"/>
-          <w:shd w:val="clear" w:color="auto" w:fill="FFFFFF"/>
-          <w:lang w:val="en-US"/>
-        </w:rPr>
-        <w:t>), NATURAL JOIN, GROUP BY, WHERE, ORDER BY</w:t>
-      </w:r>
-      <w:r>
-        <w:rPr>
-          <w:rFonts w:ascii="Helvetica" w:hAnsi="Helvetica" w:cs="Helvetica"/>
-          <w:color w:val="333333"/>
-          <w:shd w:val="clear" w:color="auto" w:fill="FFFFFF"/>
-          <w:lang w:val="en-US"/>
-        </w:rPr>
-        <w:t>.</w:t>
-      </w:r>
-    </w:p>
-    <w:p>
-      <w:pPr>
-        <w:pStyle w:val="PargrafodaLista"/>
-        <w:spacing w:after="0" w:line="240" w:lineRule="auto"/>
-        <w:ind w:firstLine="720"/>
-        <w:rPr>
-          <w:rFonts w:ascii="Helvetica" w:hAnsi="Helvetica" w:cs="Helvetica"/>
-          <w:color w:val="333333"/>
-          <w:shd w:val="clear" w:color="auto" w:fill="FFFFFF"/>
-          <w:lang w:val="en-US"/>
-        </w:rPr>
-      </w:pPr>
-    </w:p>
-    <w:p>
-      <w:pPr>
-        <w:pStyle w:val="PargrafodaLista"/>
-        <w:spacing w:after="0" w:line="240" w:lineRule="auto"/>
-        <w:ind w:firstLine="720"/>
-        <w:rPr>
-          <w:rFonts w:ascii="Helvetica" w:hAnsi="Helvetica" w:cs="Helvetica"/>
-          <w:color w:val="333333"/>
-          <w:shd w:val="clear" w:color="auto" w:fill="FFFFFF"/>
-        </w:rPr>
-      </w:pPr>
-      <w:r>
-        <w:rPr>
-          <w:rFonts w:ascii="Helvetica" w:hAnsi="Helvetica" w:cs="Helvetica"/>
-          <w:color w:val="333333"/>
-          <w:shd w:val="clear" w:color="auto" w:fill="FFFFFF"/>
-        </w:rPr>
-        <w:t xml:space="preserve"> </w:t>
-      </w:r>
-      <w:r>
-        <w:rPr>
-          <w:rFonts w:ascii="Helvetica" w:hAnsi="Helvetica" w:cs="Helvetica"/>
-          <w:color w:val="333333"/>
-          <w:shd w:val="clear" w:color="auto" w:fill="FFFFFF"/>
-        </w:rPr>
-        <w:t xml:space="preserve">Esta interrogação </w:t>
-      </w:r>
-      <w:r>
-        <w:rPr>
-          <w:rFonts w:ascii="Helvetica" w:hAnsi="Helvetica" w:cs="Helvetica"/>
-          <w:color w:val="333333"/>
-          <w:shd w:val="clear" w:color="auto" w:fill="FFFFFF"/>
-        </w:rPr>
-        <w:t xml:space="preserve">lista </w:t>
-      </w:r>
-      <w:r>
-        <w:rPr>
-          <w:rFonts w:ascii="Helvetica" w:hAnsi="Helvetica" w:cs="Helvetica"/>
-          <w:color w:val="333333"/>
-          <w:shd w:val="clear" w:color="auto" w:fill="FFFFFF"/>
-        </w:rPr>
-        <w:t>todos os pares U</w:t>
-      </w:r>
-      <w:r>
-        <w:rPr>
-          <w:rFonts w:ascii="Helvetica" w:hAnsi="Helvetica" w:cs="Helvetica"/>
-          <w:color w:val="333333"/>
-          <w:shd w:val="clear" w:color="auto" w:fill="FFFFFF"/>
-        </w:rPr>
-        <w:t>tilizador</w:t>
-      </w:r>
-      <w:r>
-        <w:rPr>
-          <w:rFonts w:ascii="Helvetica" w:hAnsi="Helvetica" w:cs="Helvetica"/>
-          <w:color w:val="333333"/>
-          <w:shd w:val="clear" w:color="auto" w:fill="FFFFFF"/>
-        </w:rPr>
-        <w:t>-Á</w:t>
-      </w:r>
-      <w:r>
-        <w:rPr>
-          <w:rFonts w:ascii="Helvetica" w:hAnsi="Helvetica" w:cs="Helvetica"/>
-          <w:color w:val="333333"/>
-          <w:shd w:val="clear" w:color="auto" w:fill="FFFFFF"/>
-        </w:rPr>
-        <w:t xml:space="preserve">lbum, desde que o utilizador tenha ouvido uma </w:t>
-      </w:r>
-      <w:proofErr w:type="gramStart"/>
-      <w:r>
-        <w:rPr>
-          <w:rFonts w:ascii="Helvetica" w:hAnsi="Helvetica" w:cs="Helvetica"/>
-          <w:color w:val="333333"/>
-          <w:shd w:val="clear" w:color="auto" w:fill="FFFFFF"/>
-        </w:rPr>
-        <w:t>musica</w:t>
-      </w:r>
-      <w:proofErr w:type="gramEnd"/>
-      <w:r>
-        <w:rPr>
-          <w:rFonts w:ascii="Helvetica" w:hAnsi="Helvetica" w:cs="Helvetica"/>
-          <w:color w:val="333333"/>
-          <w:shd w:val="clear" w:color="auto" w:fill="FFFFFF"/>
-        </w:rPr>
-        <w:t xml:space="preserve"> desse álbum</w:t>
-      </w:r>
-      <w:r>
-        <w:rPr>
-          <w:rFonts w:ascii="Helvetica" w:hAnsi="Helvetica" w:cs="Helvetica"/>
-          <w:color w:val="333333"/>
-          <w:shd w:val="clear" w:color="auto" w:fill="FFFFFF"/>
-        </w:rPr>
-        <w:t xml:space="preserve">. É também apresentada a duração total em segundos que o utilizador ouviu </w:t>
-      </w:r>
-      <w:r>
-        <w:rPr>
-          <w:rFonts w:ascii="Helvetica" w:hAnsi="Helvetica" w:cs="Helvetica"/>
-          <w:color w:val="333333"/>
-          <w:u w:val="single"/>
-          <w:shd w:val="clear" w:color="auto" w:fill="FFFFFF"/>
-        </w:rPr>
-        <w:t>o</w:t>
-      </w:r>
-      <w:r>
-        <w:rPr>
-          <w:rFonts w:ascii="Helvetica" w:hAnsi="Helvetica" w:cs="Helvetica"/>
-          <w:color w:val="333333"/>
-          <w:shd w:val="clear" w:color="auto" w:fill="FFFFFF"/>
-        </w:rPr>
-        <w:t xml:space="preserve"> álbum.</w:t>
-      </w:r>
-    </w:p>
-    <w:p>
-      <w:pPr>
-        <w:pStyle w:val="PargrafodaLista"/>
-        <w:spacing w:after="0" w:line="240" w:lineRule="auto"/>
-        <w:ind w:firstLine="720"/>
-        <w:rPr>
-          <w:rFonts w:ascii="Helvetica" w:hAnsi="Helvetica" w:cs="Helvetica"/>
-          <w:color w:val="333333"/>
-          <w:shd w:val="clear" w:color="auto" w:fill="FFFFFF"/>
-        </w:rPr>
-      </w:pPr>
-      <w:r>
-        <w:rPr>
-          <w:rFonts w:ascii="Helvetica" w:hAnsi="Helvetica" w:cs="Helvetica"/>
-          <w:color w:val="333333"/>
-          <w:shd w:val="clear" w:color="auto" w:fill="FFFFFF"/>
-        </w:rPr>
-        <w:t xml:space="preserve">Operadores utilizados: </w:t>
-      </w:r>
-      <w:proofErr w:type="gramStart"/>
-      <w:r>
-        <w:rPr>
-          <w:rFonts w:ascii="Helvetica" w:hAnsi="Helvetica" w:cs="Helvetica"/>
-          <w:color w:val="333333"/>
-          <w:shd w:val="clear" w:color="auto" w:fill="FFFFFF"/>
-        </w:rPr>
-        <w:t>SUM(</w:t>
-      </w:r>
-      <w:proofErr w:type="gramEnd"/>
-      <w:r>
-        <w:rPr>
-          <w:rFonts w:ascii="Helvetica" w:hAnsi="Helvetica" w:cs="Helvetica"/>
-          <w:color w:val="333333"/>
-          <w:shd w:val="clear" w:color="auto" w:fill="FFFFFF"/>
-        </w:rPr>
-        <w:t>), NATURAL JOIN, GROUP BY</w:t>
-      </w:r>
-      <w:r>
-        <w:rPr>
-          <w:rFonts w:ascii="Helvetica" w:hAnsi="Helvetica" w:cs="Helvetica"/>
-          <w:color w:val="333333"/>
-          <w:shd w:val="clear" w:color="auto" w:fill="FFFFFF"/>
-        </w:rPr>
-        <w:t>.</w:t>
-      </w:r>
-    </w:p>
-    <w:p>
-      <w:pPr>
-        <w:spacing w:after="0" w:line="240" w:lineRule="auto"/>
-        <w:rPr>
-          <w:rFonts w:ascii="Helvetica" w:hAnsi="Helvetica" w:cs="Helvetica"/>
-          <w:color w:val="333333"/>
-          <w:shd w:val="clear" w:color="auto" w:fill="FFFFFF"/>
-        </w:rPr>
-      </w:pPr>
-    </w:p>
-    <w:p>
-      <w:pPr>
-        <w:pStyle w:val="PargrafodaLista"/>
-        <w:spacing w:after="0" w:line="240" w:lineRule="auto"/>
-        <w:ind w:firstLine="720"/>
-        <w:rPr>
-          <w:rFonts w:ascii="Helvetica" w:hAnsi="Helvetica" w:cs="Helvetica"/>
-          <w:color w:val="333333"/>
-          <w:shd w:val="clear" w:color="auto" w:fill="FFFFFF"/>
-        </w:rPr>
-      </w:pPr>
-      <w:r>
-        <w:rPr>
-          <w:rFonts w:ascii="Helvetica" w:hAnsi="Helvetica" w:cs="Helvetica"/>
-          <w:color w:val="333333"/>
-          <w:shd w:val="clear" w:color="auto" w:fill="FFFFFF"/>
-        </w:rPr>
-        <w:t xml:space="preserve">Esta interrogação </w:t>
-      </w:r>
-      <w:r>
-        <w:rPr>
-          <w:rFonts w:ascii="Helvetica" w:hAnsi="Helvetica" w:cs="Helvetica"/>
-          <w:color w:val="333333"/>
-          <w:shd w:val="clear" w:color="auto" w:fill="FFFFFF"/>
-        </w:rPr>
-        <w:t xml:space="preserve">lista </w:t>
-      </w:r>
-      <w:r>
-        <w:rPr>
-          <w:rFonts w:ascii="Helvetica" w:hAnsi="Helvetica" w:cs="Helvetica"/>
-          <w:color w:val="333333"/>
-          <w:shd w:val="clear" w:color="auto" w:fill="FFFFFF"/>
-        </w:rPr>
-        <w:t xml:space="preserve">o </w:t>
-      </w:r>
-      <w:r>
-        <w:rPr>
-          <w:rFonts w:ascii="Helvetica" w:hAnsi="Helvetica" w:cs="Helvetica"/>
-          <w:color w:val="333333"/>
-          <w:shd w:val="clear" w:color="auto" w:fill="FFFFFF"/>
-        </w:rPr>
-        <w:t>t</w:t>
-      </w:r>
-      <w:r>
-        <w:rPr>
-          <w:rFonts w:ascii="Helvetica" w:hAnsi="Helvetica" w:cs="Helvetica"/>
-          <w:color w:val="333333"/>
-          <w:shd w:val="clear" w:color="auto" w:fill="FFFFFF"/>
-        </w:rPr>
-        <w:t xml:space="preserve">empo </w:t>
-      </w:r>
-      <w:r>
-        <w:rPr>
-          <w:rFonts w:ascii="Helvetica" w:hAnsi="Helvetica" w:cs="Helvetica"/>
-          <w:color w:val="333333"/>
-          <w:shd w:val="clear" w:color="auto" w:fill="FFFFFF"/>
-        </w:rPr>
-        <w:t>t</w:t>
-      </w:r>
-      <w:r>
-        <w:rPr>
-          <w:rFonts w:ascii="Helvetica" w:hAnsi="Helvetica" w:cs="Helvetica"/>
-          <w:color w:val="333333"/>
-          <w:shd w:val="clear" w:color="auto" w:fill="FFFFFF"/>
-        </w:rPr>
-        <w:t xml:space="preserve">otal de </w:t>
-      </w:r>
-      <w:r>
-        <w:rPr>
-          <w:rFonts w:ascii="Helvetica" w:hAnsi="Helvetica" w:cs="Helvetica"/>
-          <w:color w:val="333333"/>
-          <w:shd w:val="clear" w:color="auto" w:fill="FFFFFF"/>
-        </w:rPr>
-        <w:t>audição de m</w:t>
-      </w:r>
-      <w:r>
-        <w:rPr>
-          <w:rFonts w:ascii="Helvetica" w:hAnsi="Helvetica" w:cs="Helvetica"/>
-          <w:color w:val="333333"/>
-          <w:shd w:val="clear" w:color="auto" w:fill="FFFFFF"/>
-        </w:rPr>
-        <w:t xml:space="preserve">úsica </w:t>
-      </w:r>
-      <w:r>
-        <w:rPr>
-          <w:rFonts w:ascii="Helvetica" w:hAnsi="Helvetica" w:cs="Helvetica"/>
-          <w:color w:val="333333"/>
-          <w:shd w:val="clear" w:color="auto" w:fill="FFFFFF"/>
-        </w:rPr>
-        <w:t>para cada</w:t>
-      </w:r>
-      <w:r>
-        <w:rPr>
-          <w:rFonts w:ascii="Helvetica" w:hAnsi="Helvetica" w:cs="Helvetica"/>
-          <w:color w:val="333333"/>
-          <w:shd w:val="clear" w:color="auto" w:fill="FFFFFF"/>
-        </w:rPr>
-        <w:t xml:space="preserve"> utilizador</w:t>
-      </w:r>
-      <w:r>
-        <w:rPr>
-          <w:rFonts w:ascii="Helvetica" w:hAnsi="Helvetica" w:cs="Helvetica"/>
-          <w:color w:val="333333"/>
-          <w:shd w:val="clear" w:color="auto" w:fill="FFFFFF"/>
-        </w:rPr>
-        <w:t xml:space="preserve">, </w:t>
-      </w:r>
-      <w:r>
-        <w:rPr>
-          <w:rFonts w:ascii="Helvetica" w:hAnsi="Helvetica" w:cs="Helvetica"/>
-          <w:color w:val="333333"/>
-          <w:shd w:val="clear" w:color="auto" w:fill="FFFFFF"/>
-        </w:rPr>
-        <w:t>em segundos</w:t>
-      </w:r>
-      <w:r>
-        <w:rPr>
-          <w:rFonts w:ascii="Helvetica" w:hAnsi="Helvetica" w:cs="Helvetica"/>
-          <w:color w:val="333333"/>
-          <w:shd w:val="clear" w:color="auto" w:fill="FFFFFF"/>
-        </w:rPr>
-        <w:t>.</w:t>
-      </w:r>
-    </w:p>
-    <w:p>
-      <w:pPr>
-        <w:pStyle w:val="PargrafodaLista"/>
-        <w:spacing w:after="0" w:line="240" w:lineRule="auto"/>
-        <w:ind w:firstLine="720"/>
-        <w:rPr>
-          <w:rFonts w:ascii="Helvetica" w:hAnsi="Helvetica" w:cs="Helvetica"/>
-          <w:color w:val="333333"/>
-          <w:shd w:val="clear" w:color="auto" w:fill="FFFFFF"/>
-        </w:rPr>
-      </w:pPr>
-      <w:r>
-        <w:rPr>
-          <w:rFonts w:ascii="Helvetica" w:hAnsi="Helvetica" w:cs="Helvetica"/>
-          <w:color w:val="333333"/>
-          <w:shd w:val="clear" w:color="auto" w:fill="FFFFFF"/>
-        </w:rPr>
-        <w:t xml:space="preserve">Operadores utilizados: </w:t>
-      </w:r>
-      <w:proofErr w:type="gramStart"/>
-      <w:r>
-        <w:rPr>
-          <w:rFonts w:ascii="Helvetica" w:hAnsi="Helvetica" w:cs="Helvetica"/>
-          <w:color w:val="333333"/>
-          <w:shd w:val="clear" w:color="auto" w:fill="FFFFFF"/>
-        </w:rPr>
-        <w:t>SUM(</w:t>
-      </w:r>
-      <w:proofErr w:type="gramEnd"/>
-      <w:r>
-        <w:rPr>
-          <w:rFonts w:ascii="Helvetica" w:hAnsi="Helvetica" w:cs="Helvetica"/>
-          <w:color w:val="333333"/>
-          <w:shd w:val="clear" w:color="auto" w:fill="FFFFFF"/>
-        </w:rPr>
-        <w:t>), NATURAL JOIN, GROUP BY</w:t>
-      </w:r>
-      <w:r>
-        <w:rPr>
-          <w:rFonts w:ascii="Helvetica" w:hAnsi="Helvetica" w:cs="Helvetica"/>
-          <w:color w:val="333333"/>
-          <w:shd w:val="clear" w:color="auto" w:fill="FFFFFF"/>
-        </w:rPr>
-        <w:t>.</w:t>
-      </w:r>
-    </w:p>
-    <w:p>
-      <w:pPr>
-        <w:pStyle w:val="PargrafodaLista"/>
-        <w:spacing w:after="0" w:line="240" w:lineRule="auto"/>
-        <w:ind w:firstLine="720"/>
-        <w:rPr>
-          <w:rFonts w:ascii="Helvetica" w:hAnsi="Helvetica" w:cs="Helvetica"/>
-          <w:color w:val="333333"/>
-          <w:shd w:val="clear" w:color="auto" w:fill="FFFFFF"/>
-        </w:rPr>
-      </w:pPr>
-    </w:p>
-    <w:p>
-      <w:pPr>
-        <w:pStyle w:val="PargrafodaLista"/>
-        <w:spacing w:after="0" w:line="240" w:lineRule="auto"/>
-        <w:ind w:firstLine="720"/>
-        <w:rPr>
-          <w:rFonts w:ascii="Helvetica" w:hAnsi="Helvetica" w:cs="Helvetica"/>
-          <w:color w:val="333333"/>
-          <w:shd w:val="clear" w:color="auto" w:fill="FFFFFF"/>
-        </w:rPr>
-      </w:pPr>
-      <w:r>
-        <w:rPr>
-          <w:rFonts w:ascii="Helvetica" w:hAnsi="Helvetica" w:cs="Helvetica"/>
-          <w:color w:val="333333"/>
-          <w:shd w:val="clear" w:color="auto" w:fill="FFFFFF"/>
-        </w:rPr>
-        <w:t xml:space="preserve">Esta interrogação </w:t>
-      </w:r>
-      <w:r>
-        <w:rPr>
-          <w:rFonts w:ascii="Helvetica" w:hAnsi="Helvetica" w:cs="Helvetica"/>
-          <w:color w:val="333333"/>
-          <w:shd w:val="clear" w:color="auto" w:fill="FFFFFF"/>
-        </w:rPr>
-        <w:t>apresenta o álbum com maior número de músicas.</w:t>
-      </w:r>
-    </w:p>
-    <w:p>
-      <w:pPr>
-        <w:pStyle w:val="PargrafodaLista"/>
-        <w:spacing w:after="0" w:line="240" w:lineRule="auto"/>
-        <w:ind w:firstLine="720"/>
-        <w:rPr>
-          <w:rFonts w:ascii="Helvetica" w:hAnsi="Helvetica" w:cs="Helvetica"/>
-          <w:color w:val="333333"/>
-          <w:shd w:val="clear" w:color="auto" w:fill="FFFFFF"/>
-          <w:lang w:val="en-US"/>
-        </w:rPr>
-      </w:pPr>
-      <w:proofErr w:type="spellStart"/>
-      <w:r>
-        <w:rPr>
-          <w:rFonts w:ascii="Helvetica" w:hAnsi="Helvetica" w:cs="Helvetica"/>
-          <w:color w:val="333333"/>
-          <w:shd w:val="clear" w:color="auto" w:fill="FFFFFF"/>
-          <w:lang w:val="en-US"/>
-        </w:rPr>
-        <w:t>Operadores</w:t>
-      </w:r>
-      <w:proofErr w:type="spellEnd"/>
-      <w:r>
-        <w:rPr>
-          <w:rFonts w:ascii="Helvetica" w:hAnsi="Helvetica" w:cs="Helvetica"/>
-          <w:color w:val="333333"/>
-          <w:shd w:val="clear" w:color="auto" w:fill="FFFFFF"/>
-          <w:lang w:val="en-US"/>
-        </w:rPr>
-        <w:t xml:space="preserve"> </w:t>
-      </w:r>
-      <w:proofErr w:type="spellStart"/>
-      <w:r>
-        <w:rPr>
-          <w:rFonts w:ascii="Helvetica" w:hAnsi="Helvetica" w:cs="Helvetica"/>
-          <w:color w:val="333333"/>
-          <w:shd w:val="clear" w:color="auto" w:fill="FFFFFF"/>
-          <w:lang w:val="en-US"/>
-        </w:rPr>
-        <w:t>utilizados</w:t>
-      </w:r>
-      <w:proofErr w:type="spellEnd"/>
-      <w:r>
-        <w:rPr>
-          <w:rFonts w:ascii="Helvetica" w:hAnsi="Helvetica" w:cs="Helvetica"/>
-          <w:color w:val="333333"/>
-          <w:shd w:val="clear" w:color="auto" w:fill="FFFFFF"/>
-          <w:lang w:val="en-US"/>
-        </w:rPr>
-        <w:t xml:space="preserve">: </w:t>
-      </w:r>
-      <w:proofErr w:type="gramStart"/>
-      <w:r>
-        <w:rPr>
-          <w:rFonts w:ascii="Helvetica" w:hAnsi="Helvetica" w:cs="Helvetica"/>
-          <w:color w:val="333333"/>
-          <w:shd w:val="clear" w:color="auto" w:fill="FFFFFF"/>
-          <w:lang w:val="en-US"/>
-        </w:rPr>
-        <w:t>MAX</w:t>
-      </w:r>
-      <w:r>
-        <w:rPr>
-          <w:rFonts w:ascii="Helvetica" w:hAnsi="Helvetica" w:cs="Helvetica"/>
-          <w:color w:val="333333"/>
-          <w:shd w:val="clear" w:color="auto" w:fill="FFFFFF"/>
-          <w:lang w:val="en-US"/>
-        </w:rPr>
-        <w:t>(</w:t>
-      </w:r>
-      <w:proofErr w:type="gramEnd"/>
-      <w:r>
-        <w:rPr>
-          <w:rFonts w:ascii="Helvetica" w:hAnsi="Helvetica" w:cs="Helvetica"/>
-          <w:color w:val="333333"/>
-          <w:shd w:val="clear" w:color="auto" w:fill="FFFFFF"/>
-          <w:lang w:val="en-US"/>
-        </w:rPr>
-        <w:t xml:space="preserve">), </w:t>
-      </w:r>
-      <w:r>
-        <w:rPr>
-          <w:rFonts w:ascii="Helvetica" w:hAnsi="Helvetica" w:cs="Helvetica"/>
-          <w:color w:val="333333"/>
-          <w:shd w:val="clear" w:color="auto" w:fill="FFFFFF"/>
-          <w:lang w:val="en-US"/>
-        </w:rPr>
-        <w:t xml:space="preserve">AS, COUNT(), </w:t>
-      </w:r>
-      <w:r>
-        <w:rPr>
-          <w:rFonts w:ascii="Helvetica" w:hAnsi="Helvetica" w:cs="Helvetica"/>
-          <w:color w:val="333333"/>
-          <w:shd w:val="clear" w:color="auto" w:fill="FFFFFF"/>
-          <w:lang w:val="en-US"/>
-        </w:rPr>
-        <w:t>NATURAL JOIN, GROUP BY</w:t>
-      </w:r>
-      <w:r>
-        <w:rPr>
-          <w:rFonts w:ascii="Helvetica" w:hAnsi="Helvetica" w:cs="Helvetica"/>
-          <w:color w:val="333333"/>
-          <w:shd w:val="clear" w:color="auto" w:fill="FFFFFF"/>
-          <w:lang w:val="en-US"/>
-        </w:rPr>
-        <w:t>.</w:t>
-      </w:r>
-    </w:p>
-    <w:p>
-      <w:pPr>
-        <w:pStyle w:val="PargrafodaLista"/>
-        <w:spacing w:after="0" w:line="240" w:lineRule="auto"/>
-        <w:ind w:firstLine="720"/>
-        <w:rPr>
-          <w:rFonts w:ascii="Helvetica" w:hAnsi="Helvetica" w:cs="Helvetica"/>
-          <w:color w:val="333333"/>
-          <w:shd w:val="clear" w:color="auto" w:fill="FFFFFF"/>
-          <w:lang w:val="en-US"/>
-        </w:rPr>
-      </w:pPr>
-    </w:p>
-    <w:p>
-      <w:pPr>
-        <w:pStyle w:val="PargrafodaLista"/>
-        <w:spacing w:after="0" w:line="240" w:lineRule="auto"/>
-        <w:ind w:firstLine="720"/>
-        <w:rPr>
-          <w:rFonts w:ascii="Helvetica" w:hAnsi="Helvetica" w:cs="Helvetica"/>
-          <w:color w:val="333333"/>
-          <w:u w:val="single"/>
-          <w:shd w:val="clear" w:color="auto" w:fill="FFFFFF"/>
-        </w:rPr>
-      </w:pPr>
-      <w:r>
-        <w:rPr>
-          <w:rFonts w:ascii="Helvetica" w:hAnsi="Helvetica" w:cs="Helvetica"/>
-          <w:color w:val="333333"/>
-          <w:shd w:val="clear" w:color="auto" w:fill="FFFFFF"/>
-        </w:rPr>
-        <w:t>Esta interrogação apresenta o</w:t>
-      </w:r>
-      <w:r>
-        <w:rPr>
-          <w:rFonts w:ascii="Helvetica" w:hAnsi="Helvetica" w:cs="Helvetica"/>
-          <w:color w:val="333333"/>
-          <w:shd w:val="clear" w:color="auto" w:fill="FFFFFF"/>
-        </w:rPr>
-        <w:t xml:space="preserve"> Top 10</w:t>
-      </w:r>
-      <w:r>
-        <w:rPr>
-          <w:rFonts w:ascii="Helvetica" w:hAnsi="Helvetica" w:cs="Helvetica"/>
-          <w:color w:val="333333"/>
-          <w:shd w:val="clear" w:color="auto" w:fill="FFFFFF"/>
-        </w:rPr>
-        <w:t xml:space="preserve"> </w:t>
-      </w:r>
-      <w:r>
-        <w:rPr>
-          <w:rFonts w:ascii="Helvetica" w:hAnsi="Helvetica" w:cs="Helvetica"/>
-          <w:color w:val="333333"/>
-          <w:shd w:val="clear" w:color="auto" w:fill="FFFFFF"/>
-        </w:rPr>
-        <w:t xml:space="preserve">das músicas mais </w:t>
-      </w:r>
-      <w:proofErr w:type="spellStart"/>
-      <w:r>
-        <w:rPr>
-          <w:rFonts w:ascii="Helvetica" w:hAnsi="Helvetica" w:cs="Helvetica"/>
-          <w:color w:val="333333"/>
-          <w:shd w:val="clear" w:color="auto" w:fill="FFFFFF"/>
-        </w:rPr>
-        <w:t>favoritadas</w:t>
-      </w:r>
-      <w:proofErr w:type="spellEnd"/>
-      <w:r>
-        <w:rPr>
-          <w:rFonts w:ascii="Helvetica" w:hAnsi="Helvetica" w:cs="Helvetica"/>
-          <w:color w:val="333333"/>
-          <w:shd w:val="clear" w:color="auto" w:fill="FFFFFF"/>
-        </w:rPr>
-        <w:t>.</w:t>
-      </w:r>
-    </w:p>
-    <w:p>
-      <w:pPr>
-        <w:pStyle w:val="PargrafodaLista"/>
-        <w:spacing w:after="0" w:line="240" w:lineRule="auto"/>
-        <w:ind w:firstLine="720"/>
-        <w:rPr>
-          <w:rFonts w:ascii="Helvetica" w:hAnsi="Helvetica" w:cs="Helvetica"/>
-          <w:color w:val="333333"/>
-          <w:shd w:val="clear" w:color="auto" w:fill="FFFFFF"/>
-          <w:lang w:val="en-US"/>
-        </w:rPr>
-      </w:pPr>
-      <w:proofErr w:type="spellStart"/>
-      <w:r>
-        <w:rPr>
-          <w:rFonts w:ascii="Helvetica" w:hAnsi="Helvetica" w:cs="Helvetica"/>
-          <w:color w:val="333333"/>
-          <w:shd w:val="clear" w:color="auto" w:fill="FFFFFF"/>
-          <w:lang w:val="en-US"/>
-        </w:rPr>
-        <w:t>Operadores</w:t>
-      </w:r>
-      <w:proofErr w:type="spellEnd"/>
-      <w:r>
-        <w:rPr>
-          <w:rFonts w:ascii="Helvetica" w:hAnsi="Helvetica" w:cs="Helvetica"/>
-          <w:color w:val="333333"/>
-          <w:shd w:val="clear" w:color="auto" w:fill="FFFFFF"/>
-          <w:lang w:val="en-US"/>
-        </w:rPr>
-        <w:t xml:space="preserve"> </w:t>
-      </w:r>
-      <w:proofErr w:type="spellStart"/>
-      <w:r>
-        <w:rPr>
-          <w:rFonts w:ascii="Helvetica" w:hAnsi="Helvetica" w:cs="Helvetica"/>
-          <w:color w:val="333333"/>
-          <w:shd w:val="clear" w:color="auto" w:fill="FFFFFF"/>
-          <w:lang w:val="en-US"/>
-        </w:rPr>
-        <w:t>utilizados</w:t>
-      </w:r>
-      <w:proofErr w:type="spellEnd"/>
-      <w:r>
-        <w:rPr>
-          <w:rFonts w:ascii="Helvetica" w:hAnsi="Helvetica" w:cs="Helvetica"/>
-          <w:color w:val="333333"/>
-          <w:shd w:val="clear" w:color="auto" w:fill="FFFFFF"/>
-          <w:lang w:val="en-US"/>
-        </w:rPr>
-        <w:t xml:space="preserve">: </w:t>
-      </w:r>
-      <w:proofErr w:type="gramStart"/>
-      <w:r>
-        <w:rPr>
-          <w:rFonts w:ascii="Helvetica" w:hAnsi="Helvetica" w:cs="Helvetica"/>
-          <w:color w:val="333333"/>
-          <w:shd w:val="clear" w:color="auto" w:fill="FFFFFF"/>
-          <w:lang w:val="en-US"/>
-        </w:rPr>
-        <w:t>COUNT(</w:t>
-      </w:r>
-      <w:proofErr w:type="gramEnd"/>
-      <w:r>
-        <w:rPr>
-          <w:rFonts w:ascii="Helvetica" w:hAnsi="Helvetica" w:cs="Helvetica"/>
-          <w:color w:val="333333"/>
-          <w:shd w:val="clear" w:color="auto" w:fill="FFFFFF"/>
-          <w:lang w:val="en-US"/>
-        </w:rPr>
-        <w:t>), AS</w:t>
-      </w:r>
-      <w:r>
-        <w:rPr>
-          <w:rFonts w:ascii="Helvetica" w:hAnsi="Helvetica" w:cs="Helvetica"/>
-          <w:color w:val="333333"/>
-          <w:shd w:val="clear" w:color="auto" w:fill="FFFFFF"/>
-          <w:lang w:val="en-US"/>
-        </w:rPr>
-        <w:t>,</w:t>
-      </w:r>
-      <w:r>
-        <w:rPr>
-          <w:rFonts w:ascii="Helvetica" w:hAnsi="Helvetica" w:cs="Helvetica"/>
-          <w:color w:val="333333"/>
-          <w:shd w:val="clear" w:color="auto" w:fill="FFFFFF"/>
-          <w:lang w:val="en-US"/>
-        </w:rPr>
-        <w:t xml:space="preserve"> NATURAL JOIN, GROUP BY</w:t>
-      </w:r>
-      <w:r>
-        <w:rPr>
-          <w:rFonts w:ascii="Helvetica" w:hAnsi="Helvetica" w:cs="Helvetica"/>
-          <w:color w:val="333333"/>
-          <w:shd w:val="clear" w:color="auto" w:fill="FFFFFF"/>
-          <w:lang w:val="en-US"/>
-        </w:rPr>
-        <w:t>, ORDER BY, DESC, LIMIT.</w:t>
-      </w:r>
-    </w:p>
-    <w:p>
-      <w:pPr>
-        <w:pStyle w:val="PargrafodaLista"/>
-        <w:spacing w:after="0" w:line="240" w:lineRule="auto"/>
-        <w:ind w:firstLine="720"/>
-        <w:rPr>
-          <w:rFonts w:ascii="Helvetica" w:hAnsi="Helvetica" w:cs="Helvetica"/>
-          <w:color w:val="333333"/>
-          <w:shd w:val="clear" w:color="auto" w:fill="FFFFFF"/>
-          <w:lang w:val="en-US"/>
-        </w:rPr>
-      </w:pPr>
-    </w:p>
-    <w:p>
-      <w:pPr>
-        <w:pStyle w:val="PargrafodaLista"/>
-        <w:spacing w:after="0" w:line="240" w:lineRule="auto"/>
-        <w:ind w:firstLine="720"/>
-        <w:rPr>
-          <w:rFonts w:ascii="Helvetica" w:hAnsi="Helvetica" w:cs="Helvetica"/>
-          <w:color w:val="333333"/>
-          <w:u w:val="single"/>
-          <w:shd w:val="clear" w:color="auto" w:fill="FFFFFF"/>
-        </w:rPr>
-      </w:pPr>
-      <w:r>
-        <w:rPr>
-          <w:rFonts w:ascii="Helvetica" w:hAnsi="Helvetica" w:cs="Helvetica"/>
-          <w:color w:val="333333"/>
-          <w:shd w:val="clear" w:color="auto" w:fill="FFFFFF"/>
-        </w:rPr>
-        <w:t xml:space="preserve">Esta interrogação apresenta o Top 10 das músicas mais </w:t>
-      </w:r>
-      <w:proofErr w:type="spellStart"/>
-      <w:r>
-        <w:rPr>
-          <w:rFonts w:ascii="Helvetica" w:hAnsi="Helvetica" w:cs="Helvetica"/>
-          <w:color w:val="333333"/>
-          <w:shd w:val="clear" w:color="auto" w:fill="FFFFFF"/>
-        </w:rPr>
-        <w:t>favoritadas</w:t>
-      </w:r>
-      <w:proofErr w:type="spellEnd"/>
-      <w:r>
-        <w:rPr>
-          <w:rFonts w:ascii="Helvetica" w:hAnsi="Helvetica" w:cs="Helvetica"/>
-          <w:color w:val="333333"/>
-          <w:shd w:val="clear" w:color="auto" w:fill="FFFFFF"/>
-        </w:rPr>
-        <w:t>.</w:t>
-      </w:r>
-    </w:p>
-    <w:p>
-      <w:pPr>
-        <w:pStyle w:val="PargrafodaLista"/>
-        <w:spacing w:after="0" w:line="240" w:lineRule="auto"/>
-        <w:ind w:firstLine="720"/>
-        <w:rPr>
-          <w:rFonts w:ascii="Helvetica" w:hAnsi="Helvetica" w:cs="Helvetica"/>
-          <w:color w:val="333333"/>
-          <w:shd w:val="clear" w:color="auto" w:fill="FFFFFF"/>
-          <w:lang w:val="en-US"/>
-        </w:rPr>
-      </w:pPr>
-      <w:proofErr w:type="spellStart"/>
-      <w:r>
-        <w:rPr>
-          <w:rFonts w:ascii="Helvetica" w:hAnsi="Helvetica" w:cs="Helvetica"/>
-          <w:color w:val="333333"/>
-          <w:shd w:val="clear" w:color="auto" w:fill="FFFFFF"/>
-          <w:lang w:val="en-US"/>
-        </w:rPr>
-        <w:t>Operadores</w:t>
-      </w:r>
-      <w:proofErr w:type="spellEnd"/>
-      <w:r>
-        <w:rPr>
-          <w:rFonts w:ascii="Helvetica" w:hAnsi="Helvetica" w:cs="Helvetica"/>
-          <w:color w:val="333333"/>
-          <w:shd w:val="clear" w:color="auto" w:fill="FFFFFF"/>
-          <w:lang w:val="en-US"/>
-        </w:rPr>
-        <w:t xml:space="preserve"> </w:t>
-      </w:r>
-      <w:proofErr w:type="spellStart"/>
-      <w:r>
-        <w:rPr>
-          <w:rFonts w:ascii="Helvetica" w:hAnsi="Helvetica" w:cs="Helvetica"/>
-          <w:color w:val="333333"/>
-          <w:shd w:val="clear" w:color="auto" w:fill="FFFFFF"/>
-          <w:lang w:val="en-US"/>
-        </w:rPr>
-        <w:t>utilizados</w:t>
-      </w:r>
-      <w:proofErr w:type="spellEnd"/>
-      <w:r>
-        <w:rPr>
-          <w:rFonts w:ascii="Helvetica" w:hAnsi="Helvetica" w:cs="Helvetica"/>
-          <w:color w:val="333333"/>
-          <w:shd w:val="clear" w:color="auto" w:fill="FFFFFF"/>
-          <w:lang w:val="en-US"/>
-        </w:rPr>
-        <w:t xml:space="preserve">: </w:t>
-      </w:r>
-      <w:proofErr w:type="gramStart"/>
-      <w:r>
-        <w:rPr>
-          <w:rFonts w:ascii="Helvetica" w:hAnsi="Helvetica" w:cs="Helvetica"/>
-          <w:color w:val="333333"/>
-          <w:shd w:val="clear" w:color="auto" w:fill="FFFFFF"/>
-          <w:lang w:val="en-US"/>
-        </w:rPr>
-        <w:t>COUNT(</w:t>
-      </w:r>
-      <w:proofErr w:type="gramEnd"/>
-      <w:r>
-        <w:rPr>
-          <w:rFonts w:ascii="Helvetica" w:hAnsi="Helvetica" w:cs="Helvetica"/>
-          <w:color w:val="333333"/>
-          <w:shd w:val="clear" w:color="auto" w:fill="FFFFFF"/>
-          <w:lang w:val="en-US"/>
-        </w:rPr>
-        <w:t>), AS</w:t>
-      </w:r>
-      <w:r>
-        <w:rPr>
-          <w:rFonts w:ascii="Helvetica" w:hAnsi="Helvetica" w:cs="Helvetica"/>
-          <w:color w:val="333333"/>
-          <w:shd w:val="clear" w:color="auto" w:fill="FFFFFF"/>
-          <w:lang w:val="en-US"/>
-        </w:rPr>
-        <w:t>,</w:t>
-      </w:r>
-      <w:r>
-        <w:rPr>
-          <w:rFonts w:ascii="Helvetica" w:hAnsi="Helvetica" w:cs="Helvetica"/>
-          <w:color w:val="333333"/>
-          <w:shd w:val="clear" w:color="auto" w:fill="FFFFFF"/>
-          <w:lang w:val="en-US"/>
-        </w:rPr>
-        <w:t xml:space="preserve"> NATURAL JOIN, GROUP BY</w:t>
-      </w:r>
-      <w:r>
-        <w:rPr>
-          <w:rFonts w:ascii="Helvetica" w:hAnsi="Helvetica" w:cs="Helvetica"/>
-          <w:color w:val="333333"/>
-          <w:shd w:val="clear" w:color="auto" w:fill="FFFFFF"/>
-          <w:lang w:val="en-US"/>
-        </w:rPr>
-        <w:t>, ORDER BY, DESC, LIMIT.</w:t>
-      </w:r>
-    </w:p>
-    <w:p>
-      <w:pPr>
-        <w:pStyle w:val="PargrafodaLista"/>
-        <w:spacing w:after="0" w:line="240" w:lineRule="auto"/>
-        <w:ind w:firstLine="720"/>
-        <w:rPr>
-          <w:rFonts w:ascii="Helvetica" w:hAnsi="Helvetica" w:cs="Helvetica"/>
-          <w:color w:val="333333"/>
-          <w:shd w:val="clear" w:color="auto" w:fill="FFFFFF"/>
-          <w:lang w:val="en-US"/>
-        </w:rPr>
-      </w:pPr>
-    </w:p>
-    <w:p>
-      <w:pPr>
-        <w:pStyle w:val="PargrafodaLista"/>
-        <w:spacing w:after="0" w:line="240" w:lineRule="auto"/>
-        <w:rPr>
-          <w:rFonts w:ascii="Helvetica" w:hAnsi="Helvetica" w:cs="Helvetica"/>
-          <w:color w:val="333333"/>
-          <w:shd w:val="clear" w:color="auto" w:fill="FFFFFF"/>
-        </w:rPr>
-      </w:pPr>
-    </w:p>
-    <w:p>
-      <w:pPr>
-        <w:pStyle w:val="PargrafodaLista"/>
-        <w:spacing w:after="0" w:line="240" w:lineRule="auto"/>
-        <w:rPr>
-          <w:rFonts w:ascii="Helvetica" w:hAnsi="Helvetica" w:cs="Helvetica"/>
-          <w:color w:val="333333"/>
-          <w:u w:val="single"/>
-          <w:shd w:val="clear" w:color="auto" w:fill="FFFFFF"/>
-        </w:rPr>
-      </w:pPr>
-      <w:r>
-        <w:rPr>
-          <w:rFonts w:ascii="Helvetica" w:hAnsi="Helvetica" w:cs="Helvetica"/>
-          <w:color w:val="333333"/>
-          <w:shd w:val="clear" w:color="auto" w:fill="FFFFFF"/>
-        </w:rPr>
-        <w:lastRenderedPageBreak/>
-        <w:t xml:space="preserve">Esta interrogação apresenta o </w:t>
-      </w:r>
-      <w:r>
-        <w:rPr>
-          <w:rFonts w:ascii="Helvetica" w:hAnsi="Helvetica" w:cs="Helvetica"/>
-          <w:color w:val="333333"/>
-          <w:shd w:val="clear" w:color="auto" w:fill="FFFFFF"/>
-        </w:rPr>
-        <w:t xml:space="preserve">número de Estilos Musicais </w:t>
-      </w:r>
-      <w:proofErr w:type="spellStart"/>
-      <w:r>
-        <w:rPr>
-          <w:rFonts w:ascii="Helvetica" w:hAnsi="Helvetica" w:cs="Helvetica"/>
-          <w:color w:val="333333"/>
-          <w:shd w:val="clear" w:color="auto" w:fill="FFFFFF"/>
-        </w:rPr>
-        <w:t>favoritados</w:t>
-      </w:r>
-      <w:proofErr w:type="spellEnd"/>
-      <w:r>
-        <w:rPr>
-          <w:rFonts w:ascii="Helvetica" w:hAnsi="Helvetica" w:cs="Helvetica"/>
-          <w:color w:val="333333"/>
-          <w:shd w:val="clear" w:color="auto" w:fill="FFFFFF"/>
-        </w:rPr>
-        <w:t xml:space="preserve"> por cada Utilizador</w:t>
-      </w:r>
-      <w:r>
-        <w:rPr>
-          <w:rFonts w:ascii="Helvetica" w:hAnsi="Helvetica" w:cs="Helvetica"/>
-          <w:color w:val="333333"/>
-          <w:shd w:val="clear" w:color="auto" w:fill="FFFFFF"/>
-        </w:rPr>
-        <w:t>.</w:t>
-      </w:r>
-    </w:p>
-    <w:p>
-      <w:pPr>
-        <w:spacing w:after="0" w:line="240" w:lineRule="auto"/>
-        <w:ind w:firstLine="720"/>
-        <w:rPr>
-          <w:rFonts w:ascii="Helvetica" w:hAnsi="Helvetica" w:cs="Helvetica"/>
-          <w:color w:val="333333"/>
-          <w:shd w:val="clear" w:color="auto" w:fill="FFFFFF"/>
-          <w:lang w:val="en-US"/>
-        </w:rPr>
-      </w:pPr>
-      <w:proofErr w:type="spellStart"/>
-      <w:r>
-        <w:rPr>
-          <w:rFonts w:ascii="Helvetica" w:hAnsi="Helvetica" w:cs="Helvetica"/>
-          <w:color w:val="333333"/>
-          <w:shd w:val="clear" w:color="auto" w:fill="FFFFFF"/>
-          <w:lang w:val="en-US"/>
-        </w:rPr>
-        <w:t>Operadores</w:t>
-      </w:r>
-      <w:proofErr w:type="spellEnd"/>
-      <w:r>
-        <w:rPr>
-          <w:rFonts w:ascii="Helvetica" w:hAnsi="Helvetica" w:cs="Helvetica"/>
-          <w:color w:val="333333"/>
-          <w:shd w:val="clear" w:color="auto" w:fill="FFFFFF"/>
-          <w:lang w:val="en-US"/>
-        </w:rPr>
-        <w:t xml:space="preserve"> </w:t>
-      </w:r>
-      <w:proofErr w:type="spellStart"/>
-      <w:r>
-        <w:rPr>
-          <w:rFonts w:ascii="Helvetica" w:hAnsi="Helvetica" w:cs="Helvetica"/>
-          <w:color w:val="333333"/>
-          <w:shd w:val="clear" w:color="auto" w:fill="FFFFFF"/>
-          <w:lang w:val="en-US"/>
-        </w:rPr>
-        <w:t>utilizados</w:t>
-      </w:r>
-      <w:proofErr w:type="spellEnd"/>
-      <w:r>
-        <w:rPr>
-          <w:rFonts w:ascii="Helvetica" w:hAnsi="Helvetica" w:cs="Helvetica"/>
-          <w:color w:val="333333"/>
-          <w:shd w:val="clear" w:color="auto" w:fill="FFFFFF"/>
-          <w:lang w:val="en-US"/>
-        </w:rPr>
-        <w:t xml:space="preserve">: </w:t>
-      </w:r>
-      <w:proofErr w:type="gramStart"/>
-      <w:r>
-        <w:rPr>
-          <w:rFonts w:ascii="Helvetica" w:hAnsi="Helvetica" w:cs="Helvetica"/>
-          <w:color w:val="333333"/>
-          <w:shd w:val="clear" w:color="auto" w:fill="FFFFFF"/>
-          <w:lang w:val="en-US"/>
-        </w:rPr>
-        <w:t>COUNT(</w:t>
-      </w:r>
-      <w:proofErr w:type="gramEnd"/>
-      <w:r>
-        <w:rPr>
-          <w:rFonts w:ascii="Helvetica" w:hAnsi="Helvetica" w:cs="Helvetica"/>
-          <w:color w:val="333333"/>
-          <w:shd w:val="clear" w:color="auto" w:fill="FFFFFF"/>
-          <w:lang w:val="en-US"/>
-        </w:rPr>
-        <w:t xml:space="preserve">), </w:t>
-      </w:r>
-      <w:r>
-        <w:rPr>
-          <w:rFonts w:ascii="Helvetica" w:hAnsi="Helvetica" w:cs="Helvetica"/>
-          <w:color w:val="333333"/>
-          <w:shd w:val="clear" w:color="auto" w:fill="FFFFFF"/>
-          <w:lang w:val="en-US"/>
-        </w:rPr>
-        <w:t>DISTINCT</w:t>
-      </w:r>
-      <w:r>
-        <w:rPr>
-          <w:rFonts w:ascii="Helvetica" w:hAnsi="Helvetica" w:cs="Helvetica"/>
-          <w:color w:val="333333"/>
-          <w:shd w:val="clear" w:color="auto" w:fill="FFFFFF"/>
-          <w:lang w:val="en-US"/>
-        </w:rPr>
-        <w:t>,</w:t>
-      </w:r>
-      <w:r>
-        <w:rPr>
-          <w:rFonts w:ascii="Helvetica" w:hAnsi="Helvetica" w:cs="Helvetica"/>
-          <w:color w:val="333333"/>
-          <w:shd w:val="clear" w:color="auto" w:fill="FFFFFF"/>
-          <w:lang w:val="en-US"/>
-        </w:rPr>
-        <w:t xml:space="preserve"> AS,</w:t>
-      </w:r>
-      <w:r>
-        <w:rPr>
-          <w:rFonts w:ascii="Helvetica" w:hAnsi="Helvetica" w:cs="Helvetica"/>
-          <w:color w:val="333333"/>
-          <w:shd w:val="clear" w:color="auto" w:fill="FFFFFF"/>
-          <w:lang w:val="en-US"/>
-        </w:rPr>
-        <w:t xml:space="preserve"> NATURAL JOIN, GROUP BY</w:t>
-      </w:r>
-      <w:r>
-        <w:rPr>
-          <w:rFonts w:ascii="Helvetica" w:hAnsi="Helvetica" w:cs="Helvetica"/>
-          <w:color w:val="333333"/>
-          <w:shd w:val="clear" w:color="auto" w:fill="FFFFFF"/>
-          <w:lang w:val="en-US"/>
-        </w:rPr>
-        <w:t>.</w:t>
-      </w:r>
-    </w:p>
-    <w:p>
-      <w:pPr>
-        <w:spacing w:after="0" w:line="240" w:lineRule="auto"/>
-        <w:ind w:firstLine="720"/>
-        <w:rPr>
-          <w:rFonts w:ascii="Helvetica" w:hAnsi="Helvetica" w:cs="Helvetica"/>
-          <w:color w:val="333333"/>
-          <w:shd w:val="clear" w:color="auto" w:fill="FFFFFF"/>
-          <w:lang w:val="en-US"/>
-        </w:rPr>
-      </w:pPr>
-    </w:p>
-    <w:p>
-      <w:pPr>
-        <w:pStyle w:val="PargrafodaLista"/>
-        <w:spacing w:after="0" w:line="240" w:lineRule="auto"/>
-        <w:rPr>
-          <w:rFonts w:ascii="Helvetica" w:hAnsi="Helvetica" w:cs="Helvetica"/>
-          <w:color w:val="333333"/>
-          <w:u w:val="single"/>
-          <w:shd w:val="clear" w:color="auto" w:fill="FFFFFF"/>
-        </w:rPr>
-      </w:pPr>
-      <w:r>
-        <w:rPr>
-          <w:rFonts w:ascii="Helvetica" w:hAnsi="Helvetica" w:cs="Helvetica"/>
-          <w:color w:val="333333"/>
-          <w:shd w:val="clear" w:color="auto" w:fill="FFFFFF"/>
-        </w:rPr>
-        <w:t xml:space="preserve">Esta interrogação apresenta o </w:t>
-      </w:r>
-      <w:r>
-        <w:rPr>
-          <w:rFonts w:ascii="Helvetica" w:hAnsi="Helvetica" w:cs="Helvetica"/>
-          <w:color w:val="333333"/>
-          <w:shd w:val="clear" w:color="auto" w:fill="FFFFFF"/>
-        </w:rPr>
-        <w:t>Estilo Musical de cada Entidade Musical.</w:t>
-      </w:r>
-    </w:p>
-    <w:p>
-      <w:pPr>
-        <w:spacing w:after="0" w:line="240" w:lineRule="auto"/>
-        <w:ind w:firstLine="720"/>
-        <w:rPr>
-          <w:rFonts w:ascii="Helvetica" w:hAnsi="Helvetica" w:cs="Helvetica"/>
-          <w:color w:val="333333"/>
-          <w:shd w:val="clear" w:color="auto" w:fill="FFFFFF"/>
-          <w:lang w:val="en-US"/>
-        </w:rPr>
-      </w:pPr>
-      <w:proofErr w:type="spellStart"/>
-      <w:r>
-        <w:rPr>
-          <w:rFonts w:ascii="Helvetica" w:hAnsi="Helvetica" w:cs="Helvetica"/>
-          <w:color w:val="333333"/>
-          <w:shd w:val="clear" w:color="auto" w:fill="FFFFFF"/>
-          <w:lang w:val="en-US"/>
-        </w:rPr>
-        <w:t>Operadores</w:t>
-      </w:r>
-      <w:proofErr w:type="spellEnd"/>
-      <w:r>
-        <w:rPr>
-          <w:rFonts w:ascii="Helvetica" w:hAnsi="Helvetica" w:cs="Helvetica"/>
-          <w:color w:val="333333"/>
-          <w:shd w:val="clear" w:color="auto" w:fill="FFFFFF"/>
-          <w:lang w:val="en-US"/>
-        </w:rPr>
-        <w:t xml:space="preserve"> </w:t>
-      </w:r>
-      <w:proofErr w:type="spellStart"/>
-      <w:r>
-        <w:rPr>
-          <w:rFonts w:ascii="Helvetica" w:hAnsi="Helvetica" w:cs="Helvetica"/>
-          <w:color w:val="333333"/>
-          <w:shd w:val="clear" w:color="auto" w:fill="FFFFFF"/>
-          <w:lang w:val="en-US"/>
-        </w:rPr>
-        <w:t>utilizados</w:t>
-      </w:r>
-      <w:proofErr w:type="spellEnd"/>
-      <w:r>
-        <w:rPr>
-          <w:rFonts w:ascii="Helvetica" w:hAnsi="Helvetica" w:cs="Helvetica"/>
-          <w:color w:val="333333"/>
-          <w:shd w:val="clear" w:color="auto" w:fill="FFFFFF"/>
-          <w:lang w:val="en-US"/>
-        </w:rPr>
-        <w:t>:</w:t>
-      </w:r>
-      <w:r>
-        <w:rPr>
-          <w:rFonts w:ascii="Helvetica" w:hAnsi="Helvetica" w:cs="Helvetica"/>
-          <w:color w:val="333333"/>
-          <w:shd w:val="clear" w:color="auto" w:fill="FFFFFF"/>
-          <w:lang w:val="en-US"/>
-        </w:rPr>
-        <w:t xml:space="preserve"> A</w:t>
-      </w:r>
-      <w:r>
-        <w:rPr>
-          <w:rFonts w:ascii="Helvetica" w:hAnsi="Helvetica" w:cs="Helvetica"/>
-          <w:color w:val="333333"/>
-          <w:shd w:val="clear" w:color="auto" w:fill="FFFFFF"/>
-          <w:lang w:val="en-US"/>
-        </w:rPr>
-        <w:t>S,</w:t>
-      </w:r>
-      <w:r>
-        <w:rPr>
-          <w:rFonts w:ascii="Helvetica" w:hAnsi="Helvetica" w:cs="Helvetica"/>
-          <w:color w:val="333333"/>
-          <w:shd w:val="clear" w:color="auto" w:fill="FFFFFF"/>
-          <w:lang w:val="en-US"/>
-        </w:rPr>
-        <w:t xml:space="preserve"> NATURAL JOIN, </w:t>
-      </w:r>
-      <w:proofErr w:type="gramStart"/>
-      <w:r>
-        <w:rPr>
-          <w:rFonts w:ascii="Helvetica" w:hAnsi="Helvetica" w:cs="Helvetica"/>
-          <w:color w:val="333333"/>
-          <w:shd w:val="clear" w:color="auto" w:fill="FFFFFF"/>
-          <w:lang w:val="en-US"/>
-        </w:rPr>
-        <w:t>COUNT(</w:t>
-      </w:r>
-      <w:proofErr w:type="gramEnd"/>
-      <w:r>
-        <w:rPr>
-          <w:rFonts w:ascii="Helvetica" w:hAnsi="Helvetica" w:cs="Helvetica"/>
-          <w:color w:val="333333"/>
-          <w:shd w:val="clear" w:color="auto" w:fill="FFFFFF"/>
-          <w:lang w:val="en-US"/>
-        </w:rPr>
-        <w:t xml:space="preserve">), </w:t>
-      </w:r>
-      <w:r>
-        <w:rPr>
-          <w:rFonts w:ascii="Helvetica" w:hAnsi="Helvetica" w:cs="Helvetica"/>
-          <w:color w:val="333333"/>
-          <w:shd w:val="clear" w:color="auto" w:fill="FFFFFF"/>
-          <w:lang w:val="en-US"/>
-        </w:rPr>
-        <w:t>GROUP BY</w:t>
-      </w:r>
-      <w:r>
-        <w:rPr>
-          <w:rFonts w:ascii="Helvetica" w:hAnsi="Helvetica" w:cs="Helvetica"/>
-          <w:color w:val="333333"/>
-          <w:shd w:val="clear" w:color="auto" w:fill="FFFFFF"/>
-          <w:lang w:val="en-US"/>
-        </w:rPr>
-        <w:t>.</w:t>
-      </w:r>
-    </w:p>
-    <w:p>
-      <w:pPr>
-        <w:spacing w:after="0" w:line="240" w:lineRule="auto"/>
-        <w:ind w:firstLine="720"/>
-        <w:rPr>
-          <w:rFonts w:ascii="Helvetica" w:hAnsi="Helvetica" w:cs="Helvetica"/>
-          <w:color w:val="333333"/>
-          <w:shd w:val="clear" w:color="auto" w:fill="FFFFFF"/>
-          <w:lang w:val="en-US"/>
-        </w:rPr>
-      </w:pPr>
-    </w:p>
-    <w:p>
-      <w:pPr>
-        <w:pStyle w:val="PargrafodaLista"/>
-        <w:spacing w:after="0" w:line="240" w:lineRule="auto"/>
-        <w:rPr>
-          <w:rFonts w:ascii="Helvetica" w:hAnsi="Helvetica" w:cs="Helvetica"/>
-          <w:color w:val="333333"/>
-          <w:u w:val="single"/>
-          <w:shd w:val="clear" w:color="auto" w:fill="FFFFFF"/>
-        </w:rPr>
-      </w:pPr>
-      <w:r>
-        <w:rPr>
-          <w:rFonts w:ascii="Helvetica" w:hAnsi="Helvetica" w:cs="Helvetica"/>
-          <w:color w:val="333333"/>
-          <w:shd w:val="clear" w:color="auto" w:fill="FFFFFF"/>
-        </w:rPr>
-        <w:t>Esta interrogação apresenta o Estilo Musical de cada Entidade Musical.</w:t>
-      </w:r>
-    </w:p>
-    <w:p>
-      <w:pPr>
-        <w:spacing w:after="0" w:line="240" w:lineRule="auto"/>
-        <w:ind w:firstLine="720"/>
-        <w:rPr>
-          <w:rFonts w:ascii="Helvetica" w:hAnsi="Helvetica" w:cs="Helvetica"/>
-          <w:color w:val="333333"/>
-          <w:shd w:val="clear" w:color="auto" w:fill="FFFFFF"/>
-          <w:lang w:val="en-US"/>
-        </w:rPr>
-      </w:pPr>
-      <w:proofErr w:type="spellStart"/>
-      <w:r>
-        <w:rPr>
-          <w:rFonts w:ascii="Helvetica" w:hAnsi="Helvetica" w:cs="Helvetica"/>
-          <w:color w:val="333333"/>
-          <w:shd w:val="clear" w:color="auto" w:fill="FFFFFF"/>
-          <w:lang w:val="en-US"/>
-        </w:rPr>
-        <w:t>Operadores</w:t>
-      </w:r>
-      <w:proofErr w:type="spellEnd"/>
-      <w:r>
-        <w:rPr>
-          <w:rFonts w:ascii="Helvetica" w:hAnsi="Helvetica" w:cs="Helvetica"/>
-          <w:color w:val="333333"/>
-          <w:shd w:val="clear" w:color="auto" w:fill="FFFFFF"/>
-          <w:lang w:val="en-US"/>
-        </w:rPr>
-        <w:t xml:space="preserve"> </w:t>
-      </w:r>
-      <w:proofErr w:type="spellStart"/>
-      <w:r>
-        <w:rPr>
-          <w:rFonts w:ascii="Helvetica" w:hAnsi="Helvetica" w:cs="Helvetica"/>
-          <w:color w:val="333333"/>
-          <w:shd w:val="clear" w:color="auto" w:fill="FFFFFF"/>
-          <w:lang w:val="en-US"/>
-        </w:rPr>
-        <w:t>utilizados</w:t>
-      </w:r>
-      <w:proofErr w:type="spellEnd"/>
-      <w:r>
-        <w:rPr>
-          <w:rFonts w:ascii="Helvetica" w:hAnsi="Helvetica" w:cs="Helvetica"/>
-          <w:color w:val="333333"/>
-          <w:shd w:val="clear" w:color="auto" w:fill="FFFFFF"/>
-          <w:lang w:val="en-US"/>
-        </w:rPr>
-        <w:t>:</w:t>
-      </w:r>
-      <w:r>
-        <w:rPr>
-          <w:rFonts w:ascii="Helvetica" w:hAnsi="Helvetica" w:cs="Helvetica"/>
-          <w:color w:val="333333"/>
-          <w:shd w:val="clear" w:color="auto" w:fill="FFFFFF"/>
-          <w:lang w:val="en-US"/>
-        </w:rPr>
-        <w:t xml:space="preserve"> AS,</w:t>
-      </w:r>
-      <w:r>
-        <w:rPr>
-          <w:rFonts w:ascii="Helvetica" w:hAnsi="Helvetica" w:cs="Helvetica"/>
-          <w:color w:val="333333"/>
-          <w:shd w:val="clear" w:color="auto" w:fill="FFFFFF"/>
-          <w:lang w:val="en-US"/>
-        </w:rPr>
-        <w:t xml:space="preserve"> NATURAL JOIN, </w:t>
-      </w:r>
-      <w:proofErr w:type="gramStart"/>
-      <w:r>
-        <w:rPr>
-          <w:rFonts w:ascii="Helvetica" w:hAnsi="Helvetica" w:cs="Helvetica"/>
-          <w:color w:val="333333"/>
-          <w:shd w:val="clear" w:color="auto" w:fill="FFFFFF"/>
-          <w:lang w:val="en-US"/>
-        </w:rPr>
-        <w:t>COUNT(</w:t>
-      </w:r>
-      <w:proofErr w:type="gramEnd"/>
-      <w:r>
-        <w:rPr>
-          <w:rFonts w:ascii="Helvetica" w:hAnsi="Helvetica" w:cs="Helvetica"/>
-          <w:color w:val="333333"/>
-          <w:shd w:val="clear" w:color="auto" w:fill="FFFFFF"/>
-          <w:lang w:val="en-US"/>
-        </w:rPr>
-        <w:t xml:space="preserve">), </w:t>
-      </w:r>
-      <w:r>
-        <w:rPr>
-          <w:rFonts w:ascii="Helvetica" w:hAnsi="Helvetica" w:cs="Helvetica"/>
-          <w:color w:val="333333"/>
-          <w:shd w:val="clear" w:color="auto" w:fill="FFFFFF"/>
-          <w:lang w:val="en-US"/>
-        </w:rPr>
-        <w:t>GROUP BY</w:t>
-      </w:r>
-      <w:r>
-        <w:rPr>
-          <w:rFonts w:ascii="Helvetica" w:hAnsi="Helvetica" w:cs="Helvetica"/>
-          <w:color w:val="333333"/>
-          <w:shd w:val="clear" w:color="auto" w:fill="FFFFFF"/>
-          <w:lang w:val="en-US"/>
-        </w:rPr>
-        <w:t>.</w:t>
-      </w:r>
-    </w:p>
-    <w:p>
-      <w:pPr>
-        <w:spacing w:after="0" w:line="240" w:lineRule="auto"/>
-        <w:rPr>
-          <w:rFonts w:ascii="Helvetica" w:hAnsi="Helvetica" w:cs="Helvetica"/>
-          <w:color w:val="333333"/>
-          <w:shd w:val="clear" w:color="auto" w:fill="FFFFFF"/>
-          <w:lang w:val="en-US"/>
-        </w:rPr>
-      </w:pPr>
-    </w:p>
-    <w:p>
-      <w:pPr>
-        <w:pStyle w:val="PargrafodaLista"/>
-        <w:spacing w:after="0" w:line="240" w:lineRule="auto"/>
-        <w:ind w:firstLine="720"/>
-        <w:rPr>
-          <w:rFonts w:ascii="Helvetica" w:hAnsi="Helvetica" w:cs="Helvetica"/>
-          <w:color w:val="333333"/>
-          <w:shd w:val="clear" w:color="auto" w:fill="FFFFFF"/>
-          <w:lang w:val="en-US"/>
-        </w:rPr>
-      </w:pPr>
-    </w:p>
-    <w:p>
-      <w:pPr>
-        <w:pStyle w:val="PargrafodaLista"/>
-        <w:spacing w:after="0" w:line="240" w:lineRule="auto"/>
-        <w:ind w:firstLine="720"/>
-        <w:rPr>
-          <w:rFonts w:ascii="Helvetica" w:hAnsi="Helvetica" w:cs="Helvetica"/>
-          <w:color w:val="333333"/>
-          <w:shd w:val="clear" w:color="auto" w:fill="FFFFFF"/>
-          <w:lang w:val="en-US"/>
-        </w:rPr>
-      </w:pPr>
-    </w:p>
-    <w:p>
-      <w:pPr>
-        <w:pStyle w:val="PargrafodaLista"/>
-        <w:spacing w:after="0" w:line="240" w:lineRule="auto"/>
-        <w:ind w:firstLine="720"/>
-        <w:rPr>
-          <w:rFonts w:ascii="Tahoma" w:eastAsia="Times New Roman" w:hAnsi="Tahoma" w:cs="Tahoma"/>
-          <w:sz w:val="24"/>
-          <w:szCs w:val="24"/>
-          <w:u w:val="single"/>
-          <w:lang w:val="en-US" w:eastAsia="en-GB"/>
-        </w:rPr>
-      </w:pPr>
-    </w:p>
-    <w:p>
-      <w:pPr>
-        <w:spacing w:after="0" w:line="240" w:lineRule="auto"/>
-        <w:rPr>
-          <w:rFonts w:ascii="Tahoma" w:eastAsia="Times New Roman" w:hAnsi="Tahoma" w:cs="Tahoma"/>
-          <w:sz w:val="24"/>
-          <w:szCs w:val="24"/>
-          <w:lang w:val="en-US" w:eastAsia="en-GB"/>
-        </w:rPr>
-      </w:pPr>
-    </w:p>
-    <w:p>
-      <w:pPr>
-        <w:pStyle w:val="PargrafodaLista"/>
-        <w:jc w:val="both"/>
-        <w:rPr>
-          <w:rFonts w:ascii="Tahoma" w:eastAsia="Times New Roman" w:hAnsi="Tahoma" w:cs="Tahoma"/>
-          <w:b/>
-          <w:bCs/>
-          <w:color w:val="000000"/>
-          <w:sz w:val="24"/>
-          <w:szCs w:val="24"/>
-          <w:lang w:val="en-US" w:eastAsia="en-GB"/>
         </w:rPr>
         <w:sectPr>
           <w:footerReference w:type="default" r:id="rId12"/>
@@ -12139,155 +9816,6 @@
 <file path=word/numbering.xml><?xml version="1.0" encoding="utf-8"?>
 <w:numbering xmlns:wpc="http://schemas.microsoft.com/office/word/2010/wordprocessingCanvas" xmlns:cx="http://schemas.microsoft.com/office/drawing/2014/chartex" xmlns:cx1="http://schemas.microsoft.com/office/drawing/2015/9/8/chartex" xmlns:cx2="http://schemas.microsoft.com/office/drawing/2015/10/21/chartex" xmlns:cx3="http://schemas.microsoft.com/office/drawing/2016/5/9/chartex" xmlns:cx4="http://schemas.microsoft.com/office/drawing/2016/5/10/chartex" xmlns:cx5="http://schemas.microsoft.com/office/drawing/2016/5/11/chartex" xmlns:cx6="http://schemas.microsoft.com/office/drawing/2016/5/12/chartex" xmlns:cx7="http://schemas.microsoft.com/office/drawing/2016/5/13/chartex" xmlns:cx8="http://schemas.microsoft.com/office/drawing/2016/5/14/chartex" xmlns:mc="http://schemas.openxmlformats.org/markup-compatibility/2006" xmlns:aink="http://schemas.microsoft.com/office/drawing/2016/ink" xmlns:am3d="http://schemas.microsoft.com/office/drawing/2017/model3d" xmlns:o="urn:schemas-microsoft-com:office:office" xmlns:r="http://schemas.openxmlformats.org/officeDocument/2006/relationships" xmlns:m="http://schemas.openxmlformats.org/officeDocument/2006/math" xmlns:v="urn:schemas-microsoft-com:vml" xmlns:wp14="http://schemas.microsoft.com/office/word/2010/wordprocessingDrawing" xmlns:wp="http://schemas.openxmlformats.org/drawingml/2006/wordprocessingDrawing" xmlns:w10="urn:schemas-microsoft-com:office:word" xmlns:w="http://schemas.openxmlformats.org/wordprocessingml/2006/main" xmlns:w14="http://schemas.microsoft.com/office/word/2010/wordml" xmlns:w15="http://schemas.microsoft.com/office/word/2012/wordml" xmlns:w16cex="http://schemas.microsoft.com/office/word/2018/wordml/cex" xmlns:w16cid="http://schemas.microsoft.com/office/word/2016/wordml/cid" xmlns:w16="http://schemas.microsoft.com/office/word/2018/wordml" xmlns:w16se="http://schemas.microsoft.com/office/word/2015/wordml/symex" xmlns:wpg="http://schemas.microsoft.com/office/word/2010/wordprocessingGroup" xmlns:wpi="http://schemas.microsoft.com/office/word/2010/wordprocessingInk" xmlns:wne="http://schemas.microsoft.com/office/word/2006/wordml" xmlns:wps="http://schemas.microsoft.com/office/word/2010/wordprocessingShape" mc:Ignorable="w14 w15 w16se w16cid w16 w16cex wp14">
   <w:abstractNum w:abstractNumId="0" w15:restartNumberingAfterBreak="0">
-    <w:nsid w:val="01426167"/>
-    <w:multiLevelType w:val="multilevel"/>
-    <w:tmpl w:val="EA9045C8"/>
-    <w:lvl w:ilvl="0">
-      <w:start w:val="1"/>
-      <w:numFmt w:val="bullet"/>
-      <w:lvlText w:val=""/>
-      <w:lvlJc w:val="left"/>
-      <w:pPr>
-        <w:tabs>
-          <w:tab w:val="num" w:pos="720"/>
-        </w:tabs>
-        <w:ind w:left="720" w:hanging="360"/>
-      </w:pPr>
-      <w:rPr>
-        <w:rFonts w:ascii="Symbol" w:hAnsi="Symbol" w:hint="default"/>
-        <w:sz w:val="20"/>
-      </w:rPr>
-    </w:lvl>
-    <w:lvl w:ilvl="1" w:tentative="1">
-      <w:start w:val="1"/>
-      <w:numFmt w:val="bullet"/>
-      <w:lvlText w:val="o"/>
-      <w:lvlJc w:val="left"/>
-      <w:pPr>
-        <w:tabs>
-          <w:tab w:val="num" w:pos="1440"/>
-        </w:tabs>
-        <w:ind w:left="1440" w:hanging="360"/>
-      </w:pPr>
-      <w:rPr>
-        <w:rFonts w:ascii="Courier New" w:hAnsi="Courier New" w:hint="default"/>
-        <w:sz w:val="20"/>
-      </w:rPr>
-    </w:lvl>
-    <w:lvl w:ilvl="2" w:tentative="1">
-      <w:start w:val="1"/>
-      <w:numFmt w:val="bullet"/>
-      <w:lvlText w:val=""/>
-      <w:lvlJc w:val="left"/>
-      <w:pPr>
-        <w:tabs>
-          <w:tab w:val="num" w:pos="2160"/>
-        </w:tabs>
-        <w:ind w:left="2160" w:hanging="360"/>
-      </w:pPr>
-      <w:rPr>
-        <w:rFonts w:ascii="Wingdings" w:hAnsi="Wingdings" w:hint="default"/>
-        <w:sz w:val="20"/>
-      </w:rPr>
-    </w:lvl>
-    <w:lvl w:ilvl="3" w:tentative="1">
-      <w:start w:val="1"/>
-      <w:numFmt w:val="bullet"/>
-      <w:lvlText w:val=""/>
-      <w:lvlJc w:val="left"/>
-      <w:pPr>
-        <w:tabs>
-          <w:tab w:val="num" w:pos="2880"/>
-        </w:tabs>
-        <w:ind w:left="2880" w:hanging="360"/>
-      </w:pPr>
-      <w:rPr>
-        <w:rFonts w:ascii="Wingdings" w:hAnsi="Wingdings" w:hint="default"/>
-        <w:sz w:val="20"/>
-      </w:rPr>
-    </w:lvl>
-    <w:lvl w:ilvl="4" w:tentative="1">
-      <w:start w:val="1"/>
-      <w:numFmt w:val="bullet"/>
-      <w:lvlText w:val=""/>
-      <w:lvlJc w:val="left"/>
-      <w:pPr>
-        <w:tabs>
-          <w:tab w:val="num" w:pos="3600"/>
-        </w:tabs>
-        <w:ind w:left="3600" w:hanging="360"/>
-      </w:pPr>
-      <w:rPr>
-        <w:rFonts w:ascii="Wingdings" w:hAnsi="Wingdings" w:hint="default"/>
-        <w:sz w:val="20"/>
-      </w:rPr>
-    </w:lvl>
-    <w:lvl w:ilvl="5" w:tentative="1">
-      <w:start w:val="1"/>
-      <w:numFmt w:val="bullet"/>
-      <w:lvlText w:val=""/>
-      <w:lvlJc w:val="left"/>
-      <w:pPr>
-        <w:tabs>
-          <w:tab w:val="num" w:pos="4320"/>
-        </w:tabs>
-        <w:ind w:left="4320" w:hanging="360"/>
-      </w:pPr>
-      <w:rPr>
-        <w:rFonts w:ascii="Wingdings" w:hAnsi="Wingdings" w:hint="default"/>
-        <w:sz w:val="20"/>
-      </w:rPr>
-    </w:lvl>
-    <w:lvl w:ilvl="6" w:tentative="1">
-      <w:start w:val="1"/>
-      <w:numFmt w:val="bullet"/>
-      <w:lvlText w:val=""/>
-      <w:lvlJc w:val="left"/>
-      <w:pPr>
-        <w:tabs>
-          <w:tab w:val="num" w:pos="5040"/>
-        </w:tabs>
-        <w:ind w:left="5040" w:hanging="360"/>
-      </w:pPr>
-      <w:rPr>
-        <w:rFonts w:ascii="Wingdings" w:hAnsi="Wingdings" w:hint="default"/>
-        <w:sz w:val="20"/>
-      </w:rPr>
-    </w:lvl>
-    <w:lvl w:ilvl="7" w:tentative="1">
-      <w:start w:val="1"/>
-      <w:numFmt w:val="bullet"/>
-      <w:lvlText w:val=""/>
-      <w:lvlJc w:val="left"/>
-      <w:pPr>
-        <w:tabs>
-          <w:tab w:val="num" w:pos="5760"/>
-        </w:tabs>
-        <w:ind w:left="5760" w:hanging="360"/>
-      </w:pPr>
-      <w:rPr>
-        <w:rFonts w:ascii="Wingdings" w:hAnsi="Wingdings" w:hint="default"/>
-        <w:sz w:val="20"/>
-      </w:rPr>
-    </w:lvl>
-    <w:lvl w:ilvl="8" w:tentative="1">
-      <w:start w:val="1"/>
-      <w:numFmt w:val="bullet"/>
-      <w:lvlText w:val=""/>
-      <w:lvlJc w:val="left"/>
-      <w:pPr>
-        <w:tabs>
-          <w:tab w:val="num" w:pos="6480"/>
-        </w:tabs>
-        <w:ind w:left="6480" w:hanging="360"/>
-      </w:pPr>
-      <w:rPr>
-        <w:rFonts w:ascii="Wingdings" w:hAnsi="Wingdings" w:hint="default"/>
-        <w:sz w:val="20"/>
-      </w:rPr>
-    </w:lvl>
-  </w:abstractNum>
-  <w:abstractNum w:abstractNumId="1" w15:restartNumberingAfterBreak="0">
     <w:nsid w:val="110823DA"/>
     <w:multiLevelType w:val="hybridMultilevel"/>
     <w:tmpl w:val="58AAD200"/>
@@ -12400,7 +9928,7 @@
       </w:rPr>
     </w:lvl>
   </w:abstractNum>
-  <w:abstractNum w:abstractNumId="2" w15:restartNumberingAfterBreak="0">
+  <w:abstractNum w:abstractNumId="1" w15:restartNumberingAfterBreak="0">
     <w:nsid w:val="119650B2"/>
     <w:multiLevelType w:val="hybridMultilevel"/>
     <w:tmpl w:val="DD22E7EC"/>
@@ -12513,7 +10041,7 @@
       </w:rPr>
     </w:lvl>
   </w:abstractNum>
-  <w:abstractNum w:abstractNumId="3" w15:restartNumberingAfterBreak="0">
+  <w:abstractNum w:abstractNumId="2" w15:restartNumberingAfterBreak="0">
     <w:nsid w:val="143C6CFD"/>
     <w:multiLevelType w:val="hybridMultilevel"/>
     <w:tmpl w:val="DFB22DEE"/>
@@ -12626,7 +10154,7 @@
       </w:rPr>
     </w:lvl>
   </w:abstractNum>
-  <w:abstractNum w:abstractNumId="4" w15:restartNumberingAfterBreak="0">
+  <w:abstractNum w:abstractNumId="3" w15:restartNumberingAfterBreak="0">
     <w:nsid w:val="1C496290"/>
     <w:multiLevelType w:val="hybridMultilevel"/>
     <w:tmpl w:val="FB14D470"/>
@@ -12739,7 +10267,7 @@
       </w:rPr>
     </w:lvl>
   </w:abstractNum>
-  <w:abstractNum w:abstractNumId="5" w15:restartNumberingAfterBreak="0">
+  <w:abstractNum w:abstractNumId="4" w15:restartNumberingAfterBreak="0">
     <w:nsid w:val="22DE44E7"/>
     <w:multiLevelType w:val="hybridMultilevel"/>
     <w:tmpl w:val="3E1C2458"/>
@@ -12852,120 +10380,7 @@
       </w:rPr>
     </w:lvl>
   </w:abstractNum>
-  <w:abstractNum w:abstractNumId="6" w15:restartNumberingAfterBreak="0">
-    <w:nsid w:val="264A26A9"/>
-    <w:multiLevelType w:val="hybridMultilevel"/>
-    <w:tmpl w:val="CB3428FC"/>
-    <w:lvl w:ilvl="0" w:tplc="08160001">
-      <w:start w:val="1"/>
-      <w:numFmt w:val="bullet"/>
-      <w:lvlText w:val=""/>
-      <w:lvlJc w:val="left"/>
-      <w:pPr>
-        <w:ind w:left="720" w:hanging="360"/>
-      </w:pPr>
-      <w:rPr>
-        <w:rFonts w:ascii="Symbol" w:hAnsi="Symbol" w:hint="default"/>
-      </w:rPr>
-    </w:lvl>
-    <w:lvl w:ilvl="1" w:tplc="08160003" w:tentative="1">
-      <w:start w:val="1"/>
-      <w:numFmt w:val="bullet"/>
-      <w:lvlText w:val="o"/>
-      <w:lvlJc w:val="left"/>
-      <w:pPr>
-        <w:ind w:left="1440" w:hanging="360"/>
-      </w:pPr>
-      <w:rPr>
-        <w:rFonts w:ascii="Courier New" w:hAnsi="Courier New" w:cs="Courier New" w:hint="default"/>
-      </w:rPr>
-    </w:lvl>
-    <w:lvl w:ilvl="2" w:tplc="08160005" w:tentative="1">
-      <w:start w:val="1"/>
-      <w:numFmt w:val="bullet"/>
-      <w:lvlText w:val=""/>
-      <w:lvlJc w:val="left"/>
-      <w:pPr>
-        <w:ind w:left="2160" w:hanging="360"/>
-      </w:pPr>
-      <w:rPr>
-        <w:rFonts w:ascii="Wingdings" w:hAnsi="Wingdings" w:hint="default"/>
-      </w:rPr>
-    </w:lvl>
-    <w:lvl w:ilvl="3" w:tplc="08160001" w:tentative="1">
-      <w:start w:val="1"/>
-      <w:numFmt w:val="bullet"/>
-      <w:lvlText w:val=""/>
-      <w:lvlJc w:val="left"/>
-      <w:pPr>
-        <w:ind w:left="2880" w:hanging="360"/>
-      </w:pPr>
-      <w:rPr>
-        <w:rFonts w:ascii="Symbol" w:hAnsi="Symbol" w:hint="default"/>
-      </w:rPr>
-    </w:lvl>
-    <w:lvl w:ilvl="4" w:tplc="08160003" w:tentative="1">
-      <w:start w:val="1"/>
-      <w:numFmt w:val="bullet"/>
-      <w:lvlText w:val="o"/>
-      <w:lvlJc w:val="left"/>
-      <w:pPr>
-        <w:ind w:left="3600" w:hanging="360"/>
-      </w:pPr>
-      <w:rPr>
-        <w:rFonts w:ascii="Courier New" w:hAnsi="Courier New" w:cs="Courier New" w:hint="default"/>
-      </w:rPr>
-    </w:lvl>
-    <w:lvl w:ilvl="5" w:tplc="08160005" w:tentative="1">
-      <w:start w:val="1"/>
-      <w:numFmt w:val="bullet"/>
-      <w:lvlText w:val=""/>
-      <w:lvlJc w:val="left"/>
-      <w:pPr>
-        <w:ind w:left="4320" w:hanging="360"/>
-      </w:pPr>
-      <w:rPr>
-        <w:rFonts w:ascii="Wingdings" w:hAnsi="Wingdings" w:hint="default"/>
-      </w:rPr>
-    </w:lvl>
-    <w:lvl w:ilvl="6" w:tplc="08160001" w:tentative="1">
-      <w:start w:val="1"/>
-      <w:numFmt w:val="bullet"/>
-      <w:lvlText w:val=""/>
-      <w:lvlJc w:val="left"/>
-      <w:pPr>
-        <w:ind w:left="5040" w:hanging="360"/>
-      </w:pPr>
-      <w:rPr>
-        <w:rFonts w:ascii="Symbol" w:hAnsi="Symbol" w:hint="default"/>
-      </w:rPr>
-    </w:lvl>
-    <w:lvl w:ilvl="7" w:tplc="08160003" w:tentative="1">
-      <w:start w:val="1"/>
-      <w:numFmt w:val="bullet"/>
-      <w:lvlText w:val="o"/>
-      <w:lvlJc w:val="left"/>
-      <w:pPr>
-        <w:ind w:left="5760" w:hanging="360"/>
-      </w:pPr>
-      <w:rPr>
-        <w:rFonts w:ascii="Courier New" w:hAnsi="Courier New" w:cs="Courier New" w:hint="default"/>
-      </w:rPr>
-    </w:lvl>
-    <w:lvl w:ilvl="8" w:tplc="08160005" w:tentative="1">
-      <w:start w:val="1"/>
-      <w:numFmt w:val="bullet"/>
-      <w:lvlText w:val=""/>
-      <w:lvlJc w:val="left"/>
-      <w:pPr>
-        <w:ind w:left="6480" w:hanging="360"/>
-      </w:pPr>
-      <w:rPr>
-        <w:rFonts w:ascii="Wingdings" w:hAnsi="Wingdings" w:hint="default"/>
-      </w:rPr>
-    </w:lvl>
-  </w:abstractNum>
-  <w:abstractNum w:abstractNumId="7" w15:restartNumberingAfterBreak="0">
+  <w:abstractNum w:abstractNumId="5" w15:restartNumberingAfterBreak="0">
     <w:nsid w:val="298B61C4"/>
     <w:multiLevelType w:val="multilevel"/>
     <w:tmpl w:val="08090021"/>
@@ -13078,120 +10493,7 @@
       </w:rPr>
     </w:lvl>
   </w:abstractNum>
-  <w:abstractNum w:abstractNumId="8" w15:restartNumberingAfterBreak="0">
-    <w:nsid w:val="338C4F8E"/>
-    <w:multiLevelType w:val="hybridMultilevel"/>
-    <w:tmpl w:val="8FBEEAE2"/>
-    <w:lvl w:ilvl="0" w:tplc="08160001">
-      <w:start w:val="1"/>
-      <w:numFmt w:val="bullet"/>
-      <w:lvlText w:val=""/>
-      <w:lvlJc w:val="left"/>
-      <w:pPr>
-        <w:ind w:left="720" w:hanging="360"/>
-      </w:pPr>
-      <w:rPr>
-        <w:rFonts w:ascii="Symbol" w:hAnsi="Symbol" w:hint="default"/>
-      </w:rPr>
-    </w:lvl>
-    <w:lvl w:ilvl="1" w:tplc="08160003" w:tentative="1">
-      <w:start w:val="1"/>
-      <w:numFmt w:val="bullet"/>
-      <w:lvlText w:val="o"/>
-      <w:lvlJc w:val="left"/>
-      <w:pPr>
-        <w:ind w:left="1440" w:hanging="360"/>
-      </w:pPr>
-      <w:rPr>
-        <w:rFonts w:ascii="Courier New" w:hAnsi="Courier New" w:cs="Courier New" w:hint="default"/>
-      </w:rPr>
-    </w:lvl>
-    <w:lvl w:ilvl="2" w:tplc="08160005" w:tentative="1">
-      <w:start w:val="1"/>
-      <w:numFmt w:val="bullet"/>
-      <w:lvlText w:val=""/>
-      <w:lvlJc w:val="left"/>
-      <w:pPr>
-        <w:ind w:left="2160" w:hanging="360"/>
-      </w:pPr>
-      <w:rPr>
-        <w:rFonts w:ascii="Wingdings" w:hAnsi="Wingdings" w:hint="default"/>
-      </w:rPr>
-    </w:lvl>
-    <w:lvl w:ilvl="3" w:tplc="08160001" w:tentative="1">
-      <w:start w:val="1"/>
-      <w:numFmt w:val="bullet"/>
-      <w:lvlText w:val=""/>
-      <w:lvlJc w:val="left"/>
-      <w:pPr>
-        <w:ind w:left="2880" w:hanging="360"/>
-      </w:pPr>
-      <w:rPr>
-        <w:rFonts w:ascii="Symbol" w:hAnsi="Symbol" w:hint="default"/>
-      </w:rPr>
-    </w:lvl>
-    <w:lvl w:ilvl="4" w:tplc="08160003" w:tentative="1">
-      <w:start w:val="1"/>
-      <w:numFmt w:val="bullet"/>
-      <w:lvlText w:val="o"/>
-      <w:lvlJc w:val="left"/>
-      <w:pPr>
-        <w:ind w:left="3600" w:hanging="360"/>
-      </w:pPr>
-      <w:rPr>
-        <w:rFonts w:ascii="Courier New" w:hAnsi="Courier New" w:cs="Courier New" w:hint="default"/>
-      </w:rPr>
-    </w:lvl>
-    <w:lvl w:ilvl="5" w:tplc="08160005" w:tentative="1">
-      <w:start w:val="1"/>
-      <w:numFmt w:val="bullet"/>
-      <w:lvlText w:val=""/>
-      <w:lvlJc w:val="left"/>
-      <w:pPr>
-        <w:ind w:left="4320" w:hanging="360"/>
-      </w:pPr>
-      <w:rPr>
-        <w:rFonts w:ascii="Wingdings" w:hAnsi="Wingdings" w:hint="default"/>
-      </w:rPr>
-    </w:lvl>
-    <w:lvl w:ilvl="6" w:tplc="08160001" w:tentative="1">
-      <w:start w:val="1"/>
-      <w:numFmt w:val="bullet"/>
-      <w:lvlText w:val=""/>
-      <w:lvlJc w:val="left"/>
-      <w:pPr>
-        <w:ind w:left="5040" w:hanging="360"/>
-      </w:pPr>
-      <w:rPr>
-        <w:rFonts w:ascii="Symbol" w:hAnsi="Symbol" w:hint="default"/>
-      </w:rPr>
-    </w:lvl>
-    <w:lvl w:ilvl="7" w:tplc="08160003" w:tentative="1">
-      <w:start w:val="1"/>
-      <w:numFmt w:val="bullet"/>
-      <w:lvlText w:val="o"/>
-      <w:lvlJc w:val="left"/>
-      <w:pPr>
-        <w:ind w:left="5760" w:hanging="360"/>
-      </w:pPr>
-      <w:rPr>
-        <w:rFonts w:ascii="Courier New" w:hAnsi="Courier New" w:cs="Courier New" w:hint="default"/>
-      </w:rPr>
-    </w:lvl>
-    <w:lvl w:ilvl="8" w:tplc="08160005" w:tentative="1">
-      <w:start w:val="1"/>
-      <w:numFmt w:val="bullet"/>
-      <w:lvlText w:val=""/>
-      <w:lvlJc w:val="left"/>
-      <w:pPr>
-        <w:ind w:left="6480" w:hanging="360"/>
-      </w:pPr>
-      <w:rPr>
-        <w:rFonts w:ascii="Wingdings" w:hAnsi="Wingdings" w:hint="default"/>
-      </w:rPr>
-    </w:lvl>
-  </w:abstractNum>
-  <w:abstractNum w:abstractNumId="9" w15:restartNumberingAfterBreak="0">
+  <w:abstractNum w:abstractNumId="6" w15:restartNumberingAfterBreak="0">
     <w:nsid w:val="33A63600"/>
     <w:multiLevelType w:val="hybridMultilevel"/>
     <w:tmpl w:val="B62C34C6"/>
@@ -13304,7 +10606,7 @@
       </w:rPr>
     </w:lvl>
   </w:abstractNum>
-  <w:abstractNum w:abstractNumId="10" w15:restartNumberingAfterBreak="0">
+  <w:abstractNum w:abstractNumId="7" w15:restartNumberingAfterBreak="0">
     <w:nsid w:val="498C3D08"/>
     <w:multiLevelType w:val="hybridMultilevel"/>
     <w:tmpl w:val="40B84C5E"/>
@@ -13417,7 +10719,7 @@
       </w:rPr>
     </w:lvl>
   </w:abstractNum>
-  <w:abstractNum w:abstractNumId="11" w15:restartNumberingAfterBreak="0">
+  <w:abstractNum w:abstractNumId="8" w15:restartNumberingAfterBreak="0">
     <w:nsid w:val="512E14AC"/>
     <w:multiLevelType w:val="hybridMultilevel"/>
     <w:tmpl w:val="67BE3E76"/>
@@ -13530,120 +10832,7 @@
       </w:rPr>
     </w:lvl>
   </w:abstractNum>
-  <w:abstractNum w:abstractNumId="12" w15:restartNumberingAfterBreak="0">
-    <w:nsid w:val="541E3ECB"/>
-    <w:multiLevelType w:val="hybridMultilevel"/>
-    <w:tmpl w:val="68027C50"/>
-    <w:lvl w:ilvl="0" w:tplc="08160001">
-      <w:start w:val="1"/>
-      <w:numFmt w:val="bullet"/>
-      <w:lvlText w:val=""/>
-      <w:lvlJc w:val="left"/>
-      <w:pPr>
-        <w:ind w:left="720" w:hanging="360"/>
-      </w:pPr>
-      <w:rPr>
-        <w:rFonts w:ascii="Symbol" w:hAnsi="Symbol" w:hint="default"/>
-      </w:rPr>
-    </w:lvl>
-    <w:lvl w:ilvl="1" w:tplc="08160003" w:tentative="1">
-      <w:start w:val="1"/>
-      <w:numFmt w:val="bullet"/>
-      <w:lvlText w:val="o"/>
-      <w:lvlJc w:val="left"/>
-      <w:pPr>
-        <w:ind w:left="1440" w:hanging="360"/>
-      </w:pPr>
-      <w:rPr>
-        <w:rFonts w:ascii="Courier New" w:hAnsi="Courier New" w:cs="Courier New" w:hint="default"/>
-      </w:rPr>
-    </w:lvl>
-    <w:lvl w:ilvl="2" w:tplc="08160005" w:tentative="1">
-      <w:start w:val="1"/>
-      <w:numFmt w:val="bullet"/>
-      <w:lvlText w:val=""/>
-      <w:lvlJc w:val="left"/>
-      <w:pPr>
-        <w:ind w:left="2160" w:hanging="360"/>
-      </w:pPr>
-      <w:rPr>
-        <w:rFonts w:ascii="Wingdings" w:hAnsi="Wingdings" w:hint="default"/>
-      </w:rPr>
-    </w:lvl>
-    <w:lvl w:ilvl="3" w:tplc="08160001" w:tentative="1">
-      <w:start w:val="1"/>
-      <w:numFmt w:val="bullet"/>
-      <w:lvlText w:val=""/>
-      <w:lvlJc w:val="left"/>
-      <w:pPr>
-        <w:ind w:left="2880" w:hanging="360"/>
-      </w:pPr>
-      <w:rPr>
-        <w:rFonts w:ascii="Symbol" w:hAnsi="Symbol" w:hint="default"/>
-      </w:rPr>
-    </w:lvl>
-    <w:lvl w:ilvl="4" w:tplc="08160003" w:tentative="1">
-      <w:start w:val="1"/>
-      <w:numFmt w:val="bullet"/>
-      <w:lvlText w:val="o"/>
-      <w:lvlJc w:val="left"/>
-      <w:pPr>
-        <w:ind w:left="3600" w:hanging="360"/>
-      </w:pPr>
-      <w:rPr>
-        <w:rFonts w:ascii="Courier New" w:hAnsi="Courier New" w:cs="Courier New" w:hint="default"/>
-      </w:rPr>
-    </w:lvl>
-    <w:lvl w:ilvl="5" w:tplc="08160005" w:tentative="1">
-      <w:start w:val="1"/>
-      <w:numFmt w:val="bullet"/>
-      <w:lvlText w:val=""/>
-      <w:lvlJc w:val="left"/>
-      <w:pPr>
-        <w:ind w:left="4320" w:hanging="360"/>
-      </w:pPr>
-      <w:rPr>
-        <w:rFonts w:ascii="Wingdings" w:hAnsi="Wingdings" w:hint="default"/>
-      </w:rPr>
-    </w:lvl>
-    <w:lvl w:ilvl="6" w:tplc="08160001" w:tentative="1">
-      <w:start w:val="1"/>
-      <w:numFmt w:val="bullet"/>
-      <w:lvlText w:val=""/>
-      <w:lvlJc w:val="left"/>
-      <w:pPr>
-        <w:ind w:left="5040" w:hanging="360"/>
-      </w:pPr>
-      <w:rPr>
-        <w:rFonts w:ascii="Symbol" w:hAnsi="Symbol" w:hint="default"/>
-      </w:rPr>
-    </w:lvl>
-    <w:lvl w:ilvl="7" w:tplc="08160003" w:tentative="1">
-      <w:start w:val="1"/>
-      <w:numFmt w:val="bullet"/>
-      <w:lvlText w:val="o"/>
-      <w:lvlJc w:val="left"/>
-      <w:pPr>
-        <w:ind w:left="5760" w:hanging="360"/>
-      </w:pPr>
-      <w:rPr>
-        <w:rFonts w:ascii="Courier New" w:hAnsi="Courier New" w:cs="Courier New" w:hint="default"/>
-      </w:rPr>
-    </w:lvl>
-    <w:lvl w:ilvl="8" w:tplc="08160005" w:tentative="1">
-      <w:start w:val="1"/>
-      <w:numFmt w:val="bullet"/>
-      <w:lvlText w:val=""/>
-      <w:lvlJc w:val="left"/>
-      <w:pPr>
-        <w:ind w:left="6480" w:hanging="360"/>
-      </w:pPr>
-      <w:rPr>
-        <w:rFonts w:ascii="Wingdings" w:hAnsi="Wingdings" w:hint="default"/>
-      </w:rPr>
-    </w:lvl>
-  </w:abstractNum>
-  <w:abstractNum w:abstractNumId="13" w15:restartNumberingAfterBreak="0">
+  <w:abstractNum w:abstractNumId="9" w15:restartNumberingAfterBreak="0">
     <w:nsid w:val="54306C46"/>
     <w:multiLevelType w:val="hybridMultilevel"/>
     <w:tmpl w:val="31749618"/>
@@ -13756,7 +10945,7 @@
       </w:rPr>
     </w:lvl>
   </w:abstractNum>
-  <w:abstractNum w:abstractNumId="14" w15:restartNumberingAfterBreak="0">
+  <w:abstractNum w:abstractNumId="10" w15:restartNumberingAfterBreak="0">
     <w:nsid w:val="59904150"/>
     <w:multiLevelType w:val="hybridMultilevel"/>
     <w:tmpl w:val="DCD226C8"/>
@@ -13869,120 +11058,7 @@
       </w:rPr>
     </w:lvl>
   </w:abstractNum>
-  <w:abstractNum w:abstractNumId="15" w15:restartNumberingAfterBreak="0">
-    <w:nsid w:val="604C18A7"/>
-    <w:multiLevelType w:val="hybridMultilevel"/>
-    <w:tmpl w:val="051671C0"/>
-    <w:lvl w:ilvl="0" w:tplc="08160001">
-      <w:start w:val="1"/>
-      <w:numFmt w:val="bullet"/>
-      <w:lvlText w:val=""/>
-      <w:lvlJc w:val="left"/>
-      <w:pPr>
-        <w:ind w:left="720" w:hanging="360"/>
-      </w:pPr>
-      <w:rPr>
-        <w:rFonts w:ascii="Symbol" w:hAnsi="Symbol" w:hint="default"/>
-      </w:rPr>
-    </w:lvl>
-    <w:lvl w:ilvl="1" w:tplc="08160003" w:tentative="1">
-      <w:start w:val="1"/>
-      <w:numFmt w:val="bullet"/>
-      <w:lvlText w:val="o"/>
-      <w:lvlJc w:val="left"/>
-      <w:pPr>
-        <w:ind w:left="1440" w:hanging="360"/>
-      </w:pPr>
-      <w:rPr>
-        <w:rFonts w:ascii="Courier New" w:hAnsi="Courier New" w:cs="Courier New" w:hint="default"/>
-      </w:rPr>
-    </w:lvl>
-    <w:lvl w:ilvl="2" w:tplc="08160005" w:tentative="1">
-      <w:start w:val="1"/>
-      <w:numFmt w:val="bullet"/>
-      <w:lvlText w:val=""/>
-      <w:lvlJc w:val="left"/>
-      <w:pPr>
-        <w:ind w:left="2160" w:hanging="360"/>
-      </w:pPr>
-      <w:rPr>
-        <w:rFonts w:ascii="Wingdings" w:hAnsi="Wingdings" w:hint="default"/>
-      </w:rPr>
-    </w:lvl>
-    <w:lvl w:ilvl="3" w:tplc="08160001" w:tentative="1">
-      <w:start w:val="1"/>
-      <w:numFmt w:val="bullet"/>
-      <w:lvlText w:val=""/>
-      <w:lvlJc w:val="left"/>
-      <w:pPr>
-        <w:ind w:left="2880" w:hanging="360"/>
-      </w:pPr>
-      <w:rPr>
-        <w:rFonts w:ascii="Symbol" w:hAnsi="Symbol" w:hint="default"/>
-      </w:rPr>
-    </w:lvl>
-    <w:lvl w:ilvl="4" w:tplc="08160003" w:tentative="1">
-      <w:start w:val="1"/>
-      <w:numFmt w:val="bullet"/>
-      <w:lvlText w:val="o"/>
-      <w:lvlJc w:val="left"/>
-      <w:pPr>
-        <w:ind w:left="3600" w:hanging="360"/>
-      </w:pPr>
-      <w:rPr>
-        <w:rFonts w:ascii="Courier New" w:hAnsi="Courier New" w:cs="Courier New" w:hint="default"/>
-      </w:rPr>
-    </w:lvl>
-    <w:lvl w:ilvl="5" w:tplc="08160005" w:tentative="1">
-      <w:start w:val="1"/>
-      <w:numFmt w:val="bullet"/>
-      <w:lvlText w:val=""/>
-      <w:lvlJc w:val="left"/>
-      <w:pPr>
-        <w:ind w:left="4320" w:hanging="360"/>
-      </w:pPr>
-      <w:rPr>
-        <w:rFonts w:ascii="Wingdings" w:hAnsi="Wingdings" w:hint="default"/>
-      </w:rPr>
-    </w:lvl>
-    <w:lvl w:ilvl="6" w:tplc="08160001" w:tentative="1">
-      <w:start w:val="1"/>
-      <w:numFmt w:val="bullet"/>
-      <w:lvlText w:val=""/>
-      <w:lvlJc w:val="left"/>
-      <w:pPr>
-        <w:ind w:left="5040" w:hanging="360"/>
-      </w:pPr>
-      <w:rPr>
-        <w:rFonts w:ascii="Symbol" w:hAnsi="Symbol" w:hint="default"/>
-      </w:rPr>
-    </w:lvl>
-    <w:lvl w:ilvl="7" w:tplc="08160003" w:tentative="1">
-      <w:start w:val="1"/>
-      <w:numFmt w:val="bullet"/>
-      <w:lvlText w:val="o"/>
-      <w:lvlJc w:val="left"/>
-      <w:pPr>
-        <w:ind w:left="5760" w:hanging="360"/>
-      </w:pPr>
-      <w:rPr>
-        <w:rFonts w:ascii="Courier New" w:hAnsi="Courier New" w:cs="Courier New" w:hint="default"/>
-      </w:rPr>
-    </w:lvl>
-    <w:lvl w:ilvl="8" w:tplc="08160005" w:tentative="1">
-      <w:start w:val="1"/>
-      <w:numFmt w:val="bullet"/>
-      <w:lvlText w:val=""/>
-      <w:lvlJc w:val="left"/>
-      <w:pPr>
-        <w:ind w:left="6480" w:hanging="360"/>
-      </w:pPr>
-      <w:rPr>
-        <w:rFonts w:ascii="Wingdings" w:hAnsi="Wingdings" w:hint="default"/>
-      </w:rPr>
-    </w:lvl>
-  </w:abstractNum>
-  <w:abstractNum w:abstractNumId="16" w15:restartNumberingAfterBreak="0">
+  <w:abstractNum w:abstractNumId="11" w15:restartNumberingAfterBreak="0">
     <w:nsid w:val="629B226A"/>
     <w:multiLevelType w:val="hybridMultilevel"/>
     <w:tmpl w:val="DCA68EC6"/>
@@ -14095,7 +11171,7 @@
       </w:rPr>
     </w:lvl>
   </w:abstractNum>
-  <w:abstractNum w:abstractNumId="17" w15:restartNumberingAfterBreak="0">
+  <w:abstractNum w:abstractNumId="12" w15:restartNumberingAfterBreak="0">
     <w:nsid w:val="64B41B6C"/>
     <w:multiLevelType w:val="hybridMultilevel"/>
     <w:tmpl w:val="4266D25E"/>
@@ -14208,7 +11284,7 @@
       </w:rPr>
     </w:lvl>
   </w:abstractNum>
-  <w:abstractNum w:abstractNumId="18" w15:restartNumberingAfterBreak="0">
+  <w:abstractNum w:abstractNumId="13" w15:restartNumberingAfterBreak="0">
     <w:nsid w:val="68490A04"/>
     <w:multiLevelType w:val="hybridMultilevel"/>
     <w:tmpl w:val="D5328182"/>
@@ -14321,178 +11397,47 @@
       </w:rPr>
     </w:lvl>
   </w:abstractNum>
-  <w:abstractNum w:abstractNumId="19" w15:restartNumberingAfterBreak="0">
-    <w:nsid w:val="70246AA5"/>
-    <w:multiLevelType w:val="hybridMultilevel"/>
-    <w:tmpl w:val="0B70058A"/>
-    <w:lvl w:ilvl="0" w:tplc="08160001">
-      <w:start w:val="1"/>
-      <w:numFmt w:val="bullet"/>
-      <w:lvlText w:val=""/>
-      <w:lvlJc w:val="left"/>
-      <w:pPr>
-        <w:ind w:left="720" w:hanging="360"/>
-      </w:pPr>
-      <w:rPr>
-        <w:rFonts w:ascii="Symbol" w:hAnsi="Symbol" w:hint="default"/>
-      </w:rPr>
-    </w:lvl>
-    <w:lvl w:ilvl="1" w:tplc="08160003" w:tentative="1">
-      <w:start w:val="1"/>
-      <w:numFmt w:val="bullet"/>
-      <w:lvlText w:val="o"/>
-      <w:lvlJc w:val="left"/>
-      <w:pPr>
-        <w:ind w:left="1440" w:hanging="360"/>
-      </w:pPr>
-      <w:rPr>
-        <w:rFonts w:ascii="Courier New" w:hAnsi="Courier New" w:cs="Courier New" w:hint="default"/>
-      </w:rPr>
-    </w:lvl>
-    <w:lvl w:ilvl="2" w:tplc="08160005" w:tentative="1">
-      <w:start w:val="1"/>
-      <w:numFmt w:val="bullet"/>
-      <w:lvlText w:val=""/>
-      <w:lvlJc w:val="left"/>
-      <w:pPr>
-        <w:ind w:left="2160" w:hanging="360"/>
-      </w:pPr>
-      <w:rPr>
-        <w:rFonts w:ascii="Wingdings" w:hAnsi="Wingdings" w:hint="default"/>
-      </w:rPr>
-    </w:lvl>
-    <w:lvl w:ilvl="3" w:tplc="08160001" w:tentative="1">
-      <w:start w:val="1"/>
-      <w:numFmt w:val="bullet"/>
-      <w:lvlText w:val=""/>
-      <w:lvlJc w:val="left"/>
-      <w:pPr>
-        <w:ind w:left="2880" w:hanging="360"/>
-      </w:pPr>
-      <w:rPr>
-        <w:rFonts w:ascii="Symbol" w:hAnsi="Symbol" w:hint="default"/>
-      </w:rPr>
-    </w:lvl>
-    <w:lvl w:ilvl="4" w:tplc="08160003" w:tentative="1">
-      <w:start w:val="1"/>
-      <w:numFmt w:val="bullet"/>
-      <w:lvlText w:val="o"/>
-      <w:lvlJc w:val="left"/>
-      <w:pPr>
-        <w:ind w:left="3600" w:hanging="360"/>
-      </w:pPr>
-      <w:rPr>
-        <w:rFonts w:ascii="Courier New" w:hAnsi="Courier New" w:cs="Courier New" w:hint="default"/>
-      </w:rPr>
-    </w:lvl>
-    <w:lvl w:ilvl="5" w:tplc="08160005" w:tentative="1">
-      <w:start w:val="1"/>
-      <w:numFmt w:val="bullet"/>
-      <w:lvlText w:val=""/>
-      <w:lvlJc w:val="left"/>
-      <w:pPr>
-        <w:ind w:left="4320" w:hanging="360"/>
-      </w:pPr>
-      <w:rPr>
-        <w:rFonts w:ascii="Wingdings" w:hAnsi="Wingdings" w:hint="default"/>
-      </w:rPr>
-    </w:lvl>
-    <w:lvl w:ilvl="6" w:tplc="08160001" w:tentative="1">
-      <w:start w:val="1"/>
-      <w:numFmt w:val="bullet"/>
-      <w:lvlText w:val=""/>
-      <w:lvlJc w:val="left"/>
-      <w:pPr>
-        <w:ind w:left="5040" w:hanging="360"/>
-      </w:pPr>
-      <w:rPr>
-        <w:rFonts w:ascii="Symbol" w:hAnsi="Symbol" w:hint="default"/>
-      </w:rPr>
-    </w:lvl>
-    <w:lvl w:ilvl="7" w:tplc="08160003" w:tentative="1">
-      <w:start w:val="1"/>
-      <w:numFmt w:val="bullet"/>
-      <w:lvlText w:val="o"/>
-      <w:lvlJc w:val="left"/>
-      <w:pPr>
-        <w:ind w:left="5760" w:hanging="360"/>
-      </w:pPr>
-      <w:rPr>
-        <w:rFonts w:ascii="Courier New" w:hAnsi="Courier New" w:cs="Courier New" w:hint="default"/>
-      </w:rPr>
-    </w:lvl>
-    <w:lvl w:ilvl="8" w:tplc="08160005" w:tentative="1">
-      <w:start w:val="1"/>
-      <w:numFmt w:val="bullet"/>
-      <w:lvlText w:val=""/>
-      <w:lvlJc w:val="left"/>
-      <w:pPr>
-        <w:ind w:left="6480" w:hanging="360"/>
-      </w:pPr>
-      <w:rPr>
-        <w:rFonts w:ascii="Wingdings" w:hAnsi="Wingdings" w:hint="default"/>
-      </w:rPr>
-    </w:lvl>
-  </w:abstractNum>
   <w:num w:numId="1">
+    <w:abstractNumId w:val="9"/>
+  </w:num>
+  <w:num w:numId="2">
+    <w:abstractNumId w:val="5"/>
+  </w:num>
+  <w:num w:numId="3">
+    <w:abstractNumId w:val="6"/>
+  </w:num>
+  <w:num w:numId="4">
+    <w:abstractNumId w:val="3"/>
+  </w:num>
+  <w:num w:numId="5">
+    <w:abstractNumId w:val="1"/>
+  </w:num>
+  <w:num w:numId="6">
+    <w:abstractNumId w:val="11"/>
+  </w:num>
+  <w:num w:numId="7">
+    <w:abstractNumId w:val="4"/>
+  </w:num>
+  <w:num w:numId="8">
+    <w:abstractNumId w:val="7"/>
+  </w:num>
+  <w:num w:numId="9">
+    <w:abstractNumId w:val="0"/>
+  </w:num>
+  <w:num w:numId="10">
     <w:abstractNumId w:val="13"/>
   </w:num>
-  <w:num w:numId="2">
-    <w:abstractNumId w:val="7"/>
+  <w:num w:numId="11">
+    <w:abstractNumId w:val="10"/>
   </w:num>
-  <w:num w:numId="3">
-    <w:abstractNumId w:val="9"/>
-  </w:num>
-  <w:num w:numId="4">
-    <w:abstractNumId w:val="4"/>
-  </w:num>
-  <w:num w:numId="5">
+  <w:num w:numId="12">
     <w:abstractNumId w:val="2"/>
   </w:num>
-  <w:num w:numId="6">
-    <w:abstractNumId w:val="16"/>
-  </w:num>
-  <w:num w:numId="7">
-    <w:abstractNumId w:val="5"/>
-  </w:num>
-  <w:num w:numId="8">
-    <w:abstractNumId w:val="10"/>
-  </w:num>
-  <w:num w:numId="9">
-    <w:abstractNumId w:val="1"/>
-  </w:num>
-  <w:num w:numId="10">
-    <w:abstractNumId w:val="18"/>
-  </w:num>
-  <w:num w:numId="11">
-    <w:abstractNumId w:val="14"/>
-  </w:num>
-  <w:num w:numId="12">
-    <w:abstractNumId w:val="3"/>
-  </w:num>
   <w:num w:numId="13">
-    <w:abstractNumId w:val="11"/>
+    <w:abstractNumId w:val="8"/>
   </w:num>
   <w:num w:numId="14">
-    <w:abstractNumId w:val="17"/>
-  </w:num>
-  <w:num w:numId="15">
-    <w:abstractNumId w:val="19"/>
-  </w:num>
-  <w:num w:numId="16">
-    <w:abstractNumId w:val="15"/>
-  </w:num>
-  <w:num w:numId="17">
-    <w:abstractNumId w:val="8"/>
-  </w:num>
-  <w:num w:numId="18">
     <w:abstractNumId w:val="12"/>
-  </w:num>
-  <w:num w:numId="19">
-    <w:abstractNumId w:val="6"/>
-  </w:num>
-  <w:num w:numId="20">
-    <w:abstractNumId w:val="0"/>
   </w:num>
 </w:numbering>
 </file>
@@ -15431,7 +12376,7 @@
 </file>
 
 <file path=customXml/itemProps2.xml><?xml version="1.0" encoding="utf-8"?>
-<ds:datastoreItem xmlns:ds="http://schemas.openxmlformats.org/officeDocument/2006/customXml" ds:itemID="{C4F1D766-209A-4F1B-B0EB-6B4D71764792}">
+<ds:datastoreItem xmlns:ds="http://schemas.openxmlformats.org/officeDocument/2006/customXml" ds:itemID="{F64C81FE-CE10-4771-AC18-7505A8B737A6}">
   <ds:schemaRefs>
     <ds:schemaRef ds:uri="http://schemas.openxmlformats.org/officeDocument/2006/bibliography"/>
   </ds:schemaRefs>

</xml_diff>

<commit_message>
Added Query 10 Documentation
</commit_message>
<xml_diff>
--- a/Projeto/Submission 3/doc/ReportUML.docx
+++ b/Projeto/Submission 3/doc/ReportUML.docx
@@ -9351,32 +9351,16 @@
           <w:shd w:val="clear" w:color="auto" w:fill="FFFFFF"/>
           <w:lang w:val="en-US"/>
         </w:rPr>
-        <w:t xml:space="preserve">JOIN, </w:t>
-      </w:r>
+        <w:t>JOIN,  NATURAL</w:t>
+      </w:r>
+      <w:proofErr w:type="gramEnd"/>
       <w:r>
         <w:rPr>
           <w:rFonts w:ascii="Helvetica" w:hAnsi="Helvetica" w:cs="Helvetica"/>
           <w:shd w:val="clear" w:color="auto" w:fill="FFFFFF"/>
           <w:lang w:val="en-US"/>
         </w:rPr>
-        <w:t xml:space="preserve"> NATURAL</w:t>
-      </w:r>
-      <w:proofErr w:type="gramEnd"/>
-      <w:r>
-        <w:rPr>
-          <w:rFonts w:ascii="Helvetica" w:hAnsi="Helvetica" w:cs="Helvetica"/>
-          <w:shd w:val="clear" w:color="auto" w:fill="FFFFFF"/>
-          <w:lang w:val="en-US"/>
-        </w:rPr>
-        <w:t xml:space="preserve"> JOIN, </w:t>
-      </w:r>
-      <w:r>
-        <w:rPr>
-          <w:rFonts w:ascii="Helvetica" w:hAnsi="Helvetica" w:cs="Helvetica"/>
-          <w:shd w:val="clear" w:color="auto" w:fill="FFFFFF"/>
-          <w:lang w:val="en-US"/>
-        </w:rPr>
-        <w:t>USING, ORDER BY</w:t>
+        <w:t xml:space="preserve"> JOIN, USING, ORDER BY</w:t>
       </w:r>
       <w:r>
         <w:rPr>
@@ -9526,15 +9510,7 @@
           <w:shd w:val="clear" w:color="auto" w:fill="FFFFFF"/>
           <w:lang w:val="en-US"/>
         </w:rPr>
-        <w:t>AND, NATURAL JOIN, AS, JOIN, WHERE</w:t>
-      </w:r>
-      <w:r>
-        <w:rPr>
-          <w:rFonts w:ascii="Helvetica" w:hAnsi="Helvetica" w:cs="Helvetica"/>
-          <w:shd w:val="clear" w:color="auto" w:fill="FFFFFF"/>
-          <w:lang w:val="en-US"/>
-        </w:rPr>
-        <w:t>.</w:t>
+        <w:t>AND, NATURAL JOIN, AS, JOIN, WHERE.</w:t>
       </w:r>
     </w:p>
     <w:p>
@@ -9728,14 +9704,7 @@
           <w:rFonts w:ascii="Helvetica" w:hAnsi="Helvetica" w:cs="Helvetica"/>
           <w:shd w:val="clear" w:color="auto" w:fill="FFFFFF"/>
         </w:rPr>
-        <w:t xml:space="preserve">apresenta o </w:t>
-      </w:r>
-      <w:r>
-        <w:rPr>
-          <w:rFonts w:ascii="Helvetica" w:hAnsi="Helvetica" w:cs="Helvetica"/>
-          <w:shd w:val="clear" w:color="auto" w:fill="FFFFFF"/>
-        </w:rPr>
-        <w:t xml:space="preserve">Top10 das músicas mais </w:t>
+        <w:t xml:space="preserve">apresenta o Top10 das músicas mais </w:t>
       </w:r>
       <w:proofErr w:type="spellStart"/>
       <w:r>
@@ -9800,15 +9769,7 @@
           <w:shd w:val="clear" w:color="auto" w:fill="FFFFFF"/>
           <w:lang w:val="en-US"/>
         </w:rPr>
-        <w:t xml:space="preserve">: </w:t>
-      </w:r>
-      <w:r>
-        <w:rPr>
-          <w:rFonts w:ascii="Helvetica" w:hAnsi="Helvetica" w:cs="Helvetica"/>
-          <w:shd w:val="clear" w:color="auto" w:fill="FFFFFF"/>
-          <w:lang w:val="en-US"/>
-        </w:rPr>
-        <w:t xml:space="preserve">COUNT, AS, NATURAL JOIN, GROUP BY, ORDER </w:t>
+        <w:t xml:space="preserve">: COUNT, AS, NATURAL JOIN, GROUP BY, ORDER </w:t>
       </w:r>
       <w:r>
         <w:rPr>
@@ -10128,24 +10089,22 @@
           <w:shd w:val="clear" w:color="auto" w:fill="FFFFFF"/>
           <w:lang w:val="en-US"/>
         </w:rPr>
-        <w:t>: AS, NATURAL JOIN, COUNT,</w:t>
-      </w:r>
-      <w:r>
-        <w:rPr>
-          <w:rFonts w:ascii="Helvetica" w:hAnsi="Helvetica" w:cs="Helvetica"/>
-          <w:shd w:val="clear" w:color="auto" w:fill="FFFFFF"/>
-          <w:lang w:val="en-US"/>
-        </w:rPr>
-        <w:t xml:space="preserve"> JOIN,</w:t>
-      </w:r>
-      <w:r>
-        <w:rPr>
-          <w:rFonts w:ascii="Helvetica" w:hAnsi="Helvetica" w:cs="Helvetica"/>
-          <w:shd w:val="clear" w:color="auto" w:fill="FFFFFF"/>
-          <w:lang w:val="en-US"/>
-        </w:rPr>
-        <w:t xml:space="preserve"> GROUP BY.</w:t>
-      </w:r>
+        <w:t>: AS, NATURAL JOIN, COUNT, JOIN, GROUP BY.</w:t>
+      </w:r>
+    </w:p>
+    <w:p>
+      <w:pPr>
+        <w:pStyle w:val="PargrafodaLista"/>
+        <w:jc w:val="both"/>
+        <w:rPr>
+          <w:rFonts w:ascii="Tahoma" w:eastAsia="Times New Roman" w:hAnsi="Tahoma" w:cs="Tahoma"/>
+          <w:b/>
+          <w:bCs/>
+          <w:sz w:val="24"/>
+          <w:szCs w:val="24"/>
+          <w:lang w:val="en-US" w:eastAsia="en-GB"/>
+        </w:rPr>
+      </w:pPr>
     </w:p>
     <w:p>
       <w:pPr>
@@ -10189,7 +10148,41 @@
           <w:szCs w:val="24"/>
           <w:lang w:eastAsia="en-GB"/>
         </w:rPr>
+        <w:lastRenderedPageBreak/>
         <w:t>Interrogação 10</w:t>
+      </w:r>
+    </w:p>
+    <w:p>
+      <w:pPr>
+        <w:pStyle w:val="PargrafodaLista"/>
+        <w:spacing w:after="0" w:line="240" w:lineRule="auto"/>
+        <w:jc w:val="both"/>
+        <w:rPr>
+          <w:rFonts w:ascii="Helvetica" w:hAnsi="Helvetica" w:cs="Helvetica"/>
+          <w:u w:val="single"/>
+          <w:shd w:val="clear" w:color="auto" w:fill="FFFFFF"/>
+        </w:rPr>
+      </w:pPr>
+      <w:r>
+        <w:rPr>
+          <w:rFonts w:ascii="Helvetica" w:hAnsi="Helvetica" w:cs="Helvetica"/>
+          <w:shd w:val="clear" w:color="auto" w:fill="FFFFFF"/>
+        </w:rPr>
+        <w:t xml:space="preserve">Esta interrogação </w:t>
+      </w:r>
+      <w:r>
+        <w:rPr>
+          <w:rFonts w:ascii="Helvetica" w:hAnsi="Helvetica" w:cs="Helvetica"/>
+          <w:shd w:val="clear" w:color="auto" w:fill="FFFFFF"/>
+        </w:rPr>
+        <w:t>lista os artistas que são vocalistas, que nasceram entre 1970 e 1980</w:t>
+      </w:r>
+      <w:r>
+        <w:rPr>
+          <w:rFonts w:ascii="Helvetica" w:hAnsi="Helvetica" w:cs="Helvetica"/>
+          <w:shd w:val="clear" w:color="auto" w:fill="FFFFFF"/>
+        </w:rPr>
+        <w:t>.</w:t>
       </w:r>
     </w:p>
     <w:p>
@@ -10197,13 +10190,91 @@
         <w:pStyle w:val="PargrafodaLista"/>
         <w:jc w:val="both"/>
         <w:rPr>
-          <w:rFonts w:ascii="Tahoma" w:eastAsia="Times New Roman" w:hAnsi="Tahoma" w:cs="Tahoma"/>
-          <w:b/>
-          <w:bCs/>
-          <w:color w:val="000000"/>
-          <w:sz w:val="24"/>
-          <w:szCs w:val="24"/>
-          <w:lang w:eastAsia="en-GB"/>
+          <w:rFonts w:ascii="Helvetica" w:hAnsi="Helvetica" w:cs="Helvetica"/>
+          <w:shd w:val="clear" w:color="auto" w:fill="FFFFFF"/>
+          <w:lang w:val="en-US"/>
+        </w:rPr>
+      </w:pPr>
+      <w:proofErr w:type="spellStart"/>
+      <w:r>
+        <w:rPr>
+          <w:rFonts w:ascii="Helvetica" w:hAnsi="Helvetica" w:cs="Helvetica"/>
+          <w:shd w:val="clear" w:color="auto" w:fill="FFFFFF"/>
+          <w:lang w:val="en-US"/>
+        </w:rPr>
+        <w:t>Operadores</w:t>
+      </w:r>
+      <w:proofErr w:type="spellEnd"/>
+      <w:r>
+        <w:rPr>
+          <w:rFonts w:ascii="Helvetica" w:hAnsi="Helvetica" w:cs="Helvetica"/>
+          <w:shd w:val="clear" w:color="auto" w:fill="FFFFFF"/>
+          <w:lang w:val="en-US"/>
+        </w:rPr>
+        <w:t xml:space="preserve"> </w:t>
+      </w:r>
+      <w:proofErr w:type="spellStart"/>
+      <w:r>
+        <w:rPr>
+          <w:rFonts w:ascii="Helvetica" w:hAnsi="Helvetica" w:cs="Helvetica"/>
+          <w:shd w:val="clear" w:color="auto" w:fill="FFFFFF"/>
+          <w:lang w:val="en-US"/>
+        </w:rPr>
+        <w:t>utilizados</w:t>
+      </w:r>
+      <w:proofErr w:type="spellEnd"/>
+      <w:r>
+        <w:rPr>
+          <w:rFonts w:ascii="Helvetica" w:hAnsi="Helvetica" w:cs="Helvetica"/>
+          <w:shd w:val="clear" w:color="auto" w:fill="FFFFFF"/>
+          <w:lang w:val="en-US"/>
+        </w:rPr>
+        <w:t xml:space="preserve">: AS, NATURAL JOIN, </w:t>
+      </w:r>
+      <w:r>
+        <w:rPr>
+          <w:rFonts w:ascii="Helvetica" w:hAnsi="Helvetica" w:cs="Helvetica"/>
+          <w:shd w:val="clear" w:color="auto" w:fill="FFFFFF"/>
+          <w:lang w:val="en-US"/>
+        </w:rPr>
+        <w:t>WHERE, AND, ORDER BY</w:t>
+      </w:r>
+      <w:r>
+        <w:rPr>
+          <w:rFonts w:ascii="Helvetica" w:hAnsi="Helvetica" w:cs="Helvetica"/>
+          <w:shd w:val="clear" w:color="auto" w:fill="FFFFFF"/>
+          <w:lang w:val="en-US"/>
+        </w:rPr>
+        <w:t>.</w:t>
+      </w:r>
+    </w:p>
+    <w:p>
+      <w:pPr>
+        <w:pStyle w:val="PargrafodaLista"/>
+        <w:jc w:val="both"/>
+        <w:rPr>
+          <w:rFonts w:ascii="Tahoma" w:eastAsia="Times New Roman" w:hAnsi="Tahoma" w:cs="Tahoma"/>
+          <w:b/>
+          <w:bCs/>
+          <w:color w:val="000000"/>
+          <w:sz w:val="24"/>
+          <w:szCs w:val="24"/>
+          <w:lang w:val="en-US" w:eastAsia="en-GB"/>
+        </w:rPr>
+      </w:pPr>
+    </w:p>
+    <w:p>
+      <w:pPr>
+        <w:pStyle w:val="PargrafodaLista"/>
+        <w:jc w:val="both"/>
+        <w:rPr>
+          <w:rFonts w:ascii="Tahoma" w:eastAsia="Times New Roman" w:hAnsi="Tahoma" w:cs="Tahoma"/>
+          <w:b/>
+          <w:bCs/>
+          <w:color w:val="000000"/>
+          <w:sz w:val="24"/>
+          <w:szCs w:val="24"/>
+          <w:lang w:val="en-US" w:eastAsia="en-GB"/>
         </w:rPr>
       </w:pPr>
     </w:p>
@@ -10219,7 +10290,7 @@
           <w:color w:val="000000"/>
           <w:sz w:val="24"/>
           <w:szCs w:val="24"/>
-          <w:lang w:eastAsia="en-GB"/>
+          <w:lang w:val="en-US" w:eastAsia="en-GB"/>
         </w:rPr>
       </w:pPr>
     </w:p>
@@ -10243,7 +10314,7 @@
           <w:color w:val="000000"/>
           <w:sz w:val="24"/>
           <w:szCs w:val="24"/>
-          <w:lang w:eastAsia="en-GB"/>
+          <w:lang w:val="en-US" w:eastAsia="en-GB"/>
         </w:rPr>
         <w:t xml:space="preserve">   </w:t>
       </w:r>
@@ -10255,7 +10326,7 @@
           <w:color w:val="000000"/>
           <w:sz w:val="24"/>
           <w:szCs w:val="24"/>
-          <w:lang w:eastAsia="en-GB"/>
+          <w:lang w:val="en-US" w:eastAsia="en-GB"/>
         </w:rPr>
         <w:tab/>
       </w:r>
@@ -10267,7 +10338,7 @@
           <w:color w:val="000000"/>
           <w:sz w:val="24"/>
           <w:szCs w:val="24"/>
-          <w:lang w:eastAsia="en-GB"/>
+          <w:lang w:val="en-US" w:eastAsia="en-GB"/>
         </w:rPr>
         <w:tab/>
       </w:r>
@@ -10279,7 +10350,7 @@
           <w:color w:val="000000"/>
           <w:sz w:val="24"/>
           <w:szCs w:val="24"/>
-          <w:lang w:eastAsia="en-GB"/>
+          <w:lang w:val="en-US" w:eastAsia="en-GB"/>
         </w:rPr>
         <w:tab/>
       </w:r>
@@ -10291,7 +10362,7 @@
           <w:color w:val="000000"/>
           <w:sz w:val="24"/>
           <w:szCs w:val="24"/>
-          <w:lang w:eastAsia="en-GB"/>
+          <w:lang w:val="en-US" w:eastAsia="en-GB"/>
         </w:rPr>
         <w:tab/>
       </w:r>
@@ -14263,7 +14334,7 @@
 </file>
 
 <file path=customXml/itemProps2.xml><?xml version="1.0" encoding="utf-8"?>
-<ds:datastoreItem xmlns:ds="http://schemas.openxmlformats.org/officeDocument/2006/customXml" ds:itemID="{C68F3B03-DE80-48E5-8CF0-622467C88B3C}">
+<ds:datastoreItem xmlns:ds="http://schemas.openxmlformats.org/officeDocument/2006/customXml" ds:itemID="{82EEC41E-1521-4657-BF13-7F59842594C5}">
   <ds:schemaRefs>
     <ds:schemaRef ds:uri="http://schemas.openxmlformats.org/officeDocument/2006/bibliography"/>
   </ds:schemaRefs>

</xml_diff>

<commit_message>
Report update on query
</commit_message>
<xml_diff>
--- a/Projeto/Submission 3/doc/ReportUML.docx
+++ b/Projeto/Submission 3/doc/ReportUML.docx
@@ -9125,14 +9125,109 @@
         <w:pStyle w:val="PargrafodaLista"/>
         <w:jc w:val="both"/>
         <w:rPr>
-          <w:rFonts w:ascii="Tahoma" w:eastAsia="Times New Roman" w:hAnsi="Tahoma" w:cs="Tahoma"/>
-          <w:b/>
-          <w:bCs/>
-          <w:color w:val="000000"/>
-          <w:sz w:val="24"/>
-          <w:szCs w:val="24"/>
-          <w:lang w:eastAsia="en-GB"/>
-        </w:rPr>
+          <w:rFonts w:ascii="Helvetica" w:eastAsia="Times New Roman" w:hAnsi="Helvetica" w:cs="Helvetica"/>
+          <w:color w:val="000000"/>
+          <w:lang w:eastAsia="en-GB"/>
+        </w:rPr>
+      </w:pPr>
+      <w:r>
+        <w:rPr>
+          <w:rFonts w:ascii="Helvetica" w:eastAsia="Times New Roman" w:hAnsi="Helvetica" w:cs="Helvetica"/>
+          <w:color w:val="000000"/>
+          <w:lang w:eastAsia="en-GB"/>
+        </w:rPr>
+        <w:t xml:space="preserve">Esta </w:t>
+      </w:r>
+      <w:proofErr w:type="gramStart"/>
+      <w:r>
+        <w:rPr>
+          <w:rFonts w:ascii="Helvetica" w:eastAsia="Times New Roman" w:hAnsi="Helvetica" w:cs="Helvetica"/>
+          <w:color w:val="000000"/>
+          <w:lang w:eastAsia="en-GB"/>
+        </w:rPr>
+        <w:t>interr</w:t>
+      </w:r>
+      <w:r>
+        <w:rPr>
+          <w:rFonts w:ascii="Helvetica" w:eastAsia="Times New Roman" w:hAnsi="Helvetica" w:cs="Helvetica"/>
+          <w:color w:val="000000"/>
+          <w:lang w:eastAsia="en-GB"/>
+        </w:rPr>
+        <w:t xml:space="preserve">ogação </w:t>
+      </w:r>
+      <w:r>
+        <w:rPr>
+          <w:rFonts w:ascii="Helvetica" w:eastAsia="Times New Roman" w:hAnsi="Helvetica" w:cs="Helvetica"/>
+          <w:color w:val="000000"/>
+          <w:lang w:eastAsia="en-GB"/>
+        </w:rPr>
+        <w:t xml:space="preserve"> lista</w:t>
+      </w:r>
+      <w:proofErr w:type="gramEnd"/>
+      <w:r>
+        <w:rPr>
+          <w:rFonts w:ascii="Helvetica" w:eastAsia="Times New Roman" w:hAnsi="Helvetica" w:cs="Helvetica"/>
+          <w:color w:val="000000"/>
+          <w:lang w:eastAsia="en-GB"/>
+        </w:rPr>
+        <w:t xml:space="preserve"> todos os pares de </w:t>
+      </w:r>
+      <w:r>
+        <w:rPr>
+          <w:rFonts w:ascii="Helvetica" w:eastAsia="Times New Roman" w:hAnsi="Helvetica" w:cs="Helvetica"/>
+          <w:color w:val="000000"/>
+          <w:lang w:eastAsia="en-GB"/>
+        </w:rPr>
+        <w:t>Utilizadores</w:t>
+      </w:r>
+      <w:r>
+        <w:rPr>
+          <w:rFonts w:ascii="Helvetica" w:eastAsia="Times New Roman" w:hAnsi="Helvetica" w:cs="Helvetica"/>
+          <w:color w:val="000000"/>
+          <w:lang w:eastAsia="en-GB"/>
+        </w:rPr>
+        <w:t xml:space="preserve"> e </w:t>
+      </w:r>
+      <w:r>
+        <w:rPr>
+          <w:rFonts w:ascii="Helvetica" w:eastAsia="Times New Roman" w:hAnsi="Helvetica" w:cs="Helvetica"/>
+          <w:color w:val="000000"/>
+          <w:lang w:eastAsia="en-GB"/>
+        </w:rPr>
+        <w:t>Entidades</w:t>
+      </w:r>
+      <w:r>
+        <w:rPr>
+          <w:rFonts w:ascii="Helvetica" w:eastAsia="Times New Roman" w:hAnsi="Helvetica" w:cs="Helvetica"/>
+          <w:color w:val="000000"/>
+          <w:lang w:eastAsia="en-GB"/>
+        </w:rPr>
+        <w:t xml:space="preserve"> Musicais cujo Utilizador adicionou aos favoritos todos os álbuns compostos pela Entidade Musical.</w:t>
+      </w:r>
+    </w:p>
+    <w:p>
+      <w:pPr>
+        <w:pStyle w:val="PargrafodaLista"/>
+        <w:jc w:val="both"/>
+        <w:rPr>
+          <w:rFonts w:ascii="Helvetica" w:eastAsia="Times New Roman" w:hAnsi="Helvetica" w:cs="Helvetica"/>
+          <w:color w:val="000000"/>
+          <w:lang w:eastAsia="en-GB"/>
+        </w:rPr>
+      </w:pPr>
+      <w:r>
+        <w:rPr>
+          <w:rFonts w:ascii="Helvetica" w:eastAsia="Times New Roman" w:hAnsi="Helvetica" w:cs="Helvetica"/>
+          <w:color w:val="000000"/>
+          <w:lang w:eastAsia="en-GB"/>
+        </w:rPr>
+        <w:t xml:space="preserve">Operadores utilizados: </w:t>
+      </w:r>
+    </w:p>
+    <w:p>
+      <w:pPr>
+        <w:pStyle w:val="PargrafodaLista"/>
+        <w:jc w:val="both"/>
       </w:pPr>
     </w:p>
     <w:p>
@@ -10148,7 +10243,6 @@
           <w:szCs w:val="24"/>
           <w:lang w:eastAsia="en-GB"/>
         </w:rPr>
-        <w:lastRenderedPageBreak/>
         <w:t>Interrogação 10</w:t>
       </w:r>
     </w:p>
@@ -13805,7 +13899,6 @@
   <w:style w:type="character" w:default="1" w:styleId="Tipodeletrapredefinidodopargrafo">
     <w:name w:val="Default Paragraph Font"/>
     <w:uiPriority w:val="1"/>
-    <w:semiHidden/>
     <w:unhideWhenUsed/>
   </w:style>
   <w:style w:type="table" w:default="1" w:styleId="Tabelanormal">
@@ -14334,7 +14427,7 @@
 </file>
 
 <file path=customXml/itemProps2.xml><?xml version="1.0" encoding="utf-8"?>
-<ds:datastoreItem xmlns:ds="http://schemas.openxmlformats.org/officeDocument/2006/customXml" ds:itemID="{82EEC41E-1521-4657-BF13-7F59842594C5}">
+<ds:datastoreItem xmlns:ds="http://schemas.openxmlformats.org/officeDocument/2006/customXml" ds:itemID="{F1684462-931A-465E-B35A-03A36DB5F3EB}">
   <ds:schemaRefs>
     <ds:schemaRef ds:uri="http://schemas.openxmlformats.org/officeDocument/2006/bibliography"/>
   </ds:schemaRefs>

</xml_diff>

<commit_message>
same as last commit, just forgot to save lol
</commit_message>
<xml_diff>
--- a/Projeto/Submission 3/doc/ReportUML.docx
+++ b/Projeto/Submission 3/doc/ReportUML.docx
@@ -8911,7 +8911,89 @@
           <w:sz w:val="24"/>
           <w:szCs w:val="24"/>
         </w:rPr>
-        <w:t>Segue-se uma lista de interrogações à base de dados, que consideramos pertinentes tendo em conta o seu contexto. Esta lista encontra-se ordenada, pelo que à interrogação 1 corresponde ao código SQL do ficheiro int1.sql, e o mesmo para as restantes. Em todas as interrogações é usado o operador SELECT FROM, para listar os atributos que interessam.</w:t>
+        <w:t xml:space="preserve">Segue-se uma lista de interrogações à base de dados, que consideramos pertinentes tendo em conta o seu contexto. Esta lista encontra-se ordenada, pelo que à interrogação 1 corresponde ao código SQL do ficheiro int1.sql, e o mesmo para as restantes. Em todas as interrogações </w:t>
+      </w:r>
+      <w:r>
+        <w:rPr>
+          <w:rFonts w:ascii="Tahoma" w:eastAsia="Yu Gothic" w:hAnsi="Tahoma" w:cs="Tahoma"/>
+          <w:sz w:val="24"/>
+          <w:szCs w:val="24"/>
+        </w:rPr>
+        <w:t>são utilizados</w:t>
+      </w:r>
+      <w:r>
+        <w:rPr>
+          <w:rFonts w:ascii="Tahoma" w:eastAsia="Yu Gothic" w:hAnsi="Tahoma" w:cs="Tahoma"/>
+          <w:sz w:val="24"/>
+          <w:szCs w:val="24"/>
+        </w:rPr>
+        <w:t xml:space="preserve"> o</w:t>
+      </w:r>
+      <w:r>
+        <w:rPr>
+          <w:rFonts w:ascii="Tahoma" w:eastAsia="Yu Gothic" w:hAnsi="Tahoma" w:cs="Tahoma"/>
+          <w:sz w:val="24"/>
+          <w:szCs w:val="24"/>
+        </w:rPr>
+        <w:t>s</w:t>
+      </w:r>
+      <w:r>
+        <w:rPr>
+          <w:rFonts w:ascii="Tahoma" w:eastAsia="Yu Gothic" w:hAnsi="Tahoma" w:cs="Tahoma"/>
+          <w:sz w:val="24"/>
+          <w:szCs w:val="24"/>
+        </w:rPr>
+        <w:t xml:space="preserve"> </w:t>
+      </w:r>
+      <w:proofErr w:type="spellStart"/>
+      <w:r>
+        <w:rPr>
+          <w:rFonts w:ascii="Tahoma" w:eastAsia="Yu Gothic" w:hAnsi="Tahoma" w:cs="Tahoma"/>
+          <w:sz w:val="24"/>
+          <w:szCs w:val="24"/>
+        </w:rPr>
+        <w:t>operador</w:t>
+      </w:r>
+      <w:r>
+        <w:rPr>
+          <w:rFonts w:ascii="Tahoma" w:eastAsia="Yu Gothic" w:hAnsi="Tahoma" w:cs="Tahoma"/>
+          <w:sz w:val="24"/>
+          <w:szCs w:val="24"/>
+        </w:rPr>
+        <w:t>res</w:t>
+      </w:r>
+      <w:proofErr w:type="spellEnd"/>
+      <w:r>
+        <w:rPr>
+          <w:rFonts w:ascii="Tahoma" w:eastAsia="Yu Gothic" w:hAnsi="Tahoma" w:cs="Tahoma"/>
+          <w:sz w:val="24"/>
+          <w:szCs w:val="24"/>
+        </w:rPr>
+        <w:t xml:space="preserve"> SELECT</w:t>
+      </w:r>
+      <w:r>
+        <w:rPr>
+          <w:rFonts w:ascii="Tahoma" w:eastAsia="Yu Gothic" w:hAnsi="Tahoma" w:cs="Tahoma"/>
+          <w:sz w:val="24"/>
+          <w:szCs w:val="24"/>
+        </w:rPr>
+        <w:t xml:space="preserve"> e</w:t>
+      </w:r>
+      <w:r>
+        <w:rPr>
+          <w:rFonts w:ascii="Tahoma" w:eastAsia="Yu Gothic" w:hAnsi="Tahoma" w:cs="Tahoma"/>
+          <w:sz w:val="24"/>
+          <w:szCs w:val="24"/>
+        </w:rPr>
+        <w:t xml:space="preserve"> FROM, para listar os atributos </w:t>
+      </w:r>
+      <w:r>
+        <w:rPr>
+          <w:rFonts w:ascii="Tahoma" w:eastAsia="Yu Gothic" w:hAnsi="Tahoma" w:cs="Tahoma"/>
+          <w:sz w:val="24"/>
+          <w:szCs w:val="24"/>
+        </w:rPr>
+        <w:t>desejados.</w:t>
       </w:r>
     </w:p>
     <w:p>
@@ -9055,17 +9137,7 @@
           <w:szCs w:val="24"/>
           <w:lang w:val="en-US" w:eastAsia="en-GB"/>
         </w:rPr>
-        <w:t xml:space="preserve"> </w:t>
-      </w:r>
-      <w:r>
-        <w:rPr>
-          <w:rFonts w:ascii="Tahoma" w:eastAsia="Times New Roman" w:hAnsi="Tahoma" w:cs="Tahoma"/>
-          <w:color w:val="000000"/>
-          <w:sz w:val="24"/>
-          <w:szCs w:val="24"/>
-          <w:lang w:val="en-US" w:eastAsia="en-GB"/>
-        </w:rPr>
-        <w:t>SUM, AS, NATURAL JOIN, JOIN, GROUP BY, USING, WHERE, ORDER BY.</w:t>
+        <w:t xml:space="preserve"> SUM, AS, NATURAL JOIN, JOIN, GROUP BY, USING, WHERE, ORDER BY.</w:t>
       </w:r>
     </w:p>
     <w:p>
@@ -9157,7 +9229,17 @@
           <w:szCs w:val="24"/>
           <w:lang w:eastAsia="en-GB"/>
         </w:rPr>
-        <w:t xml:space="preserve">Esta </w:t>
+        <w:t>L</w:t>
+      </w:r>
+      <w:r>
+        <w:rPr>
+          <w:rFonts w:ascii="Tahoma" w:eastAsia="Times New Roman" w:hAnsi="Tahoma" w:cs="Tahoma"/>
+          <w:color w:val="000000"/>
+          <w:sz w:val="24"/>
+          <w:szCs w:val="24"/>
+          <w:lang w:eastAsia="en-GB"/>
+        </w:rPr>
+        <w:t xml:space="preserve">ista todos os pares de Utilizadores e Entidades Musicais </w:t>
       </w:r>
       <w:proofErr w:type="gramStart"/>
       <w:r>
@@ -9168,7 +9250,7 @@
           <w:szCs w:val="24"/>
           <w:lang w:eastAsia="en-GB"/>
         </w:rPr>
-        <w:t>interrogação  lista</w:t>
+        <w:t>cujo Utilizador</w:t>
       </w:r>
       <w:proofErr w:type="gramEnd"/>
       <w:r>
@@ -9179,7 +9261,7 @@
           <w:szCs w:val="24"/>
           <w:lang w:eastAsia="en-GB"/>
         </w:rPr>
-        <w:t xml:space="preserve"> todos os pares de Utilizadores e Entidades Musicais cujo Utilizador adicionou aos favoritos todos os álbuns compostos pela Entidade Musical.</w:t>
+        <w:t xml:space="preserve"> adicionou aos favoritos todos os álbuns compostos pela Entidade Musical.</w:t>
       </w:r>
     </w:p>
     <w:p>
@@ -9234,17 +9316,7 @@
           <w:szCs w:val="24"/>
           <w:lang w:val="en-US" w:eastAsia="en-GB"/>
         </w:rPr>
-        <w:t xml:space="preserve"> </w:t>
-      </w:r>
-      <w:r>
-        <w:rPr>
-          <w:rFonts w:ascii="Tahoma" w:eastAsia="Times New Roman" w:hAnsi="Tahoma" w:cs="Tahoma"/>
-          <w:color w:val="000000"/>
-          <w:sz w:val="24"/>
-          <w:szCs w:val="24"/>
-          <w:lang w:val="en-US" w:eastAsia="en-GB"/>
-        </w:rPr>
-        <w:t>COUNT, AS, NATURAL JOIN, GROUP BY, ORDER BY.</w:t>
+        <w:t xml:space="preserve"> COUNT, AS, NATURAL JOIN, GROUP BY, ORDER BY.</w:t>
       </w:r>
     </w:p>
     <w:p>
@@ -9336,7 +9408,17 @@
           <w:szCs w:val="24"/>
           <w:lang w:eastAsia="en-GB"/>
         </w:rPr>
-        <w:t>Esta interrogação lista o tempo total de audição de música para cada utilizador, em segundos.</w:t>
+        <w:t>L</w:t>
+      </w:r>
+      <w:r>
+        <w:rPr>
+          <w:rFonts w:ascii="Tahoma" w:eastAsia="Times New Roman" w:hAnsi="Tahoma" w:cs="Tahoma"/>
+          <w:color w:val="000000"/>
+          <w:sz w:val="24"/>
+          <w:szCs w:val="24"/>
+          <w:lang w:eastAsia="en-GB"/>
+        </w:rPr>
+        <w:t>ista o tempo total de audição de música para cada utilizador, em segundos.</w:t>
       </w:r>
     </w:p>
     <w:p>
@@ -9388,17 +9470,7 @@
           <w:szCs w:val="24"/>
           <w:lang w:val="en-US" w:eastAsia="en-GB"/>
         </w:rPr>
-        <w:t xml:space="preserve"> </w:t>
-      </w:r>
-      <w:r>
-        <w:rPr>
-          <w:rFonts w:ascii="Tahoma" w:eastAsia="Times New Roman" w:hAnsi="Tahoma" w:cs="Tahoma"/>
-          <w:color w:val="000000"/>
-          <w:sz w:val="24"/>
-          <w:szCs w:val="24"/>
-          <w:lang w:val="en-US" w:eastAsia="en-GB"/>
-        </w:rPr>
-        <w:t>SUM, NATURAL JOIN, GROUP BY.</w:t>
+        <w:t xml:space="preserve"> SUM, NATURAL JOIN, GROUP BY.</w:t>
       </w:r>
     </w:p>
     <w:p>
@@ -9487,7 +9559,17 @@
           <w:szCs w:val="24"/>
           <w:lang w:eastAsia="en-GB"/>
         </w:rPr>
-        <w:t>Esta interrogação lista todas as músicas de cada banda.</w:t>
+        <w:t>L</w:t>
+      </w:r>
+      <w:r>
+        <w:rPr>
+          <w:rFonts w:ascii="Tahoma" w:eastAsia="Times New Roman" w:hAnsi="Tahoma" w:cs="Tahoma"/>
+          <w:color w:val="000000"/>
+          <w:sz w:val="24"/>
+          <w:szCs w:val="24"/>
+          <w:lang w:eastAsia="en-GB"/>
+        </w:rPr>
+        <w:t>ista todas as músicas de cada banda.</w:t>
       </w:r>
     </w:p>
     <w:p>
@@ -9656,7 +9738,17 @@
           <w:szCs w:val="24"/>
           <w:lang w:eastAsia="en-GB"/>
         </w:rPr>
-        <w:t>Esta interrogação lista todos os pares de seguidores que se seguem reciprocamente.</w:t>
+        <w:t>L</w:t>
+      </w:r>
+      <w:r>
+        <w:rPr>
+          <w:rFonts w:ascii="Tahoma" w:eastAsia="Times New Roman" w:hAnsi="Tahoma" w:cs="Tahoma"/>
+          <w:color w:val="000000"/>
+          <w:sz w:val="24"/>
+          <w:szCs w:val="24"/>
+          <w:lang w:eastAsia="en-GB"/>
+        </w:rPr>
+        <w:t>ista todos os pares de seguidores que se seguem reciprocamente.</w:t>
       </w:r>
     </w:p>
     <w:p>
@@ -9711,17 +9803,7 @@
           <w:szCs w:val="24"/>
           <w:lang w:val="en-US" w:eastAsia="en-GB"/>
         </w:rPr>
-        <w:t xml:space="preserve"> </w:t>
-      </w:r>
-      <w:r>
-        <w:rPr>
-          <w:rFonts w:ascii="Tahoma" w:eastAsia="Times New Roman" w:hAnsi="Tahoma" w:cs="Tahoma"/>
-          <w:color w:val="000000"/>
-          <w:sz w:val="24"/>
-          <w:szCs w:val="24"/>
-          <w:lang w:val="en-US" w:eastAsia="en-GB"/>
-        </w:rPr>
-        <w:t>AND, NATURAL JOIN, AS, JOIN, WHERE.</w:t>
+        <w:t xml:space="preserve"> AND, NATURAL JOIN, AS, JOIN, WHERE.</w:t>
       </w:r>
     </w:p>
     <w:p>
@@ -9813,7 +9895,17 @@
           <w:szCs w:val="24"/>
           <w:lang w:eastAsia="en-GB"/>
         </w:rPr>
-        <w:t>Esta interrogação apresenta o álbum com maior número de músicas.</w:t>
+        <w:t>A</w:t>
+      </w:r>
+      <w:r>
+        <w:rPr>
+          <w:rFonts w:ascii="Tahoma" w:eastAsia="Times New Roman" w:hAnsi="Tahoma" w:cs="Tahoma"/>
+          <w:color w:val="000000"/>
+          <w:sz w:val="24"/>
+          <w:szCs w:val="24"/>
+          <w:lang w:eastAsia="en-GB"/>
+        </w:rPr>
+        <w:t>presenta o álbum com maior número de músicas.</w:t>
       </w:r>
     </w:p>
     <w:p>
@@ -9868,17 +9960,7 @@
           <w:szCs w:val="24"/>
           <w:lang w:val="en-US" w:eastAsia="en-GB"/>
         </w:rPr>
-        <w:t xml:space="preserve"> </w:t>
-      </w:r>
-      <w:r>
-        <w:rPr>
-          <w:rFonts w:ascii="Tahoma" w:eastAsia="Times New Roman" w:hAnsi="Tahoma" w:cs="Tahoma"/>
-          <w:color w:val="000000"/>
-          <w:sz w:val="24"/>
-          <w:szCs w:val="24"/>
-          <w:lang w:val="en-US" w:eastAsia="en-GB"/>
-        </w:rPr>
-        <w:t>MAX, AS, COUNT, GROUP BY, NATURAL JOIN.</w:t>
+        <w:t xml:space="preserve"> MAX, AS, COUNT, GROUP BY, NATURAL JOIN.</w:t>
       </w:r>
     </w:p>
     <w:p>
@@ -9904,7 +9986,6 @@
           <w:szCs w:val="24"/>
           <w:lang w:eastAsia="en-GB"/>
         </w:rPr>
-        <w:lastRenderedPageBreak/>
         <w:t>Interrogação 7</w:t>
       </w:r>
     </w:p>
@@ -9936,6 +10017,7 @@
           <w:szCs w:val="24"/>
           <w:lang w:eastAsia="en-GB"/>
         </w:rPr>
+        <w:lastRenderedPageBreak/>
         <w:t>Descrição:</w:t>
       </w:r>
       <w:r>
@@ -9956,7 +10038,17 @@
           <w:szCs w:val="24"/>
           <w:lang w:eastAsia="en-GB"/>
         </w:rPr>
-        <w:t xml:space="preserve">Esta interrogação apresenta o Top10 das músicas mais </w:t>
+        <w:t>Apresenta</w:t>
+      </w:r>
+      <w:r>
+        <w:rPr>
+          <w:rFonts w:ascii="Tahoma" w:eastAsia="Times New Roman" w:hAnsi="Tahoma" w:cs="Tahoma"/>
+          <w:color w:val="000000"/>
+          <w:sz w:val="24"/>
+          <w:szCs w:val="24"/>
+          <w:lang w:eastAsia="en-GB"/>
+        </w:rPr>
+        <w:t xml:space="preserve"> o Top10 das músicas mais </w:t>
       </w:r>
       <w:proofErr w:type="spellStart"/>
       <w:r>
@@ -10033,17 +10125,7 @@
           <w:szCs w:val="24"/>
           <w:lang w:val="en-US" w:eastAsia="en-GB"/>
         </w:rPr>
-        <w:t xml:space="preserve"> </w:t>
-      </w:r>
-      <w:r>
-        <w:rPr>
-          <w:rFonts w:ascii="Tahoma" w:eastAsia="Times New Roman" w:hAnsi="Tahoma" w:cs="Tahoma"/>
-          <w:color w:val="000000"/>
-          <w:sz w:val="24"/>
-          <w:szCs w:val="24"/>
-          <w:lang w:val="en-US" w:eastAsia="en-GB"/>
-        </w:rPr>
-        <w:t>COUNT, AS, NATURAL JOIN, GROUP BY, ORDER BY, DESC, LIMIT.</w:t>
+        <w:t xml:space="preserve"> COUNT, AS, NATURAL JOIN, GROUP BY, ORDER BY, DESC, LIMIT.</w:t>
       </w:r>
     </w:p>
     <w:p>
@@ -10135,7 +10217,17 @@
           <w:szCs w:val="24"/>
           <w:lang w:eastAsia="en-GB"/>
         </w:rPr>
-        <w:t xml:space="preserve">Esta interrogação apresenta o número de Estilos Musicais </w:t>
+        <w:t>A</w:t>
+      </w:r>
+      <w:r>
+        <w:rPr>
+          <w:rFonts w:ascii="Tahoma" w:eastAsia="Times New Roman" w:hAnsi="Tahoma" w:cs="Tahoma"/>
+          <w:color w:val="000000"/>
+          <w:sz w:val="24"/>
+          <w:szCs w:val="24"/>
+          <w:lang w:eastAsia="en-GB"/>
+        </w:rPr>
+        <w:t xml:space="preserve">presenta o número de Estilos Musicais </w:t>
       </w:r>
       <w:proofErr w:type="spellStart"/>
       <w:r>
@@ -10212,17 +10304,7 @@
           <w:szCs w:val="24"/>
           <w:lang w:val="en-US" w:eastAsia="en-GB"/>
         </w:rPr>
-        <w:t xml:space="preserve"> </w:t>
-      </w:r>
-      <w:r>
-        <w:rPr>
-          <w:rFonts w:ascii="Tahoma" w:eastAsia="Times New Roman" w:hAnsi="Tahoma" w:cs="Tahoma"/>
-          <w:color w:val="000000"/>
-          <w:sz w:val="24"/>
-          <w:szCs w:val="24"/>
-          <w:lang w:val="en-US" w:eastAsia="en-GB"/>
-        </w:rPr>
-        <w:t>COUNT, DISTINCT, AS, NATURAL JOIN, GROUP BY.</w:t>
+        <w:t xml:space="preserve"> COUNT, DISTINCT, AS, NATURAL JOIN, GROUP BY.</w:t>
       </w:r>
     </w:p>
     <w:p>
@@ -10314,7 +10396,17 @@
           <w:szCs w:val="24"/>
           <w:lang w:eastAsia="en-GB"/>
         </w:rPr>
-        <w:t>Esta interrogação apresenta o Estilo Musical predominante em cada Entidade Musical, deduzido a partir dos Estilos Musicais das músicas da sua autoria.</w:t>
+        <w:t>A</w:t>
+      </w:r>
+      <w:r>
+        <w:rPr>
+          <w:rFonts w:ascii="Tahoma" w:eastAsia="Times New Roman" w:hAnsi="Tahoma" w:cs="Tahoma"/>
+          <w:color w:val="000000"/>
+          <w:sz w:val="24"/>
+          <w:szCs w:val="24"/>
+          <w:lang w:eastAsia="en-GB"/>
+        </w:rPr>
+        <w:t>presenta o Estilo Musical predominante em cada Entidade Musical, deduzido a partir dos Estilos Musicais das músicas da sua autoria.</w:t>
       </w:r>
     </w:p>
     <w:p>
@@ -10367,17 +10459,7 @@
           <w:szCs w:val="24"/>
           <w:lang w:val="en-US" w:eastAsia="en-GB"/>
         </w:rPr>
-        <w:t xml:space="preserve"> </w:t>
-      </w:r>
-      <w:r>
-        <w:rPr>
-          <w:rFonts w:ascii="Tahoma" w:eastAsia="Times New Roman" w:hAnsi="Tahoma" w:cs="Tahoma"/>
-          <w:color w:val="000000"/>
-          <w:sz w:val="24"/>
-          <w:szCs w:val="24"/>
-          <w:lang w:val="en-US" w:eastAsia="en-GB"/>
-        </w:rPr>
-        <w:t>AS, NATURAL JOIN, COUNT, JOIN, GROUP BY.</w:t>
+        <w:t xml:space="preserve"> AS, NATURAL JOIN, COUNT, JOIN, GROUP BY.</w:t>
       </w:r>
     </w:p>
     <w:p>
@@ -10452,8 +10534,6 @@
       <w:r>
         <w:rPr>
           <w:rFonts w:ascii="Tahoma" w:eastAsia="Times New Roman" w:hAnsi="Tahoma" w:cs="Tahoma"/>
-          <w:b/>
-          <w:bCs/>
           <w:color w:val="000000"/>
           <w:sz w:val="24"/>
           <w:szCs w:val="24"/>
@@ -10469,17 +10549,7 @@
           <w:szCs w:val="24"/>
           <w:lang w:eastAsia="en-GB"/>
         </w:rPr>
-        <w:t xml:space="preserve"> </w:t>
-      </w:r>
-      <w:r>
-        <w:rPr>
-          <w:rFonts w:ascii="Tahoma" w:eastAsia="Times New Roman" w:hAnsi="Tahoma" w:cs="Tahoma"/>
-          <w:color w:val="000000"/>
-          <w:sz w:val="24"/>
-          <w:szCs w:val="24"/>
-          <w:lang w:eastAsia="en-GB"/>
-        </w:rPr>
-        <w:t>Operadores utilizados: AS, NATURAL JOIN, WHERE, AND, ORDER BY.</w:t>
+        <w:t>Lista os artistas que são vocalistas, que nasceram entre 1970 e 1980</w:t>
       </w:r>
     </w:p>
     <w:p>
@@ -10524,52 +10594,29 @@
           <w:szCs w:val="24"/>
           <w:lang w:val="en-US" w:eastAsia="en-GB"/>
         </w:rPr>
-        <w:t>:</w:t>
-      </w:r>
-      <w:r>
-        <w:rPr>
-          <w:rFonts w:ascii="Tahoma" w:eastAsia="Times New Roman" w:hAnsi="Tahoma" w:cs="Tahoma"/>
-          <w:b/>
-          <w:bCs/>
+        <w:t xml:space="preserve">: </w:t>
+      </w:r>
+      <w:r>
+        <w:rPr>
+          <w:rFonts w:ascii="Tahoma" w:eastAsia="Times New Roman" w:hAnsi="Tahoma" w:cs="Tahoma"/>
           <w:color w:val="000000"/>
           <w:sz w:val="24"/>
           <w:szCs w:val="24"/>
           <w:lang w:val="en-US" w:eastAsia="en-GB"/>
         </w:rPr>
-        <w:t xml:space="preserve"> </w:t>
-      </w:r>
-      <w:r>
-        <w:rPr>
-          <w:rFonts w:ascii="Tahoma" w:eastAsia="Times New Roman" w:hAnsi="Tahoma" w:cs="Tahoma"/>
-          <w:color w:val="000000"/>
-          <w:sz w:val="24"/>
-          <w:szCs w:val="24"/>
-          <w:lang w:val="en-US" w:eastAsia="en-GB"/>
-        </w:rPr>
-        <w:t xml:space="preserve"> </w:t>
-      </w:r>
-      <w:r>
-        <w:rPr>
-          <w:rFonts w:ascii="Tahoma" w:eastAsia="Times New Roman" w:hAnsi="Tahoma" w:cs="Tahoma"/>
-          <w:color w:val="000000"/>
-          <w:sz w:val="24"/>
-          <w:szCs w:val="24"/>
-          <w:lang w:val="en-US" w:eastAsia="en-GB"/>
-        </w:rPr>
-        <w:t>AS, NATURAL JOIN, WHERE, AND, ORDER BY.</w:t>
-      </w:r>
-    </w:p>
-    <w:p>
-      <w:pPr>
-        <w:jc w:val="both"/>
-        <w:rPr>
-          <w:rFonts w:ascii="Tahoma" w:eastAsia="Times New Roman" w:hAnsi="Tahoma" w:cs="Tahoma"/>
-          <w:b/>
-          <w:bCs/>
-          <w:color w:val="000000"/>
-          <w:sz w:val="24"/>
-          <w:szCs w:val="24"/>
-          <w:lang w:val="en-US" w:eastAsia="en-GB"/>
+        <w:t xml:space="preserve"> AS, NATURAL JOIN, WHERE, AND, ORDER BY.</w:t>
+      </w:r>
+    </w:p>
+    <w:p>
+      <w:pPr>
+        <w:spacing w:after="0" w:line="240" w:lineRule="auto"/>
+        <w:rPr>
+          <w:rFonts w:ascii="Tahoma" w:hAnsi="Tahoma" w:cs="Tahoma"/>
+          <w:color w:val="333333"/>
+          <w:sz w:val="24"/>
+          <w:szCs w:val="24"/>
+          <w:shd w:val="clear" w:color="auto" w:fill="FFFFFF"/>
+          <w:lang w:val="en-US"/>
         </w:rPr>
       </w:pPr>
     </w:p>
@@ -10579,268 +10626,8 @@
         <w:ind w:left="0"/>
         <w:jc w:val="both"/>
         <w:rPr>
-          <w:rFonts w:ascii="Tahoma" w:eastAsia="Times New Roman" w:hAnsi="Tahoma" w:cs="Tahoma"/>
-          <w:b/>
-          <w:bCs/>
-          <w:color w:val="000000"/>
-          <w:sz w:val="24"/>
-          <w:szCs w:val="24"/>
-          <w:lang w:val="en-US" w:eastAsia="en-GB"/>
-        </w:rPr>
-      </w:pPr>
-    </w:p>
-    <w:p>
-      <w:pPr>
-        <w:pStyle w:val="PargrafodaLista"/>
-        <w:spacing w:after="0" w:line="240" w:lineRule="auto"/>
-        <w:rPr>
-          <w:rFonts w:ascii="Tahoma" w:eastAsia="Times New Roman" w:hAnsi="Tahoma" w:cs="Tahoma"/>
-          <w:color w:val="000000"/>
-          <w:sz w:val="24"/>
-          <w:szCs w:val="24"/>
-          <w:lang w:eastAsia="en-GB"/>
-        </w:rPr>
-      </w:pPr>
-      <w:r>
-        <w:rPr>
-          <w:rFonts w:ascii="Tahoma" w:eastAsia="Times New Roman" w:hAnsi="Tahoma" w:cs="Tahoma"/>
-          <w:b/>
-          <w:bCs/>
-          <w:color w:val="000000"/>
-          <w:sz w:val="24"/>
-          <w:szCs w:val="24"/>
-          <w:lang w:val="en-US" w:eastAsia="en-GB"/>
-        </w:rPr>
-        <w:t xml:space="preserve">   </w:t>
-      </w:r>
-      <w:r>
-        <w:rPr>
-          <w:rFonts w:ascii="Tahoma" w:eastAsia="Times New Roman" w:hAnsi="Tahoma" w:cs="Tahoma"/>
-          <w:b/>
-          <w:bCs/>
-          <w:color w:val="000000"/>
-          <w:sz w:val="24"/>
-          <w:szCs w:val="24"/>
-          <w:lang w:val="en-US" w:eastAsia="en-GB"/>
-        </w:rPr>
-        <w:tab/>
-      </w:r>
-      <w:r>
-        <w:rPr>
-          <w:rFonts w:ascii="Tahoma" w:eastAsia="Times New Roman" w:hAnsi="Tahoma" w:cs="Tahoma"/>
-          <w:b/>
-          <w:bCs/>
-          <w:color w:val="000000"/>
-          <w:sz w:val="24"/>
-          <w:szCs w:val="24"/>
-          <w:lang w:val="en-US" w:eastAsia="en-GB"/>
-        </w:rPr>
-        <w:tab/>
-      </w:r>
-      <w:r>
-        <w:rPr>
-          <w:rFonts w:ascii="Tahoma" w:eastAsia="Times New Roman" w:hAnsi="Tahoma" w:cs="Tahoma"/>
-          <w:b/>
-          <w:bCs/>
-          <w:color w:val="000000"/>
-          <w:sz w:val="24"/>
-          <w:szCs w:val="24"/>
-          <w:lang w:val="en-US" w:eastAsia="en-GB"/>
-        </w:rPr>
-        <w:tab/>
-      </w:r>
-      <w:r>
-        <w:rPr>
-          <w:rFonts w:ascii="Tahoma" w:eastAsia="Times New Roman" w:hAnsi="Tahoma" w:cs="Tahoma"/>
-          <w:b/>
-          <w:bCs/>
-          <w:color w:val="000000"/>
-          <w:sz w:val="24"/>
-          <w:szCs w:val="24"/>
-          <w:lang w:val="en-US" w:eastAsia="en-GB"/>
-        </w:rPr>
-        <w:tab/>
-      </w:r>
-      <w:r>
-        <w:rPr>
-          <w:rFonts w:ascii="Tahoma" w:eastAsia="Times New Roman" w:hAnsi="Tahoma" w:cs="Tahoma"/>
-          <w:color w:val="000000"/>
-          <w:sz w:val="24"/>
-          <w:szCs w:val="24"/>
-          <w:lang w:eastAsia="en-GB"/>
-        </w:rPr>
-        <w:t xml:space="preserve">// TIRAR </w:t>
-      </w:r>
-      <w:r>
-        <w:rPr>
-          <w:rFonts w:ascii="Tahoma" w:eastAsia="Times New Roman" w:hAnsi="Tahoma" w:cs="Tahoma"/>
-          <w:color w:val="000000"/>
-          <w:sz w:val="24"/>
-          <w:szCs w:val="24"/>
-          <w:u w:val="single"/>
-          <w:lang w:eastAsia="en-GB"/>
-        </w:rPr>
-        <w:t>INTERROGAÇÕES</w:t>
-      </w:r>
-      <w:r>
-        <w:rPr>
-          <w:rFonts w:ascii="Tahoma" w:eastAsia="Times New Roman" w:hAnsi="Tahoma" w:cs="Tahoma"/>
-          <w:color w:val="000000"/>
-          <w:sz w:val="24"/>
-          <w:szCs w:val="24"/>
-          <w:lang w:eastAsia="en-GB"/>
-        </w:rPr>
-        <w:t xml:space="preserve"> DAQUI</w:t>
-      </w:r>
-    </w:p>
-    <w:p>
-      <w:pPr>
-        <w:pStyle w:val="PargrafodaLista"/>
-        <w:spacing w:after="0" w:line="240" w:lineRule="auto"/>
-        <w:rPr>
-          <w:rFonts w:ascii="Tahoma" w:eastAsia="Times New Roman" w:hAnsi="Tahoma" w:cs="Tahoma"/>
-          <w:color w:val="000000"/>
-          <w:sz w:val="24"/>
-          <w:szCs w:val="24"/>
-          <w:lang w:eastAsia="en-GB"/>
-        </w:rPr>
-      </w:pPr>
-    </w:p>
-    <w:p>
-      <w:pPr>
-        <w:pStyle w:val="PargrafodaLista"/>
-        <w:spacing w:after="0" w:line="240" w:lineRule="auto"/>
-        <w:ind w:firstLine="720"/>
-        <w:rPr>
-          <w:rFonts w:ascii="Tahoma" w:hAnsi="Tahoma" w:cs="Tahoma"/>
-          <w:color w:val="333333"/>
-          <w:sz w:val="24"/>
-          <w:szCs w:val="24"/>
-          <w:shd w:val="clear" w:color="auto" w:fill="FFFFFF"/>
+          <w:rFonts w:ascii="Tahoma" w:eastAsia="Yu Gothic" w:hAnsi="Tahoma" w:cs="Tahoma"/>
           <w:lang w:val="en-US"/>
-        </w:rPr>
-      </w:pPr>
-    </w:p>
-    <w:p>
-      <w:pPr>
-        <w:pStyle w:val="PargrafodaLista"/>
-        <w:spacing w:after="0" w:line="240" w:lineRule="auto"/>
-        <w:ind w:firstLine="720"/>
-        <w:rPr>
-          <w:rFonts w:ascii="Tahoma" w:hAnsi="Tahoma" w:cs="Tahoma"/>
-          <w:color w:val="333333"/>
-          <w:sz w:val="24"/>
-          <w:szCs w:val="24"/>
-          <w:shd w:val="clear" w:color="auto" w:fill="FFFFFF"/>
-        </w:rPr>
-      </w:pPr>
-      <w:r>
-        <w:rPr>
-          <w:rFonts w:ascii="Tahoma" w:hAnsi="Tahoma" w:cs="Tahoma"/>
-          <w:color w:val="333333"/>
-          <w:sz w:val="24"/>
-          <w:szCs w:val="24"/>
-          <w:shd w:val="clear" w:color="auto" w:fill="FFFFFF"/>
-        </w:rPr>
-        <w:t xml:space="preserve"> Esta interrogação lista todos os pares Utilizador-Álbum, desde que o utilizador tenha ouvido uma </w:t>
-      </w:r>
-      <w:proofErr w:type="gramStart"/>
-      <w:r>
-        <w:rPr>
-          <w:rFonts w:ascii="Tahoma" w:hAnsi="Tahoma" w:cs="Tahoma"/>
-          <w:color w:val="333333"/>
-          <w:sz w:val="24"/>
-          <w:szCs w:val="24"/>
-          <w:shd w:val="clear" w:color="auto" w:fill="FFFFFF"/>
-        </w:rPr>
-        <w:t>musica</w:t>
-      </w:r>
-      <w:proofErr w:type="gramEnd"/>
-      <w:r>
-        <w:rPr>
-          <w:rFonts w:ascii="Tahoma" w:hAnsi="Tahoma" w:cs="Tahoma"/>
-          <w:color w:val="333333"/>
-          <w:sz w:val="24"/>
-          <w:szCs w:val="24"/>
-          <w:shd w:val="clear" w:color="auto" w:fill="FFFFFF"/>
-        </w:rPr>
-        <w:t xml:space="preserve"> desse álbum. É também apresentada a duração total em segundos que o utilizador ouviu </w:t>
-      </w:r>
-      <w:r>
-        <w:rPr>
-          <w:rFonts w:ascii="Tahoma" w:hAnsi="Tahoma" w:cs="Tahoma"/>
-          <w:color w:val="333333"/>
-          <w:sz w:val="24"/>
-          <w:szCs w:val="24"/>
-          <w:u w:val="single"/>
-          <w:shd w:val="clear" w:color="auto" w:fill="FFFFFF"/>
-        </w:rPr>
-        <w:t>o</w:t>
-      </w:r>
-      <w:r>
-        <w:rPr>
-          <w:rFonts w:ascii="Tahoma" w:hAnsi="Tahoma" w:cs="Tahoma"/>
-          <w:color w:val="333333"/>
-          <w:sz w:val="24"/>
-          <w:szCs w:val="24"/>
-          <w:shd w:val="clear" w:color="auto" w:fill="FFFFFF"/>
-        </w:rPr>
-        <w:t xml:space="preserve"> álbum.</w:t>
-      </w:r>
-    </w:p>
-    <w:p>
-      <w:pPr>
-        <w:pStyle w:val="PargrafodaLista"/>
-        <w:spacing w:after="0" w:line="240" w:lineRule="auto"/>
-        <w:ind w:firstLine="720"/>
-        <w:rPr>
-          <w:rFonts w:ascii="Tahoma" w:hAnsi="Tahoma" w:cs="Tahoma"/>
-          <w:color w:val="333333"/>
-          <w:sz w:val="24"/>
-          <w:szCs w:val="24"/>
-          <w:shd w:val="clear" w:color="auto" w:fill="FFFFFF"/>
-        </w:rPr>
-      </w:pPr>
-      <w:r>
-        <w:rPr>
-          <w:rFonts w:ascii="Tahoma" w:hAnsi="Tahoma" w:cs="Tahoma"/>
-          <w:color w:val="333333"/>
-          <w:sz w:val="24"/>
-          <w:szCs w:val="24"/>
-          <w:shd w:val="clear" w:color="auto" w:fill="FFFFFF"/>
-        </w:rPr>
-        <w:t xml:space="preserve">Operadores utilizados: </w:t>
-      </w:r>
-      <w:proofErr w:type="gramStart"/>
-      <w:r>
-        <w:rPr>
-          <w:rFonts w:ascii="Tahoma" w:hAnsi="Tahoma" w:cs="Tahoma"/>
-          <w:color w:val="333333"/>
-          <w:sz w:val="24"/>
-          <w:szCs w:val="24"/>
-          <w:shd w:val="clear" w:color="auto" w:fill="FFFFFF"/>
-        </w:rPr>
-        <w:t>SUM(</w:t>
-      </w:r>
-      <w:proofErr w:type="gramEnd"/>
-      <w:r>
-        <w:rPr>
-          <w:rFonts w:ascii="Tahoma" w:hAnsi="Tahoma" w:cs="Tahoma"/>
-          <w:color w:val="333333"/>
-          <w:sz w:val="24"/>
-          <w:szCs w:val="24"/>
-          <w:shd w:val="clear" w:color="auto" w:fill="FFFFFF"/>
-        </w:rPr>
-        <w:t>), NATURAL JOIN, GROUP BY.</w:t>
-      </w:r>
-    </w:p>
-    <w:p>
-      <w:pPr>
-        <w:pStyle w:val="PargrafodaLista"/>
-        <w:ind w:left="0"/>
-        <w:jc w:val="both"/>
-        <w:rPr>
-          <w:rFonts w:ascii="Tahoma" w:eastAsia="Yu Gothic" w:hAnsi="Tahoma" w:cs="Tahoma"/>
         </w:rPr>
         <w:sectPr>
           <w:footerReference w:type="default" r:id="rId12"/>
@@ -14058,6 +13845,7 @@
   <w:style w:type="character" w:default="1" w:styleId="Tipodeletrapredefinidodopargrafo">
     <w:name w:val="Default Paragraph Font"/>
     <w:uiPriority w:val="1"/>
+    <w:semiHidden/>
     <w:unhideWhenUsed/>
   </w:style>
   <w:style w:type="table" w:default="1" w:styleId="Tabelanormal">
@@ -14586,7 +14374,7 @@
 </file>
 
 <file path=customXml/itemProps2.xml><?xml version="1.0" encoding="utf-8"?>
-<ds:datastoreItem xmlns:ds="http://schemas.openxmlformats.org/officeDocument/2006/customXml" ds:itemID="{72DBC23D-AF9B-4D3B-9EA1-48957880EAE3}">
+<ds:datastoreItem xmlns:ds="http://schemas.openxmlformats.org/officeDocument/2006/customXml" ds:itemID="{79C38682-2B64-49AF-A023-A74B6DE4DC80}">
   <ds:schemaRefs>
     <ds:schemaRef ds:uri="http://schemas.openxmlformats.org/officeDocument/2006/bibliography"/>
   </ds:schemaRefs>

</xml_diff>

<commit_message>
switch a query for a better one
</commit_message>
<xml_diff>
--- a/Projeto/Submission 3/doc/ReportUML.docx
+++ b/Projeto/Submission 3/doc/ReportUML.docx
@@ -9333,6 +9333,15 @@
     <w:p>
       <w:pPr>
         <w:jc w:val="both"/>
+        <w:rPr>
+          <w:rFonts w:ascii="Tahoma" w:eastAsia="Times New Roman" w:hAnsi="Tahoma" w:cs="Tahoma"/>
+          <w:b/>
+          <w:bCs/>
+          <w:color w:val="000000"/>
+          <w:sz w:val="24"/>
+          <w:szCs w:val="24"/>
+          <w:lang w:eastAsia="en-GB"/>
+        </w:rPr>
       </w:pPr>
       <w:r>
         <w:rPr>
@@ -9357,140 +9366,6 @@
           <w:lang w:eastAsia="en-GB"/>
         </w:rPr>
         <w:t>3</w:t>
-      </w:r>
-    </w:p>
-    <w:p>
-      <w:pPr>
-        <w:pStyle w:val="PargrafodaLista"/>
-        <w:numPr>
-          <w:ilvl w:val="0"/>
-          <w:numId w:val="26"/>
-        </w:numPr>
-        <w:jc w:val="both"/>
-        <w:rPr>
-          <w:rFonts w:ascii="Tahoma" w:eastAsia="Times New Roman" w:hAnsi="Tahoma" w:cs="Tahoma"/>
-          <w:b/>
-          <w:bCs/>
-          <w:color w:val="000000"/>
-          <w:sz w:val="24"/>
-          <w:szCs w:val="24"/>
-          <w:lang w:eastAsia="en-GB"/>
-        </w:rPr>
-      </w:pPr>
-      <w:r>
-        <w:rPr>
-          <w:rFonts w:ascii="Tahoma" w:eastAsia="Times New Roman" w:hAnsi="Tahoma" w:cs="Tahoma"/>
-          <w:b/>
-          <w:bCs/>
-          <w:color w:val="000000"/>
-          <w:sz w:val="24"/>
-          <w:szCs w:val="24"/>
-          <w:lang w:eastAsia="en-GB"/>
-        </w:rPr>
-        <w:t>Descrição:</w:t>
-      </w:r>
-      <w:r>
-        <w:rPr>
-          <w:rFonts w:ascii="Tahoma" w:eastAsia="Times New Roman" w:hAnsi="Tahoma" w:cs="Tahoma"/>
-          <w:color w:val="000000"/>
-          <w:sz w:val="24"/>
-          <w:szCs w:val="24"/>
-          <w:lang w:eastAsia="en-GB"/>
-        </w:rPr>
-        <w:t xml:space="preserve"> Lista os artistas que são vocalistas, que nasceram entre 1970 e 1980</w:t>
-      </w:r>
-    </w:p>
-    <w:p>
-      <w:pPr>
-        <w:pStyle w:val="PargrafodaLista"/>
-        <w:numPr>
-          <w:ilvl w:val="0"/>
-          <w:numId w:val="26"/>
-        </w:numPr>
-        <w:jc w:val="both"/>
-        <w:rPr>
-          <w:rFonts w:ascii="Tahoma" w:eastAsia="Times New Roman" w:hAnsi="Tahoma" w:cs="Tahoma"/>
-          <w:b/>
-          <w:bCs/>
-          <w:color w:val="000000"/>
-          <w:sz w:val="24"/>
-          <w:szCs w:val="24"/>
-          <w:lang w:val="en-US" w:eastAsia="en-GB"/>
-        </w:rPr>
-      </w:pPr>
-      <w:proofErr w:type="spellStart"/>
-      <w:r>
-        <w:rPr>
-          <w:rFonts w:ascii="Tahoma" w:eastAsia="Times New Roman" w:hAnsi="Tahoma" w:cs="Tahoma"/>
-          <w:b/>
-          <w:bCs/>
-          <w:color w:val="000000"/>
-          <w:sz w:val="24"/>
-          <w:szCs w:val="24"/>
-          <w:lang w:val="en-US" w:eastAsia="en-GB"/>
-        </w:rPr>
-        <w:t>Operadores</w:t>
-      </w:r>
-      <w:proofErr w:type="spellEnd"/>
-      <w:r>
-        <w:rPr>
-          <w:rFonts w:ascii="Tahoma" w:eastAsia="Times New Roman" w:hAnsi="Tahoma" w:cs="Tahoma"/>
-          <w:b/>
-          <w:bCs/>
-          <w:color w:val="000000"/>
-          <w:sz w:val="24"/>
-          <w:szCs w:val="24"/>
-          <w:lang w:val="en-US" w:eastAsia="en-GB"/>
-        </w:rPr>
-        <w:t xml:space="preserve">: </w:t>
-      </w:r>
-      <w:r>
-        <w:rPr>
-          <w:rFonts w:ascii="Tahoma" w:eastAsia="Times New Roman" w:hAnsi="Tahoma" w:cs="Tahoma"/>
-          <w:color w:val="000000"/>
-          <w:sz w:val="24"/>
-          <w:szCs w:val="24"/>
-          <w:lang w:val="en-US" w:eastAsia="en-GB"/>
-        </w:rPr>
-        <w:t xml:space="preserve"> AS, NATURAL JOIN, WHERE, AND, ORDER BY.</w:t>
-      </w:r>
-    </w:p>
-    <w:p>
-      <w:pPr>
-        <w:jc w:val="both"/>
-        <w:rPr>
-          <w:rFonts w:ascii="Tahoma" w:eastAsia="Times New Roman" w:hAnsi="Tahoma" w:cs="Tahoma"/>
-          <w:b/>
-          <w:bCs/>
-          <w:color w:val="000000"/>
-          <w:sz w:val="24"/>
-          <w:szCs w:val="24"/>
-          <w:lang w:eastAsia="en-GB"/>
-        </w:rPr>
-      </w:pPr>
-      <w:r>
-        <w:rPr>
-          <w:rFonts w:ascii="Tahoma" w:eastAsia="Times New Roman" w:hAnsi="Tahoma" w:cs="Tahoma"/>
-          <w:b/>
-          <w:bCs/>
-          <w:color w:val="000000"/>
-          <w:sz w:val="24"/>
-          <w:szCs w:val="24"/>
-          <w:lang w:eastAsia="en-GB"/>
-        </w:rPr>
-        <w:t xml:space="preserve">Interrogação </w:t>
-      </w:r>
-      <w:r>
-        <w:rPr>
-          <w:rFonts w:ascii="Tahoma" w:eastAsia="Times New Roman" w:hAnsi="Tahoma" w:cs="Tahoma"/>
-          <w:b/>
-          <w:bCs/>
-          <w:color w:val="000000"/>
-          <w:sz w:val="24"/>
-          <w:szCs w:val="24"/>
-          <w:lang w:eastAsia="en-GB"/>
-        </w:rPr>
-        <w:t>4</w:t>
       </w:r>
     </w:p>
     <w:p>
@@ -9656,7 +9531,7 @@
           <w:szCs w:val="24"/>
           <w:lang w:eastAsia="en-GB"/>
         </w:rPr>
-        <w:t>5</w:t>
+        <w:t>4</w:t>
       </w:r>
     </w:p>
     <w:p>
@@ -9800,7 +9675,7 @@
           <w:szCs w:val="24"/>
           <w:lang w:eastAsia="en-GB"/>
         </w:rPr>
-        <w:t>6</w:t>
+        <w:t>5</w:t>
       </w:r>
     </w:p>
     <w:p>
@@ -9966,7 +9841,7 @@
           <w:szCs w:val="24"/>
           <w:lang w:eastAsia="en-GB"/>
         </w:rPr>
-        <w:t>7</w:t>
+        <w:t>6</w:t>
       </w:r>
     </w:p>
     <w:p>
@@ -10096,7 +9971,6 @@
           <w:szCs w:val="24"/>
           <w:lang w:eastAsia="en-GB"/>
         </w:rPr>
-        <w:lastRenderedPageBreak/>
         <w:t xml:space="preserve">Interrogação </w:t>
       </w:r>
       <w:r>
@@ -10109,7 +9983,7 @@
           <w:szCs w:val="24"/>
           <w:lang w:eastAsia="en-GB"/>
         </w:rPr>
-        <w:t>8</w:t>
+        <w:t>7</w:t>
       </w:r>
     </w:p>
     <w:p>
@@ -10210,14 +10084,183 @@
     </w:p>
     <w:p>
       <w:pPr>
+        <w:jc w:val="both"/>
+      </w:pPr>
+      <w:r>
+        <w:rPr>
+          <w:rFonts w:ascii="Tahoma" w:eastAsia="Times New Roman" w:hAnsi="Tahoma" w:cs="Tahoma"/>
+          <w:b/>
+          <w:bCs/>
+          <w:color w:val="000000"/>
+          <w:sz w:val="24"/>
+          <w:szCs w:val="24"/>
+          <w:lang w:eastAsia="en-GB"/>
+        </w:rPr>
+        <w:lastRenderedPageBreak/>
+        <w:t xml:space="preserve">Interrogação </w:t>
+      </w:r>
+      <w:r>
+        <w:rPr>
+          <w:rFonts w:ascii="Tahoma" w:eastAsia="Times New Roman" w:hAnsi="Tahoma" w:cs="Tahoma"/>
+          <w:b/>
+          <w:bCs/>
+          <w:color w:val="000000"/>
+          <w:sz w:val="24"/>
+          <w:szCs w:val="24"/>
+          <w:lang w:eastAsia="en-GB"/>
+        </w:rPr>
+        <w:t>8</w:t>
+      </w:r>
+    </w:p>
+    <w:p>
+      <w:pPr>
         <w:pStyle w:val="PargrafodaLista"/>
-        <w:ind w:left="0"/>
+        <w:numPr>
+          <w:ilvl w:val="0"/>
+          <w:numId w:val="26"/>
+        </w:numPr>
         <w:jc w:val="both"/>
         <w:rPr>
-          <w:rFonts w:ascii="Tahoma" w:eastAsia="Yu Gothic" w:hAnsi="Tahoma" w:cs="Tahoma"/>
-          <w:lang w:val="en-US"/>
-        </w:rPr>
-      </w:pPr>
+          <w:rFonts w:ascii="Tahoma" w:eastAsia="Times New Roman" w:hAnsi="Tahoma" w:cs="Tahoma"/>
+          <w:b/>
+          <w:bCs/>
+          <w:color w:val="000000"/>
+          <w:sz w:val="24"/>
+          <w:szCs w:val="24"/>
+          <w:lang w:eastAsia="en-GB"/>
+        </w:rPr>
+      </w:pPr>
+      <w:r>
+        <w:rPr>
+          <w:rFonts w:ascii="Tahoma" w:eastAsia="Times New Roman" w:hAnsi="Tahoma" w:cs="Tahoma"/>
+          <w:b/>
+          <w:bCs/>
+          <w:color w:val="000000"/>
+          <w:sz w:val="24"/>
+          <w:szCs w:val="24"/>
+          <w:lang w:eastAsia="en-GB"/>
+        </w:rPr>
+        <w:t>Descrição:</w:t>
+      </w:r>
+      <w:r>
+        <w:rPr>
+          <w:rFonts w:ascii="Tahoma" w:eastAsia="Times New Roman" w:hAnsi="Tahoma" w:cs="Tahoma"/>
+          <w:color w:val="000000"/>
+          <w:sz w:val="24"/>
+          <w:szCs w:val="24"/>
+          <w:lang w:eastAsia="en-GB"/>
+        </w:rPr>
+        <w:t xml:space="preserve"> Lista uma série de estatísticas associadas a cada utilizador, nomeadamente: Número de músicas que já começou a ouvir, número de álbuns entidades musicais dos quais já começou a ouvir uma música, tempo total ouvido, em segundos, de música, número de estilos musicais distintos ouvidos, número de </w:t>
+      </w:r>
+      <w:proofErr w:type="gramStart"/>
+      <w:r>
+        <w:rPr>
+          <w:rFonts w:ascii="Tahoma" w:eastAsia="Times New Roman" w:hAnsi="Tahoma" w:cs="Tahoma"/>
+          <w:color w:val="000000"/>
+          <w:sz w:val="24"/>
+          <w:szCs w:val="24"/>
+          <w:lang w:eastAsia="en-GB"/>
+        </w:rPr>
+        <w:t>musicas</w:t>
+      </w:r>
+      <w:proofErr w:type="gramEnd"/>
+      <w:r>
+        <w:rPr>
+          <w:rFonts w:ascii="Tahoma" w:eastAsia="Times New Roman" w:hAnsi="Tahoma" w:cs="Tahoma"/>
+          <w:color w:val="000000"/>
+          <w:sz w:val="24"/>
+          <w:szCs w:val="24"/>
+          <w:lang w:eastAsia="en-GB"/>
+        </w:rPr>
+        <w:t xml:space="preserve"> e álbuns adicionados aos favoritos e número de </w:t>
+      </w:r>
+      <w:proofErr w:type="spellStart"/>
+      <w:r>
+        <w:rPr>
+          <w:rFonts w:ascii="Tahoma" w:eastAsia="Times New Roman" w:hAnsi="Tahoma" w:cs="Tahoma"/>
+          <w:color w:val="000000"/>
+          <w:sz w:val="24"/>
+          <w:szCs w:val="24"/>
+          <w:lang w:eastAsia="en-GB"/>
+        </w:rPr>
+        <w:t>EntidadesMuscicais</w:t>
+      </w:r>
+      <w:proofErr w:type="spellEnd"/>
+      <w:r>
+        <w:rPr>
+          <w:rFonts w:ascii="Tahoma" w:eastAsia="Times New Roman" w:hAnsi="Tahoma" w:cs="Tahoma"/>
+          <w:color w:val="000000"/>
+          <w:sz w:val="24"/>
+          <w:szCs w:val="24"/>
+          <w:lang w:eastAsia="en-GB"/>
+        </w:rPr>
+        <w:t xml:space="preserve"> seguidas </w:t>
+      </w:r>
+    </w:p>
+    <w:p>
+      <w:pPr>
+        <w:pStyle w:val="PargrafodaLista"/>
+        <w:numPr>
+          <w:ilvl w:val="0"/>
+          <w:numId w:val="26"/>
+        </w:numPr>
+        <w:jc w:val="both"/>
+        <w:rPr>
+          <w:rFonts w:ascii="Tahoma" w:eastAsia="Times New Roman" w:hAnsi="Tahoma" w:cs="Tahoma"/>
+          <w:b/>
+          <w:bCs/>
+          <w:color w:val="000000"/>
+          <w:sz w:val="24"/>
+          <w:szCs w:val="24"/>
+          <w:lang w:val="en-US" w:eastAsia="en-GB"/>
+        </w:rPr>
+      </w:pPr>
+      <w:proofErr w:type="spellStart"/>
+      <w:r>
+        <w:rPr>
+          <w:rFonts w:ascii="Tahoma" w:eastAsia="Times New Roman" w:hAnsi="Tahoma" w:cs="Tahoma"/>
+          <w:b/>
+          <w:bCs/>
+          <w:color w:val="000000"/>
+          <w:sz w:val="24"/>
+          <w:szCs w:val="24"/>
+          <w:lang w:val="en-US" w:eastAsia="en-GB"/>
+        </w:rPr>
+        <w:t>Operadores</w:t>
+      </w:r>
+      <w:proofErr w:type="spellEnd"/>
+      <w:r>
+        <w:rPr>
+          <w:rFonts w:ascii="Tahoma" w:eastAsia="Times New Roman" w:hAnsi="Tahoma" w:cs="Tahoma"/>
+          <w:b/>
+          <w:bCs/>
+          <w:color w:val="000000"/>
+          <w:sz w:val="24"/>
+          <w:szCs w:val="24"/>
+          <w:lang w:val="en-US" w:eastAsia="en-GB"/>
+        </w:rPr>
+        <w:t xml:space="preserve">: </w:t>
+      </w:r>
+      <w:r>
+        <w:rPr>
+          <w:rFonts w:ascii="Tahoma" w:eastAsia="Times New Roman" w:hAnsi="Tahoma" w:cs="Tahoma"/>
+          <w:color w:val="000000"/>
+          <w:sz w:val="24"/>
+          <w:szCs w:val="24"/>
+          <w:lang w:val="en-US" w:eastAsia="en-GB"/>
+        </w:rPr>
+        <w:t xml:space="preserve"> </w:t>
+      </w:r>
+      <w:r>
+        <w:rPr>
+          <w:rFonts w:ascii="Tahoma" w:eastAsia="Times New Roman" w:hAnsi="Tahoma" w:cs="Tahoma"/>
+          <w:color w:val="000000"/>
+          <w:sz w:val="24"/>
+          <w:szCs w:val="24"/>
+          <w:lang w:val="en-US" w:eastAsia="en-GB"/>
+        </w:rPr>
+        <w:t>COUNT, GROUP BY, JOIN, USING, NATURAL JOIN, NATURAL LEFT JOIN, COALESCE</w:t>
+      </w:r>
     </w:p>
     <w:p>
       <w:pPr>
@@ -10835,6 +10878,50 @@
           <w:lang w:eastAsia="en-GB"/>
         </w:rPr>
         <w:t>Descrição:</w:t>
+      </w:r>
+      <w:r>
+        <w:rPr>
+          <w:rFonts w:ascii="Tahoma" w:eastAsia="Times New Roman" w:hAnsi="Tahoma" w:cs="Tahoma"/>
+          <w:b/>
+          <w:bCs/>
+          <w:color w:val="000000"/>
+          <w:sz w:val="24"/>
+          <w:szCs w:val="24"/>
+          <w:lang w:eastAsia="en-GB"/>
+        </w:rPr>
+        <w:t xml:space="preserve"> </w:t>
+      </w:r>
+      <w:r>
+        <w:rPr>
+          <w:rFonts w:ascii="Tahoma" w:eastAsia="Times New Roman" w:hAnsi="Tahoma" w:cs="Tahoma"/>
+          <w:color w:val="000000"/>
+          <w:sz w:val="24"/>
+          <w:szCs w:val="24"/>
+          <w:lang w:eastAsia="en-GB"/>
+        </w:rPr>
+        <w:t xml:space="preserve">Só permite seguir uma Entidade Musical caso o utilizador tenha adicionado aos favoritos pelo menos uma </w:t>
+      </w:r>
+      <w:proofErr w:type="gramStart"/>
+      <w:r>
+        <w:rPr>
+          <w:rFonts w:ascii="Tahoma" w:eastAsia="Times New Roman" w:hAnsi="Tahoma" w:cs="Tahoma"/>
+          <w:color w:val="000000"/>
+          <w:sz w:val="24"/>
+          <w:szCs w:val="24"/>
+          <w:lang w:eastAsia="en-GB"/>
+        </w:rPr>
+        <w:t>Musica</w:t>
+      </w:r>
+      <w:proofErr w:type="gramEnd"/>
+      <w:r>
+        <w:rPr>
+          <w:rFonts w:ascii="Tahoma" w:eastAsia="Times New Roman" w:hAnsi="Tahoma" w:cs="Tahoma"/>
+          <w:color w:val="000000"/>
+          <w:sz w:val="24"/>
+          <w:szCs w:val="24"/>
+          <w:lang w:eastAsia="en-GB"/>
+        </w:rPr>
+        <w:t xml:space="preserve"> dessa Entidade Musical</w:t>
       </w:r>
     </w:p>
     <w:p>
@@ -15926,7 +16013,6 @@
   <w:style w:type="character" w:default="1" w:styleId="Tipodeletrapredefinidodopargrafo">
     <w:name w:val="Default Paragraph Font"/>
     <w:uiPriority w:val="1"/>
-    <w:semiHidden/>
     <w:unhideWhenUsed/>
   </w:style>
   <w:style w:type="table" w:default="1" w:styleId="Tabelanormal">
@@ -16455,7 +16541,7 @@
 </file>
 
 <file path=customXml/itemProps2.xml><?xml version="1.0" encoding="utf-8"?>
-<ds:datastoreItem xmlns:ds="http://schemas.openxmlformats.org/officeDocument/2006/customXml" ds:itemID="{F43B80C0-57C3-44A5-95D9-3C263906319F}">
+<ds:datastoreItem xmlns:ds="http://schemas.openxmlformats.org/officeDocument/2006/customXml" ds:itemID="{253A5C43-6FF5-4873-83F2-497591194128}">
   <ds:schemaRefs>
     <ds:schemaRef ds:uri="http://schemas.openxmlformats.org/officeDocument/2006/bibliography"/>
   </ds:schemaRefs>

</xml_diff>